<commit_message>
actualizo el docx porque tenia mal la caratula
</commit_message>
<xml_diff>
--- a/Documentacion - Curtoni, Gonzalez, Sanchez.docx
+++ b/Documentacion - Curtoni, Gonzalez, Sanchez.docx
@@ -1,12 +1,12 @@
 
 <file path=word/document.xml><?xml version="1.0" encoding="utf-8"?>
-<w:document xmlns:wpc="http://schemas.microsoft.com/office/word/2010/wordprocessingCanvas" xmlns:mc="http://schemas.openxmlformats.org/markup-compatibility/2006" xmlns:o="urn:schemas-microsoft-com:office:office" xmlns:r="http://schemas.openxmlformats.org/officeDocument/2006/relationships" xmlns:m="http://schemas.openxmlformats.org/officeDocument/2006/math" xmlns:v="urn:schemas-microsoft-com:vml" xmlns:wp14="http://schemas.microsoft.com/office/word/2010/wordprocessingDrawing" xmlns:wp="http://schemas.openxmlformats.org/drawingml/2006/wordprocessingDrawing" xmlns:w10="urn:schemas-microsoft-com:office:word" xmlns:w="http://schemas.openxmlformats.org/wordprocessingml/2006/main" xmlns:w14="http://schemas.microsoft.com/office/word/2010/wordml" xmlns:wpg="http://schemas.microsoft.com/office/word/2010/wordprocessingGroup" xmlns:wpi="http://schemas.microsoft.com/office/word/2010/wordprocessingInk" xmlns:wne="http://schemas.microsoft.com/office/word/2006/wordml" xmlns:wps="http://schemas.microsoft.com/office/word/2010/wordprocessingShape" mc:Ignorable="w14 wp14">
+<w:document xmlns:wpc="http://schemas.microsoft.com/office/word/2010/wordprocessingCanvas" xmlns:mc="http://schemas.openxmlformats.org/markup-compatibility/2006" xmlns:o="urn:schemas-microsoft-com:office:office" xmlns:r="http://schemas.openxmlformats.org/officeDocument/2006/relationships" xmlns:m="http://schemas.openxmlformats.org/officeDocument/2006/math" xmlns:v="urn:schemas-microsoft-com:vml" xmlns:wp14="http://schemas.microsoft.com/office/word/2010/wordprocessingDrawing" xmlns:wp="http://schemas.openxmlformats.org/drawingml/2006/wordprocessingDrawing" xmlns:w10="urn:schemas-microsoft-com:office:word" xmlns:w="http://schemas.openxmlformats.org/wordprocessingml/2006/main" xmlns:w14="http://schemas.microsoft.com/office/word/2010/wordml" xmlns:w15="http://schemas.microsoft.com/office/word/2012/wordml" xmlns:wpg="http://schemas.microsoft.com/office/word/2010/wordprocessingGroup" xmlns:wpi="http://schemas.microsoft.com/office/word/2010/wordprocessingInk" xmlns:wne="http://schemas.microsoft.com/office/word/2006/wordml" xmlns:wps="http://schemas.microsoft.com/office/word/2010/wordprocessingShape" mc:Ignorable="w14 w15 wp14">
   <w:body>
     <w:p>
       <w:r>
         <w:rPr>
           <w:noProof/>
-          <w:lang w:val="es-ES" w:eastAsia="es-ES"/>
+          <w:lang w:eastAsia="es-AR"/>
         </w:rPr>
         <w:drawing>
           <wp:anchor distT="0" distB="0" distL="114300" distR="114300" simplePos="0" relativeHeight="251660800" behindDoc="0" locked="0" layoutInCell="1" allowOverlap="1">
@@ -34,7 +34,7 @@
                     </pic:cNvPicPr>
                   </pic:nvPicPr>
                   <pic:blipFill>
-                    <a:blip r:embed="rId8">
+                    <a:blip r:embed="rId7">
                       <a:extLst>
                         <a:ext uri="{28A0092B-C50C-407E-A947-70E740481C1C}">
                           <a14:useLocalDpi xmlns:a14="http://schemas.microsoft.com/office/drawing/2010/main" val="0"/>
@@ -74,7 +74,7 @@
       <w:r>
         <w:rPr>
           <w:noProof/>
-          <w:lang w:val="es-ES" w:eastAsia="es-ES"/>
+          <w:lang w:eastAsia="es-AR"/>
         </w:rPr>
         <w:drawing>
           <wp:anchor distT="0" distB="0" distL="114300" distR="114300" simplePos="0" relativeHeight="251655680" behindDoc="0" locked="0" layoutInCell="1" allowOverlap="1">
@@ -102,7 +102,7 @@
                     </pic:cNvPicPr>
                   </pic:nvPicPr>
                   <pic:blipFill>
-                    <a:blip r:embed="rId9" cstate="print">
+                    <a:blip r:embed="rId8" cstate="print">
                       <a:duotone>
                         <a:schemeClr val="accent5">
                           <a:shade val="45000"/>
@@ -144,7 +144,7 @@
       <w:r>
         <w:rPr>
           <w:noProof/>
-          <w:lang w:val="es-ES" w:eastAsia="es-ES"/>
+          <w:lang w:eastAsia="es-AR"/>
         </w:rPr>
         <mc:AlternateContent>
           <mc:Choice Requires="wps">
@@ -256,7 +256,7 @@
               </wp:anchor>
             </w:drawing>
           </mc:Choice>
-          <mc:Fallback xmlns:w15="http://schemas.microsoft.com/office/word/2012/wordml">
+          <mc:Fallback>
             <w:pict>
               <v:shapetype id="_x0000_t202" coordsize="21600,21600" o:spt="202" path="m,l,21600r21600,l21600,xe">
                 <v:stroke joinstyle="miter"/>
@@ -328,7 +328,7 @@
       <w:r>
         <w:rPr>
           <w:noProof/>
-          <w:lang w:val="es-ES" w:eastAsia="es-ES"/>
+          <w:lang w:eastAsia="es-AR"/>
         </w:rPr>
         <mc:AlternateContent>
           <mc:Choice Requires="wps">
@@ -380,9 +380,9 @@
               </wp:anchor>
             </w:drawing>
           </mc:Choice>
-          <mc:Fallback xmlns:w15="http://schemas.microsoft.com/office/word/2012/wordml">
+          <mc:Fallback>
             <w:pict>
-              <v:line w14:anchorId="4AF4BCAF" id="Conector recto 8" o:spid="_x0000_s1026" style="position:absolute;z-index:251662336;visibility:visible;mso-wrap-style:square;mso-wrap-distance-left:9pt;mso-wrap-distance-top:0;mso-wrap-distance-right:9pt;mso-wrap-distance-bottom:0;mso-position-horizontal:absolute;mso-position-horizontal-relative:text;mso-position-vertical:absolute;mso-position-vertical-relative:text" from="79.9pt,226.95pt" to="343.15pt,227.7pt" o:gfxdata="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" strokecolor="black [3040]"/>
+              <v:line w14:anchorId="49806285" id="Conector recto 8" o:spid="_x0000_s1026" style="position:absolute;z-index:251662336;visibility:visible;mso-wrap-style:square;mso-wrap-distance-left:9pt;mso-wrap-distance-top:0;mso-wrap-distance-right:9pt;mso-wrap-distance-bottom:0;mso-position-horizontal:absolute;mso-position-horizontal-relative:text;mso-position-vertical:absolute;mso-position-vertical-relative:text" from="79.9pt,226.95pt" to="343.15pt,227.7pt" o:gfxdata="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" strokecolor="black [3040]"/>
             </w:pict>
           </mc:Fallback>
         </mc:AlternateContent>
@@ -390,7 +390,7 @@
       <w:r>
         <w:rPr>
           <w:noProof/>
-          <w:lang w:val="es-ES" w:eastAsia="es-ES"/>
+          <w:lang w:eastAsia="es-AR"/>
         </w:rPr>
         <mc:AlternateContent>
           <mc:Choice Requires="wps">
@@ -512,6 +512,16 @@
                             <w:r>
                               <w:rPr>
                                 <w:rFonts w:asciiTheme="majorHAnsi" w:hAnsiTheme="majorHAnsi"/>
+                                <w:b/>
+                                <w:color w:val="244061" w:themeColor="accent1" w:themeShade="80"/>
+                                <w:sz w:val="28"/>
+                                <w:szCs w:val="28"/>
+                              </w:rPr>
+                              <w:t>es</w:t>
+                            </w:r>
+                            <w:r>
+                              <w:rPr>
+                                <w:rFonts w:asciiTheme="majorHAnsi" w:hAnsiTheme="majorHAnsi"/>
                                 <w:sz w:val="28"/>
                                 <w:szCs w:val="28"/>
                               </w:rPr>
@@ -532,15 +542,7 @@
                                 <w:sz w:val="28"/>
                                 <w:szCs w:val="28"/>
                               </w:rPr>
-                              <w:t>Dr. Bel Walter</w:t>
-                            </w:r>
-                            <w:r>
-                              <w:rPr>
-                                <w:rFonts w:asciiTheme="majorHAnsi" w:hAnsiTheme="majorHAnsi"/>
-                                <w:sz w:val="28"/>
-                                <w:szCs w:val="28"/>
-                              </w:rPr>
-                              <w:t>.</w:t>
+                              <w:t>Pescio Pablo, Schab Esteban</w:t>
                             </w:r>
                           </w:p>
                           <w:p>
@@ -581,7 +583,6 @@
                                 <w:szCs w:val="28"/>
                               </w:rPr>
                             </w:pPr>
-                            <w:proofErr w:type="spellStart"/>
                             <w:r>
                               <w:rPr>
                                 <w:rFonts w:asciiTheme="majorHAnsi" w:hAnsiTheme="majorHAnsi"/>
@@ -591,7 +592,6 @@
                               </w:rPr>
                               <w:t>Curtoni</w:t>
                             </w:r>
-                            <w:proofErr w:type="spellEnd"/>
                             <w:r>
                               <w:rPr>
                                 <w:rFonts w:asciiTheme="majorHAnsi" w:hAnsiTheme="majorHAnsi"/>
@@ -619,7 +619,6 @@
                                 <w:szCs w:val="28"/>
                               </w:rPr>
                             </w:pPr>
-                            <w:proofErr w:type="spellStart"/>
                             <w:r>
                               <w:rPr>
                                 <w:rFonts w:asciiTheme="majorHAnsi" w:hAnsiTheme="majorHAnsi"/>
@@ -629,7 +628,6 @@
                               </w:rPr>
                               <w:t>Gonzalez</w:t>
                             </w:r>
-                            <w:proofErr w:type="spellEnd"/>
                             <w:r>
                               <w:rPr>
                                 <w:rFonts w:asciiTheme="majorHAnsi" w:hAnsiTheme="majorHAnsi"/>
@@ -657,7 +655,6 @@
                                 <w:szCs w:val="28"/>
                               </w:rPr>
                             </w:pPr>
-                            <w:proofErr w:type="spellStart"/>
                             <w:r>
                               <w:rPr>
                                 <w:rFonts w:asciiTheme="majorHAnsi" w:hAnsiTheme="majorHAnsi"/>
@@ -667,7 +664,6 @@
                               </w:rPr>
                               <w:t>Sanchez</w:t>
                             </w:r>
-                            <w:proofErr w:type="spellEnd"/>
                             <w:r>
                               <w:rPr>
                                 <w:rFonts w:asciiTheme="majorHAnsi" w:hAnsiTheme="majorHAnsi"/>
@@ -697,7 +693,7 @@
               </wp:anchor>
             </w:drawing>
           </mc:Choice>
-          <mc:Fallback xmlns:w15="http://schemas.microsoft.com/office/word/2012/wordml">
+          <mc:Fallback>
             <w:pict>
               <v:shape id="Cuadro de texto 7" o:spid="_x0000_s1027" type="#_x0000_t202" style="position:absolute;margin-left:74.7pt;margin-top:128.7pt;width:276pt;height:244.5pt;z-index:251661312;visibility:visible;mso-wrap-style:square;mso-width-percent:0;mso-height-percent:0;mso-wrap-distance-left:9pt;mso-wrap-distance-top:0;mso-wrap-distance-right:9pt;mso-wrap-distance-bottom:0;mso-position-horizontal:absolute;mso-position-horizontal-relative:text;mso-position-vertical:absolute;mso-position-vertical-relative:text;mso-width-percent:0;mso-height-percent:0;mso-width-relative:margin;mso-height-relative:margin;v-text-anchor:top" o:gfxdata="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" fillcolor="white [3201]" stroked="f" strokeweight=".5pt">
                 <v:textbox>
@@ -785,6 +781,16 @@
                       <w:r>
                         <w:rPr>
                           <w:rFonts w:asciiTheme="majorHAnsi" w:hAnsiTheme="majorHAnsi"/>
+                          <w:b/>
+                          <w:color w:val="244061" w:themeColor="accent1" w:themeShade="80"/>
+                          <w:sz w:val="28"/>
+                          <w:szCs w:val="28"/>
+                        </w:rPr>
+                        <w:t>es</w:t>
+                      </w:r>
+                      <w:r>
+                        <w:rPr>
+                          <w:rFonts w:asciiTheme="majorHAnsi" w:hAnsiTheme="majorHAnsi"/>
                           <w:sz w:val="28"/>
                           <w:szCs w:val="28"/>
                         </w:rPr>
@@ -805,15 +811,7 @@
                           <w:sz w:val="28"/>
                           <w:szCs w:val="28"/>
                         </w:rPr>
-                        <w:t>Dr. Bel Walter</w:t>
-                      </w:r>
-                      <w:r>
-                        <w:rPr>
-                          <w:rFonts w:asciiTheme="majorHAnsi" w:hAnsiTheme="majorHAnsi"/>
-                          <w:sz w:val="28"/>
-                          <w:szCs w:val="28"/>
-                        </w:rPr>
-                        <w:t>.</w:t>
+                        <w:t>Pescio Pablo, Schab Esteban</w:t>
                       </w:r>
                     </w:p>
                     <w:p>
@@ -854,7 +852,6 @@
                           <w:szCs w:val="28"/>
                         </w:rPr>
                       </w:pPr>
-                      <w:proofErr w:type="spellStart"/>
                       <w:r>
                         <w:rPr>
                           <w:rFonts w:asciiTheme="majorHAnsi" w:hAnsiTheme="majorHAnsi"/>
@@ -864,7 +861,6 @@
                         </w:rPr>
                         <w:t>Curtoni</w:t>
                       </w:r>
-                      <w:proofErr w:type="spellEnd"/>
                       <w:r>
                         <w:rPr>
                           <w:rFonts w:asciiTheme="majorHAnsi" w:hAnsiTheme="majorHAnsi"/>
@@ -892,7 +888,6 @@
                           <w:szCs w:val="28"/>
                         </w:rPr>
                       </w:pPr>
-                      <w:proofErr w:type="spellStart"/>
                       <w:r>
                         <w:rPr>
                           <w:rFonts w:asciiTheme="majorHAnsi" w:hAnsiTheme="majorHAnsi"/>
@@ -902,7 +897,6 @@
                         </w:rPr>
                         <w:t>Gonzalez</w:t>
                       </w:r>
-                      <w:proofErr w:type="spellEnd"/>
                       <w:r>
                         <w:rPr>
                           <w:rFonts w:asciiTheme="majorHAnsi" w:hAnsiTheme="majorHAnsi"/>
@@ -930,7 +924,6 @@
                           <w:szCs w:val="28"/>
                         </w:rPr>
                       </w:pPr>
-                      <w:proofErr w:type="spellStart"/>
                       <w:r>
                         <w:rPr>
                           <w:rFonts w:asciiTheme="majorHAnsi" w:hAnsiTheme="majorHAnsi"/>
@@ -940,7 +933,6 @@
                         </w:rPr>
                         <w:t>Sanchez</w:t>
                       </w:r>
-                      <w:proofErr w:type="spellEnd"/>
                       <w:r>
                         <w:rPr>
                           <w:rFonts w:asciiTheme="majorHAnsi" w:hAnsiTheme="majorHAnsi"/>
@@ -978,7 +970,7 @@
           <w:color w:val="244061" w:themeColor="accent1" w:themeShade="80"/>
           <w:sz w:val="48"/>
           <w:szCs w:val="48"/>
-          <w:lang w:val="es-ES" w:eastAsia="es-ES"/>
+          <w:lang w:eastAsia="es-AR"/>
         </w:rPr>
         <w:lastRenderedPageBreak/>
         <w:drawing>
@@ -1005,7 +997,7 @@
                     <pic:cNvPicPr/>
                   </pic:nvPicPr>
                   <pic:blipFill rotWithShape="1">
-                    <a:blip r:embed="rId10">
+                    <a:blip r:embed="rId9">
                       <a:extLst>
                         <a:ext uri="{28A0092B-C50C-407E-A947-70E740481C1C}">
                           <a14:useLocalDpi xmlns:a14="http://schemas.microsoft.com/office/drawing/2010/main" val="0"/>
@@ -1232,24 +1224,79 @@
       <w:r>
         <w:rPr>
           <w:rFonts w:asciiTheme="majorHAnsi" w:hAnsiTheme="majorHAnsi"/>
+          <w:color w:val="244061" w:themeColor="accent1" w:themeShade="80"/>
+          <w:sz w:val="48"/>
+          <w:szCs w:val="48"/>
+        </w:rPr>
+        <w:lastRenderedPageBreak/>
+        <w:t>Diagrama de entidad – relación</w:t>
+      </w:r>
+    </w:p>
+    <w:p>
+      <w:pPr>
+        <w:jc w:val="both"/>
+        <w:rPr>
+          <w:rFonts w:asciiTheme="majorHAnsi" w:hAnsiTheme="majorHAnsi"/>
+          <w:color w:val="244061" w:themeColor="accent1" w:themeShade="80"/>
+          <w:sz w:val="48"/>
+          <w:szCs w:val="48"/>
+        </w:rPr>
+      </w:pPr>
+    </w:p>
+    <w:p>
+      <w:pPr>
+        <w:jc w:val="both"/>
+        <w:rPr>
+          <w:rFonts w:asciiTheme="majorHAnsi" w:hAnsiTheme="majorHAnsi"/>
+          <w:color w:val="244061" w:themeColor="accent1" w:themeShade="80"/>
+          <w:sz w:val="48"/>
+          <w:szCs w:val="48"/>
+        </w:rPr>
+      </w:pPr>
+    </w:p>
+    <w:p>
+      <w:pPr>
+        <w:jc w:val="both"/>
+        <w:rPr>
+          <w:rFonts w:asciiTheme="majorHAnsi" w:hAnsiTheme="majorHAnsi"/>
+          <w:color w:val="244061" w:themeColor="accent1" w:themeShade="80"/>
+          <w:sz w:val="48"/>
+          <w:szCs w:val="48"/>
+        </w:rPr>
+      </w:pPr>
+      <w:bookmarkStart w:id="0" w:name="_GoBack"/>
+      <w:bookmarkEnd w:id="0"/>
+    </w:p>
+    <w:p>
+      <w:pPr>
+        <w:jc w:val="both"/>
+        <w:rPr>
+          <w:rFonts w:asciiTheme="majorHAnsi" w:hAnsiTheme="majorHAnsi"/>
+          <w:color w:val="244061" w:themeColor="accent1" w:themeShade="80"/>
+          <w:sz w:val="48"/>
+          <w:szCs w:val="48"/>
+        </w:rPr>
+      </w:pPr>
+      <w:r>
+        <w:rPr>
+          <w:rFonts w:asciiTheme="majorHAnsi" w:hAnsiTheme="majorHAnsi"/>
           <w:noProof/>
           <w:color w:val="244061" w:themeColor="accent1" w:themeShade="80"/>
           <w:sz w:val="48"/>
           <w:szCs w:val="48"/>
-          <w:lang w:val="es-ES" w:eastAsia="es-ES"/>
+          <w:lang w:eastAsia="es-AR"/>
         </w:rPr>
-        <w:lastRenderedPageBreak/>
         <w:drawing>
-          <wp:anchor distT="0" distB="0" distL="114300" distR="114300" simplePos="0" relativeHeight="251668480" behindDoc="0" locked="0" layoutInCell="1" allowOverlap="1" wp14:anchorId="39767796" wp14:editId="10D67A34">
+          <wp:anchor distT="0" distB="0" distL="114300" distR="114300" simplePos="0" relativeHeight="251662336" behindDoc="0" locked="0" layoutInCell="1" allowOverlap="1" wp14:anchorId="0256C903" wp14:editId="566A35FB">
             <wp:simplePos x="0" y="0"/>
             <wp:positionH relativeFrom="column">
-              <wp:posOffset>-994410</wp:posOffset>
+              <wp:posOffset>-1497330</wp:posOffset>
             </wp:positionH>
             <wp:positionV relativeFrom="paragraph">
-              <wp:posOffset>424180</wp:posOffset>
+              <wp:posOffset>217805</wp:posOffset>
             </wp:positionV>
-            <wp:extent cx="7355449" cy="4038600"/>
-            <wp:effectExtent l="0" t="0" r="0" b="0"/>
+            <wp:extent cx="8397928" cy="4610986"/>
+            <wp:effectExtent l="7620" t="0" r="0" b="0"/>
             <wp:wrapNone/>
             <wp:docPr id="4" name="0 Imagen"/>
             <wp:cNvGraphicFramePr>
@@ -1263,7 +1310,7 @@
                     <pic:cNvPicPr/>
                   </pic:nvPicPr>
                   <pic:blipFill rotWithShape="1">
-                    <a:blip r:embed="rId11">
+                    <a:blip r:embed="rId10">
                       <a:extLst>
                         <a:ext uri="{28A0092B-C50C-407E-A947-70E740481C1C}">
                           <a14:useLocalDpi xmlns:a14="http://schemas.microsoft.com/office/drawing/2010/main" val="0"/>
@@ -1274,9 +1321,9 @@
                     <a:stretch/>
                   </pic:blipFill>
                   <pic:spPr bwMode="auto">
-                    <a:xfrm>
+                    <a:xfrm rot="5400000">
                       <a:off x="0" y="0"/>
-                      <a:ext cx="7355449" cy="4038600"/>
+                      <a:ext cx="8397928" cy="4610986"/>
                     </a:xfrm>
                     <a:prstGeom prst="rect">
                       <a:avLst/>
@@ -1302,15 +1349,6 @@
           </wp:anchor>
         </w:drawing>
       </w:r>
-      <w:r>
-        <w:rPr>
-          <w:rFonts w:asciiTheme="majorHAnsi" w:hAnsiTheme="majorHAnsi"/>
-          <w:color w:val="244061" w:themeColor="accent1" w:themeShade="80"/>
-          <w:sz w:val="48"/>
-          <w:szCs w:val="48"/>
-        </w:rPr>
-        <w:t>Diagrama de entidad – relación</w:t>
-      </w:r>
     </w:p>
     <w:p>
       <w:pPr>
@@ -1377,52 +1415,6 @@
           <w:szCs w:val="48"/>
         </w:rPr>
       </w:pPr>
-    </w:p>
-    <w:p>
-      <w:pPr>
-        <w:jc w:val="both"/>
-        <w:rPr>
-          <w:rFonts w:asciiTheme="majorHAnsi" w:hAnsiTheme="majorHAnsi"/>
-          <w:color w:val="244061" w:themeColor="accent1" w:themeShade="80"/>
-          <w:sz w:val="48"/>
-          <w:szCs w:val="48"/>
-        </w:rPr>
-      </w:pPr>
-    </w:p>
-    <w:p>
-      <w:pPr>
-        <w:jc w:val="both"/>
-        <w:rPr>
-          <w:rFonts w:asciiTheme="majorHAnsi" w:hAnsiTheme="majorHAnsi"/>
-          <w:color w:val="244061" w:themeColor="accent1" w:themeShade="80"/>
-          <w:sz w:val="48"/>
-          <w:szCs w:val="48"/>
-        </w:rPr>
-      </w:pPr>
-    </w:p>
-    <w:p>
-      <w:pPr>
-        <w:jc w:val="both"/>
-        <w:rPr>
-          <w:rFonts w:asciiTheme="majorHAnsi" w:hAnsiTheme="majorHAnsi"/>
-          <w:color w:val="244061" w:themeColor="accent1" w:themeShade="80"/>
-          <w:sz w:val="48"/>
-          <w:szCs w:val="48"/>
-        </w:rPr>
-      </w:pPr>
-    </w:p>
-    <w:p>
-      <w:pPr>
-        <w:jc w:val="both"/>
-        <w:rPr>
-          <w:rFonts w:asciiTheme="majorHAnsi" w:hAnsiTheme="majorHAnsi"/>
-          <w:color w:val="244061" w:themeColor="accent1" w:themeShade="80"/>
-          <w:sz w:val="48"/>
-          <w:szCs w:val="48"/>
-        </w:rPr>
-      </w:pPr>
-      <w:bookmarkStart w:id="0" w:name="_GoBack"/>
-      <w:bookmarkEnd w:id="0"/>
     </w:p>
     <w:p>
       <w:pPr>
@@ -1818,35 +1810,9 @@
             <w:pPr>
               <w:jc w:val="center"/>
             </w:pPr>
-            <w:proofErr w:type="spellStart"/>
-            <w:r>
-              <w:t>Varchar</w:t>
-            </w:r>
-            <w:proofErr w:type="spellEnd"/>
-            <w:r>
-              <w:t xml:space="preserve"> (25) </w:t>
-            </w:r>
-            <w:proofErr w:type="spellStart"/>
-            <w:r>
-              <w:t>Not</w:t>
-            </w:r>
-            <w:proofErr w:type="spellEnd"/>
-            <w:r>
-              <w:t xml:space="preserve"> </w:t>
-            </w:r>
-            <w:proofErr w:type="spellStart"/>
-            <w:r>
-              <w:t>null</w:t>
-            </w:r>
-            <w:proofErr w:type="spellEnd"/>
-            <w:r>
-              <w:t xml:space="preserve"> </w:t>
-            </w:r>
-            <w:proofErr w:type="spellStart"/>
-            <w:r>
-              <w:t>unique</w:t>
-            </w:r>
-            <w:proofErr w:type="spellEnd"/>
+            <w:r>
+              <w:t>Varchar (25) Not null unique</w:t>
+            </w:r>
           </w:p>
         </w:tc>
         <w:tc>
@@ -2024,35 +1990,9 @@
             <w:pPr>
               <w:jc w:val="center"/>
             </w:pPr>
-            <w:proofErr w:type="spellStart"/>
-            <w:r>
-              <w:t>Varchar</w:t>
-            </w:r>
-            <w:proofErr w:type="spellEnd"/>
-            <w:r>
-              <w:t xml:space="preserve"> (255) </w:t>
-            </w:r>
-            <w:proofErr w:type="spellStart"/>
-            <w:r>
-              <w:t>Not</w:t>
-            </w:r>
-            <w:proofErr w:type="spellEnd"/>
-            <w:r>
-              <w:t xml:space="preserve"> </w:t>
-            </w:r>
-            <w:proofErr w:type="spellStart"/>
-            <w:r>
-              <w:t>null</w:t>
-            </w:r>
-            <w:proofErr w:type="spellEnd"/>
-            <w:r>
-              <w:t xml:space="preserve"> </w:t>
-            </w:r>
-            <w:proofErr w:type="spellStart"/>
-            <w:r>
-              <w:t>unique</w:t>
-            </w:r>
-            <w:proofErr w:type="spellEnd"/>
+            <w:r>
+              <w:t>Varchar (255) Not null unique</w:t>
+            </w:r>
           </w:p>
         </w:tc>
         <w:tc>
@@ -2105,11 +2045,9 @@
               </w:tabs>
               <w:jc w:val="center"/>
             </w:pPr>
-            <w:proofErr w:type="spellStart"/>
             <w:r>
               <w:t>Nombreuser</w:t>
             </w:r>
-            <w:proofErr w:type="spellEnd"/>
           </w:p>
         </w:tc>
         <w:tc>
@@ -2124,35 +2062,9 @@
             <w:pPr>
               <w:jc w:val="center"/>
             </w:pPr>
-            <w:proofErr w:type="spellStart"/>
-            <w:r>
-              <w:t>Varchar</w:t>
-            </w:r>
-            <w:proofErr w:type="spellEnd"/>
-            <w:r>
-              <w:t xml:space="preserve"> (30) </w:t>
-            </w:r>
-            <w:proofErr w:type="spellStart"/>
-            <w:r>
-              <w:t>Not</w:t>
-            </w:r>
-            <w:proofErr w:type="spellEnd"/>
-            <w:r>
-              <w:t xml:space="preserve"> </w:t>
-            </w:r>
-            <w:proofErr w:type="spellStart"/>
-            <w:r>
-              <w:t>null</w:t>
-            </w:r>
-            <w:proofErr w:type="spellEnd"/>
-            <w:r>
-              <w:t xml:space="preserve"> </w:t>
-            </w:r>
-            <w:proofErr w:type="spellStart"/>
-            <w:r>
-              <w:t>unique</w:t>
-            </w:r>
-            <w:proofErr w:type="spellEnd"/>
+            <w:r>
+              <w:t>Varchar (30) Not null unique</w:t>
+            </w:r>
           </w:p>
         </w:tc>
         <w:tc>
@@ -2205,11 +2117,9 @@
               </w:tabs>
               <w:jc w:val="center"/>
             </w:pPr>
-            <w:proofErr w:type="spellStart"/>
             <w:r>
               <w:t>Contrasenia</w:t>
             </w:r>
-            <w:proofErr w:type="spellEnd"/>
           </w:p>
         </w:tc>
         <w:tc>
@@ -2224,29 +2134,8 @@
             <w:pPr>
               <w:jc w:val="center"/>
             </w:pPr>
-            <w:proofErr w:type="spellStart"/>
-            <w:r>
-              <w:t>Varchar</w:t>
-            </w:r>
-            <w:proofErr w:type="spellEnd"/>
-            <w:r>
-              <w:t xml:space="preserve"> (30) </w:t>
-            </w:r>
-            <w:proofErr w:type="spellStart"/>
-            <w:r>
-              <w:t>Not</w:t>
-            </w:r>
-            <w:proofErr w:type="spellEnd"/>
-            <w:r>
-              <w:t xml:space="preserve"> </w:t>
-            </w:r>
-            <w:proofErr w:type="spellStart"/>
-            <w:r>
-              <w:t>null</w:t>
-            </w:r>
-            <w:proofErr w:type="spellEnd"/>
-            <w:r>
-              <w:t xml:space="preserve"> </w:t>
+            <w:r>
+              <w:t xml:space="preserve">Varchar (30) Not null </w:t>
             </w:r>
           </w:p>
         </w:tc>
@@ -2317,27 +2206,9 @@
             <w:pPr>
               <w:jc w:val="center"/>
             </w:pPr>
-            <w:proofErr w:type="spellStart"/>
-            <w:r>
-              <w:t>Integer</w:t>
-            </w:r>
-            <w:proofErr w:type="spellEnd"/>
-            <w:r>
-              <w:t xml:space="preserve"> </w:t>
-            </w:r>
-            <w:proofErr w:type="spellStart"/>
-            <w:r>
-              <w:t>Not</w:t>
-            </w:r>
-            <w:proofErr w:type="spellEnd"/>
-            <w:r>
-              <w:t xml:space="preserve"> </w:t>
-            </w:r>
-            <w:proofErr w:type="spellStart"/>
-            <w:r>
-              <w:t>null</w:t>
-            </w:r>
-            <w:proofErr w:type="spellEnd"/>
+            <w:r>
+              <w:t>Integer Not null</w:t>
+            </w:r>
           </w:p>
         </w:tc>
         <w:tc>
@@ -2407,29 +2278,8 @@
             <w:pPr>
               <w:jc w:val="center"/>
             </w:pPr>
-            <w:proofErr w:type="spellStart"/>
-            <w:r>
-              <w:t>Varchar</w:t>
-            </w:r>
-            <w:proofErr w:type="spellEnd"/>
-            <w:r>
-              <w:t xml:space="preserve"> (50) </w:t>
-            </w:r>
-            <w:proofErr w:type="spellStart"/>
-            <w:r>
-              <w:t>Not</w:t>
-            </w:r>
-            <w:proofErr w:type="spellEnd"/>
-            <w:r>
-              <w:t xml:space="preserve"> </w:t>
-            </w:r>
-            <w:proofErr w:type="spellStart"/>
-            <w:r>
-              <w:t>null</w:t>
-            </w:r>
-            <w:proofErr w:type="spellEnd"/>
-            <w:r>
-              <w:t xml:space="preserve"> </w:t>
+            <w:r>
+              <w:t xml:space="preserve">Varchar (50) Not null </w:t>
             </w:r>
           </w:p>
         </w:tc>
@@ -2500,27 +2350,9 @@
             <w:pPr>
               <w:jc w:val="center"/>
             </w:pPr>
-            <w:proofErr w:type="spellStart"/>
-            <w:r>
-              <w:t>Varchar</w:t>
-            </w:r>
-            <w:proofErr w:type="spellEnd"/>
-            <w:r>
-              <w:t xml:space="preserve"> (50) </w:t>
-            </w:r>
-            <w:proofErr w:type="spellStart"/>
-            <w:r>
-              <w:t>Not</w:t>
-            </w:r>
-            <w:proofErr w:type="spellEnd"/>
-            <w:r>
-              <w:t xml:space="preserve"> </w:t>
-            </w:r>
-            <w:proofErr w:type="spellStart"/>
-            <w:r>
-              <w:t>null</w:t>
-            </w:r>
-            <w:proofErr w:type="spellEnd"/>
+            <w:r>
+              <w:t>Varchar (50) Not null</w:t>
+            </w:r>
           </w:p>
         </w:tc>
         <w:tc>
@@ -2590,13 +2422,8 @@
             <w:pPr>
               <w:jc w:val="center"/>
             </w:pPr>
-            <w:proofErr w:type="spellStart"/>
-            <w:r>
-              <w:t>Varchar</w:t>
-            </w:r>
-            <w:proofErr w:type="spellEnd"/>
-            <w:r>
-              <w:t xml:space="preserve"> (70) </w:t>
+            <w:r>
+              <w:t xml:space="preserve">Varchar (70) </w:t>
             </w:r>
           </w:p>
         </w:tc>
@@ -2667,13 +2494,8 @@
             <w:pPr>
               <w:jc w:val="center"/>
             </w:pPr>
-            <w:proofErr w:type="spellStart"/>
-            <w:r>
-              <w:t>Varchar</w:t>
-            </w:r>
-            <w:proofErr w:type="spellEnd"/>
-            <w:r>
-              <w:t xml:space="preserve"> (70) </w:t>
+            <w:r>
+              <w:t xml:space="preserve">Varchar (70) </w:t>
             </w:r>
           </w:p>
         </w:tc>
@@ -2747,13 +2569,8 @@
             <w:pPr>
               <w:jc w:val="center"/>
             </w:pPr>
-            <w:proofErr w:type="spellStart"/>
-            <w:r>
-              <w:t>Varchar</w:t>
-            </w:r>
-            <w:proofErr w:type="spellEnd"/>
-            <w:r>
-              <w:t xml:space="preserve"> (15) </w:t>
+            <w:r>
+              <w:t xml:space="preserve">Varchar (15) </w:t>
             </w:r>
           </w:p>
         </w:tc>
@@ -2974,35 +2791,9 @@
             <w:pPr>
               <w:jc w:val="center"/>
             </w:pPr>
-            <w:proofErr w:type="spellStart"/>
-            <w:r>
-              <w:t>Varchar</w:t>
-            </w:r>
-            <w:proofErr w:type="spellEnd"/>
-            <w:r>
-              <w:t xml:space="preserve"> (20) </w:t>
-            </w:r>
-            <w:proofErr w:type="spellStart"/>
-            <w:r>
-              <w:t>Not</w:t>
-            </w:r>
-            <w:proofErr w:type="spellEnd"/>
-            <w:r>
-              <w:t xml:space="preserve"> </w:t>
-            </w:r>
-            <w:proofErr w:type="spellStart"/>
-            <w:r>
-              <w:t>null</w:t>
-            </w:r>
-            <w:proofErr w:type="spellEnd"/>
-            <w:r>
-              <w:t xml:space="preserve"> </w:t>
-            </w:r>
-            <w:proofErr w:type="spellStart"/>
-            <w:r>
-              <w:t>unique</w:t>
-            </w:r>
-            <w:proofErr w:type="spellEnd"/>
+            <w:r>
+              <w:t>Varchar (20) Not null unique</w:t>
+            </w:r>
           </w:p>
         </w:tc>
         <w:tc>
@@ -3021,15 +2812,7 @@
               <w:t>Nombre del tipo del producto.</w:t>
             </w:r>
             <w:r>
-              <w:t xml:space="preserve"> Los valores posibles son: Yerba, Mate, Bombilla, Termo, </w:t>
-            </w:r>
-            <w:proofErr w:type="spellStart"/>
-            <w:r>
-              <w:t>Portatermo</w:t>
-            </w:r>
-            <w:proofErr w:type="spellEnd"/>
-            <w:r>
-              <w:t>, Otro.</w:t>
+              <w:t xml:space="preserve"> Los valores posibles son: Yerba, Mate, Bombilla, Termo, Portatermo, Otro.</w:t>
             </w:r>
           </w:p>
         </w:tc>
@@ -3156,13 +2939,8 @@
               </w:tabs>
               <w:jc w:val="center"/>
             </w:pPr>
-            <w:proofErr w:type="spellStart"/>
-            <w:r>
-              <w:t>Cuit</w:t>
-            </w:r>
-            <w:proofErr w:type="spellEnd"/>
-            <w:r>
-              <w:t xml:space="preserve"> (PK)</w:t>
+            <w:r>
+              <w:t>Cuit (PK)</w:t>
             </w:r>
           </w:p>
         </w:tc>
@@ -3178,35 +2956,9 @@
             <w:pPr>
               <w:jc w:val="center"/>
             </w:pPr>
-            <w:proofErr w:type="spellStart"/>
-            <w:r>
-              <w:t>Varchar</w:t>
-            </w:r>
-            <w:proofErr w:type="spellEnd"/>
-            <w:r>
-              <w:t xml:space="preserve"> (11) </w:t>
-            </w:r>
-            <w:proofErr w:type="spellStart"/>
-            <w:r>
-              <w:t>Not</w:t>
-            </w:r>
-            <w:proofErr w:type="spellEnd"/>
-            <w:r>
-              <w:t xml:space="preserve"> </w:t>
-            </w:r>
-            <w:proofErr w:type="spellStart"/>
-            <w:r>
-              <w:t>null</w:t>
-            </w:r>
-            <w:proofErr w:type="spellEnd"/>
-            <w:r>
-              <w:t xml:space="preserve"> </w:t>
-            </w:r>
-            <w:proofErr w:type="spellStart"/>
-            <w:r>
-              <w:t>unique</w:t>
-            </w:r>
-            <w:proofErr w:type="spellEnd"/>
+            <w:r>
+              <w:t>Varchar (11) Not null unique</w:t>
+            </w:r>
           </w:p>
         </w:tc>
         <w:tc>
@@ -3220,13 +2972,8 @@
             <w:pPr>
               <w:jc w:val="both"/>
             </w:pPr>
-            <w:proofErr w:type="spellStart"/>
-            <w:r>
-              <w:t>Cuit</w:t>
-            </w:r>
-            <w:proofErr w:type="spellEnd"/>
-            <w:r>
-              <w:t xml:space="preserve"> del proveedor.</w:t>
+            <w:r>
+              <w:t>Cuit del proveedor.</w:t>
             </w:r>
           </w:p>
         </w:tc>
@@ -3281,27 +3028,9 @@
             <w:pPr>
               <w:jc w:val="center"/>
             </w:pPr>
-            <w:proofErr w:type="spellStart"/>
-            <w:r>
-              <w:t>Varchar</w:t>
-            </w:r>
-            <w:proofErr w:type="spellEnd"/>
-            <w:r>
-              <w:t xml:space="preserve"> (50) </w:t>
-            </w:r>
-            <w:proofErr w:type="spellStart"/>
-            <w:r>
-              <w:t>Not</w:t>
-            </w:r>
-            <w:proofErr w:type="spellEnd"/>
-            <w:r>
-              <w:t xml:space="preserve"> </w:t>
-            </w:r>
-            <w:proofErr w:type="spellStart"/>
-            <w:r>
-              <w:t>null</w:t>
-            </w:r>
-            <w:proofErr w:type="spellEnd"/>
+            <w:r>
+              <w:t>Varchar (50) Not null</w:t>
+            </w:r>
           </w:p>
         </w:tc>
         <w:tc>
@@ -3371,27 +3100,9 @@
             <w:pPr>
               <w:jc w:val="center"/>
             </w:pPr>
-            <w:proofErr w:type="spellStart"/>
-            <w:r>
-              <w:t>Varchar</w:t>
-            </w:r>
-            <w:proofErr w:type="spellEnd"/>
-            <w:r>
-              <w:t xml:space="preserve"> (70) </w:t>
-            </w:r>
-            <w:proofErr w:type="spellStart"/>
-            <w:r>
-              <w:t>Not</w:t>
-            </w:r>
-            <w:proofErr w:type="spellEnd"/>
-            <w:r>
-              <w:t xml:space="preserve"> </w:t>
-            </w:r>
-            <w:proofErr w:type="spellStart"/>
-            <w:r>
-              <w:t>null</w:t>
-            </w:r>
-            <w:proofErr w:type="spellEnd"/>
+            <w:r>
+              <w:t>Varchar (70) Not null</w:t>
+            </w:r>
           </w:p>
         </w:tc>
         <w:tc>
@@ -3461,27 +3172,9 @@
             <w:pPr>
               <w:jc w:val="center"/>
             </w:pPr>
-            <w:proofErr w:type="spellStart"/>
-            <w:r>
-              <w:t>Varchar</w:t>
-            </w:r>
-            <w:proofErr w:type="spellEnd"/>
-            <w:r>
-              <w:t xml:space="preserve"> (70) </w:t>
-            </w:r>
-            <w:proofErr w:type="spellStart"/>
-            <w:r>
-              <w:t>Not</w:t>
-            </w:r>
-            <w:proofErr w:type="spellEnd"/>
-            <w:r>
-              <w:t xml:space="preserve"> </w:t>
-            </w:r>
-            <w:proofErr w:type="spellStart"/>
-            <w:r>
-              <w:t>null</w:t>
-            </w:r>
-            <w:proofErr w:type="spellEnd"/>
+            <w:r>
+              <w:t>Varchar (70) Not null</w:t>
+            </w:r>
           </w:p>
         </w:tc>
         <w:tc>
@@ -3551,35 +3244,9 @@
             <w:pPr>
               <w:jc w:val="center"/>
             </w:pPr>
-            <w:proofErr w:type="spellStart"/>
-            <w:r>
-              <w:t>Varchar</w:t>
-            </w:r>
-            <w:proofErr w:type="spellEnd"/>
-            <w:r>
-              <w:t xml:space="preserve"> (255) </w:t>
-            </w:r>
-            <w:proofErr w:type="spellStart"/>
-            <w:r>
-              <w:t>Not</w:t>
-            </w:r>
-            <w:proofErr w:type="spellEnd"/>
-            <w:r>
-              <w:t xml:space="preserve"> </w:t>
-            </w:r>
-            <w:proofErr w:type="spellStart"/>
-            <w:r>
-              <w:t>null</w:t>
-            </w:r>
-            <w:proofErr w:type="spellEnd"/>
-            <w:r>
-              <w:t xml:space="preserve"> </w:t>
-            </w:r>
-            <w:proofErr w:type="spellStart"/>
-            <w:r>
-              <w:t>unique</w:t>
-            </w:r>
-            <w:proofErr w:type="spellEnd"/>
+            <w:r>
+              <w:t>Varchar (255) Not null unique</w:t>
+            </w:r>
           </w:p>
         </w:tc>
         <w:tc>
@@ -3652,13 +3319,8 @@
             <w:pPr>
               <w:jc w:val="center"/>
             </w:pPr>
-            <w:proofErr w:type="spellStart"/>
-            <w:r>
-              <w:t>Varchar</w:t>
-            </w:r>
-            <w:proofErr w:type="spellEnd"/>
-            <w:r>
-              <w:t xml:space="preserve"> (15)</w:t>
+            <w:r>
+              <w:t>Varchar (15)</w:t>
             </w:r>
           </w:p>
         </w:tc>
@@ -3892,30 +3554,12 @@
             <w:pPr>
               <w:jc w:val="center"/>
             </w:pPr>
-            <w:proofErr w:type="spellStart"/>
-            <w:r>
-              <w:t>Varchar</w:t>
-            </w:r>
-            <w:proofErr w:type="spellEnd"/>
-            <w:r>
-              <w:t xml:space="preserve"> (7</w:t>
-            </w:r>
-            <w:r>
-              <w:t xml:space="preserve">0) </w:t>
-            </w:r>
-            <w:proofErr w:type="spellStart"/>
-            <w:r>
-              <w:t>Not</w:t>
-            </w:r>
-            <w:proofErr w:type="spellEnd"/>
-            <w:r>
-              <w:t xml:space="preserve"> </w:t>
-            </w:r>
-            <w:proofErr w:type="spellStart"/>
-            <w:r>
-              <w:t>null</w:t>
-            </w:r>
-            <w:proofErr w:type="spellEnd"/>
+            <w:r>
+              <w:t>Varchar (7</w:t>
+            </w:r>
+            <w:r>
+              <w:t>0) Not null</w:t>
+            </w:r>
           </w:p>
         </w:tc>
         <w:tc>
@@ -3985,27 +3629,9 @@
             <w:pPr>
               <w:jc w:val="center"/>
             </w:pPr>
-            <w:proofErr w:type="spellStart"/>
-            <w:r>
-              <w:t>Integer</w:t>
-            </w:r>
-            <w:proofErr w:type="spellEnd"/>
-            <w:r>
-              <w:t xml:space="preserve"> </w:t>
-            </w:r>
-            <w:proofErr w:type="spellStart"/>
-            <w:r>
-              <w:t>Not</w:t>
-            </w:r>
-            <w:proofErr w:type="spellEnd"/>
-            <w:r>
-              <w:t xml:space="preserve"> </w:t>
-            </w:r>
-            <w:proofErr w:type="spellStart"/>
-            <w:r>
-              <w:t>null</w:t>
-            </w:r>
-            <w:proofErr w:type="spellEnd"/>
+            <w:r>
+              <w:t>Integer Not null</w:t>
+            </w:r>
           </w:p>
         </w:tc>
         <w:tc>
@@ -4078,27 +3704,9 @@
             <w:pPr>
               <w:jc w:val="center"/>
             </w:pPr>
-            <w:proofErr w:type="spellStart"/>
-            <w:r>
-              <w:t>Float</w:t>
-            </w:r>
-            <w:proofErr w:type="spellEnd"/>
-            <w:r>
-              <w:t xml:space="preserve"> </w:t>
-            </w:r>
-            <w:proofErr w:type="spellStart"/>
-            <w:r>
-              <w:t>Not</w:t>
-            </w:r>
-            <w:proofErr w:type="spellEnd"/>
-            <w:r>
-              <w:t xml:space="preserve"> </w:t>
-            </w:r>
-            <w:proofErr w:type="spellStart"/>
-            <w:r>
-              <w:t>null</w:t>
-            </w:r>
-            <w:proofErr w:type="spellEnd"/>
+            <w:r>
+              <w:t>Float Not null</w:t>
+            </w:r>
           </w:p>
         </w:tc>
         <w:tc>
@@ -4158,11 +3766,9 @@
               </w:tabs>
               <w:jc w:val="center"/>
             </w:pPr>
-            <w:proofErr w:type="spellStart"/>
             <w:r>
               <w:t>Stockmin</w:t>
             </w:r>
-            <w:proofErr w:type="spellEnd"/>
           </w:p>
         </w:tc>
         <w:tc>
@@ -4177,27 +3783,9 @@
             <w:pPr>
               <w:jc w:val="center"/>
             </w:pPr>
-            <w:proofErr w:type="spellStart"/>
-            <w:r>
-              <w:t>Integer</w:t>
-            </w:r>
-            <w:proofErr w:type="spellEnd"/>
-            <w:r>
-              <w:t xml:space="preserve"> </w:t>
-            </w:r>
-            <w:proofErr w:type="spellStart"/>
-            <w:r>
-              <w:t>Not</w:t>
-            </w:r>
-            <w:proofErr w:type="spellEnd"/>
-            <w:r>
-              <w:t xml:space="preserve"> </w:t>
-            </w:r>
-            <w:proofErr w:type="spellStart"/>
-            <w:r>
-              <w:t>null</w:t>
-            </w:r>
-            <w:proofErr w:type="spellEnd"/>
+            <w:r>
+              <w:t>Integer Not null</w:t>
+            </w:r>
           </w:p>
         </w:tc>
         <w:tc>
@@ -4270,27 +3858,9 @@
             <w:pPr>
               <w:jc w:val="center"/>
             </w:pPr>
-            <w:proofErr w:type="spellStart"/>
-            <w:r>
-              <w:t>Varchar</w:t>
-            </w:r>
-            <w:proofErr w:type="spellEnd"/>
-            <w:r>
-              <w:t xml:space="preserve"> (255) </w:t>
-            </w:r>
-            <w:proofErr w:type="spellStart"/>
-            <w:r>
-              <w:t>Not</w:t>
-            </w:r>
-            <w:proofErr w:type="spellEnd"/>
-            <w:r>
-              <w:t xml:space="preserve"> </w:t>
-            </w:r>
-            <w:proofErr w:type="spellStart"/>
-            <w:r>
-              <w:t>null</w:t>
-            </w:r>
-            <w:proofErr w:type="spellEnd"/>
+            <w:r>
+              <w:t>Varchar (255) Not null</w:t>
+            </w:r>
           </w:p>
         </w:tc>
         <w:tc>
@@ -4343,11 +3913,9 @@
               </w:tabs>
               <w:jc w:val="center"/>
             </w:pPr>
-            <w:proofErr w:type="spellStart"/>
             <w:r>
               <w:t>Calificacion</w:t>
             </w:r>
-            <w:proofErr w:type="spellEnd"/>
           </w:p>
         </w:tc>
         <w:tc>
@@ -4362,27 +3930,12 @@
             <w:pPr>
               <w:jc w:val="center"/>
             </w:pPr>
-            <w:proofErr w:type="spellStart"/>
             <w:r>
               <w:t>Integer</w:t>
             </w:r>
-            <w:proofErr w:type="spellEnd"/>
-            <w:r>
-              <w:t xml:space="preserve"> </w:t>
-            </w:r>
-            <w:proofErr w:type="spellStart"/>
-            <w:r>
-              <w:t>Not</w:t>
-            </w:r>
-            <w:proofErr w:type="spellEnd"/>
-            <w:r>
-              <w:t xml:space="preserve"> </w:t>
-            </w:r>
-            <w:proofErr w:type="spellStart"/>
-            <w:r>
-              <w:t>null</w:t>
-            </w:r>
-            <w:proofErr w:type="spellEnd"/>
+            <w:r>
+              <w:t xml:space="preserve"> Not null</w:t>
+            </w:r>
           </w:p>
         </w:tc>
         <w:tc>
@@ -4458,27 +4011,9 @@
             <w:pPr>
               <w:jc w:val="center"/>
             </w:pPr>
-            <w:proofErr w:type="spellStart"/>
-            <w:r>
-              <w:t>Varchar</w:t>
-            </w:r>
-            <w:proofErr w:type="spellEnd"/>
-            <w:r>
-              <w:t xml:space="preserve"> (11) </w:t>
-            </w:r>
-            <w:proofErr w:type="spellStart"/>
-            <w:r>
-              <w:t>Not</w:t>
-            </w:r>
-            <w:proofErr w:type="spellEnd"/>
-            <w:r>
-              <w:t xml:space="preserve"> </w:t>
-            </w:r>
-            <w:proofErr w:type="spellStart"/>
-            <w:r>
-              <w:t>null</w:t>
-            </w:r>
-            <w:proofErr w:type="spellEnd"/>
+            <w:r>
+              <w:t>Varchar (11) Not null</w:t>
+            </w:r>
           </w:p>
         </w:tc>
         <w:tc>
@@ -4492,13 +4027,8 @@
             <w:pPr>
               <w:jc w:val="both"/>
             </w:pPr>
-            <w:proofErr w:type="spellStart"/>
-            <w:r>
-              <w:t>Cuit</w:t>
-            </w:r>
-            <w:proofErr w:type="spellEnd"/>
-            <w:r>
-              <w:t xml:space="preserve"> del proveedor del producto</w:t>
+            <w:r>
+              <w:t>Cuit del proveedor del producto</w:t>
             </w:r>
           </w:p>
         </w:tc>
@@ -4556,27 +4086,9 @@
             <w:pPr>
               <w:jc w:val="center"/>
             </w:pPr>
-            <w:proofErr w:type="spellStart"/>
-            <w:r>
-              <w:t>Integer</w:t>
-            </w:r>
-            <w:proofErr w:type="spellEnd"/>
-            <w:r>
-              <w:t xml:space="preserve"> </w:t>
-            </w:r>
-            <w:proofErr w:type="spellStart"/>
-            <w:r>
-              <w:t>Not</w:t>
-            </w:r>
-            <w:proofErr w:type="spellEnd"/>
-            <w:r>
-              <w:t xml:space="preserve"> </w:t>
-            </w:r>
-            <w:proofErr w:type="spellStart"/>
-            <w:r>
-              <w:t>null</w:t>
-            </w:r>
-            <w:proofErr w:type="spellEnd"/>
+            <w:r>
+              <w:t>Integer Not null</w:t>
+            </w:r>
           </w:p>
         </w:tc>
         <w:tc>
@@ -4736,27 +4248,9 @@
             <w:pPr>
               <w:jc w:val="center"/>
             </w:pPr>
-            <w:proofErr w:type="spellStart"/>
-            <w:r>
-              <w:t>Integer</w:t>
-            </w:r>
-            <w:proofErr w:type="spellEnd"/>
-            <w:r>
-              <w:t xml:space="preserve"> </w:t>
-            </w:r>
-            <w:proofErr w:type="spellStart"/>
-            <w:r>
-              <w:t>Not</w:t>
-            </w:r>
-            <w:proofErr w:type="spellEnd"/>
-            <w:r>
-              <w:t xml:space="preserve"> </w:t>
-            </w:r>
-            <w:proofErr w:type="spellStart"/>
-            <w:r>
-              <w:t>null</w:t>
-            </w:r>
-            <w:proofErr w:type="spellEnd"/>
+            <w:r>
+              <w:t>Integer Not null</w:t>
+            </w:r>
           </w:p>
         </w:tc>
         <w:tc>
@@ -4827,21 +4321,8 @@
               <w:jc w:val="center"/>
             </w:pPr>
             <w:r>
-              <w:t xml:space="preserve">Date </w:t>
-            </w:r>
-            <w:proofErr w:type="spellStart"/>
-            <w:r>
-              <w:t>Not</w:t>
-            </w:r>
-            <w:proofErr w:type="spellEnd"/>
-            <w:r>
-              <w:t xml:space="preserve"> </w:t>
-            </w:r>
-            <w:proofErr w:type="spellStart"/>
-            <w:r>
-              <w:t>null</w:t>
-            </w:r>
-            <w:proofErr w:type="spellEnd"/>
+              <w:t>Date Not null</w:t>
+            </w:r>
           </w:p>
         </w:tc>
         <w:tc>
@@ -4912,21 +4393,8 @@
               <w:jc w:val="center"/>
             </w:pPr>
             <w:r>
-              <w:t xml:space="preserve">Time </w:t>
-            </w:r>
-            <w:proofErr w:type="spellStart"/>
-            <w:r>
-              <w:t>Not</w:t>
-            </w:r>
-            <w:proofErr w:type="spellEnd"/>
-            <w:r>
-              <w:t xml:space="preserve"> </w:t>
-            </w:r>
-            <w:proofErr w:type="spellStart"/>
-            <w:r>
-              <w:t>null</w:t>
-            </w:r>
-            <w:proofErr w:type="spellEnd"/>
+              <w:t>Time Not null</w:t>
+            </w:r>
           </w:p>
         </w:tc>
         <w:tc>
@@ -4996,27 +4464,9 @@
             <w:pPr>
               <w:jc w:val="center"/>
             </w:pPr>
-            <w:proofErr w:type="spellStart"/>
-            <w:r>
-              <w:t>Varchar</w:t>
-            </w:r>
-            <w:proofErr w:type="spellEnd"/>
-            <w:r>
-              <w:t xml:space="preserve">(255) </w:t>
-            </w:r>
-            <w:proofErr w:type="spellStart"/>
-            <w:r>
-              <w:t>Not</w:t>
-            </w:r>
-            <w:proofErr w:type="spellEnd"/>
-            <w:r>
-              <w:t xml:space="preserve"> </w:t>
-            </w:r>
-            <w:proofErr w:type="spellStart"/>
-            <w:r>
-              <w:t>null</w:t>
-            </w:r>
-            <w:proofErr w:type="spellEnd"/>
+            <w:r>
+              <w:t>Varchar(255) Not null</w:t>
+            </w:r>
           </w:p>
         </w:tc>
         <w:tc>
@@ -5086,27 +4536,9 @@
             <w:pPr>
               <w:jc w:val="center"/>
             </w:pPr>
-            <w:proofErr w:type="spellStart"/>
-            <w:r>
-              <w:t>Integer</w:t>
-            </w:r>
-            <w:proofErr w:type="spellEnd"/>
-            <w:r>
-              <w:t xml:space="preserve"> </w:t>
-            </w:r>
-            <w:proofErr w:type="spellStart"/>
-            <w:r>
-              <w:t>Not</w:t>
-            </w:r>
-            <w:proofErr w:type="spellEnd"/>
-            <w:r>
-              <w:t xml:space="preserve"> </w:t>
-            </w:r>
-            <w:proofErr w:type="spellStart"/>
-            <w:r>
-              <w:t>null</w:t>
-            </w:r>
-            <w:proofErr w:type="spellEnd"/>
+            <w:r>
+              <w:t>Integer Not null</w:t>
+            </w:r>
           </w:p>
         </w:tc>
         <w:tc>
@@ -5343,21 +4775,8 @@
               <w:jc w:val="center"/>
             </w:pPr>
             <w:r>
-              <w:t xml:space="preserve">Date </w:t>
-            </w:r>
-            <w:proofErr w:type="spellStart"/>
-            <w:r>
-              <w:t>Not</w:t>
-            </w:r>
-            <w:proofErr w:type="spellEnd"/>
-            <w:r>
-              <w:t xml:space="preserve"> </w:t>
-            </w:r>
-            <w:proofErr w:type="spellStart"/>
-            <w:r>
-              <w:t>null</w:t>
-            </w:r>
-            <w:proofErr w:type="spellEnd"/>
+              <w:t>Date Not null</w:t>
+            </w:r>
           </w:p>
         </w:tc>
         <w:tc>
@@ -5428,21 +4847,8 @@
               <w:jc w:val="center"/>
             </w:pPr>
             <w:r>
-              <w:t xml:space="preserve">Time </w:t>
-            </w:r>
-            <w:proofErr w:type="spellStart"/>
-            <w:r>
-              <w:t>Not</w:t>
-            </w:r>
-            <w:proofErr w:type="spellEnd"/>
-            <w:r>
-              <w:t xml:space="preserve"> </w:t>
-            </w:r>
-            <w:proofErr w:type="spellStart"/>
-            <w:r>
-              <w:t>null</w:t>
-            </w:r>
-            <w:proofErr w:type="spellEnd"/>
+              <w:t>Time Not null</w:t>
+            </w:r>
           </w:p>
         </w:tc>
         <w:tc>
@@ -5512,27 +4918,9 @@
             <w:pPr>
               <w:jc w:val="center"/>
             </w:pPr>
-            <w:proofErr w:type="spellStart"/>
-            <w:r>
-              <w:t>Varchar</w:t>
-            </w:r>
-            <w:proofErr w:type="spellEnd"/>
-            <w:r>
-              <w:t xml:space="preserve"> (255) </w:t>
-            </w:r>
-            <w:proofErr w:type="spellStart"/>
-            <w:r>
-              <w:t>Not</w:t>
-            </w:r>
-            <w:proofErr w:type="spellEnd"/>
-            <w:r>
-              <w:t xml:space="preserve"> </w:t>
-            </w:r>
-            <w:proofErr w:type="spellStart"/>
-            <w:r>
-              <w:t>null</w:t>
-            </w:r>
-            <w:proofErr w:type="spellEnd"/>
+            <w:r>
+              <w:t>Varchar (255) Not null</w:t>
+            </w:r>
           </w:p>
         </w:tc>
         <w:tc>
@@ -5602,27 +4990,9 @@
             <w:pPr>
               <w:jc w:val="center"/>
             </w:pPr>
-            <w:proofErr w:type="spellStart"/>
-            <w:r>
-              <w:t>Varchar</w:t>
-            </w:r>
-            <w:proofErr w:type="spellEnd"/>
-            <w:r>
-              <w:t xml:space="preserve"> (255) </w:t>
-            </w:r>
-            <w:proofErr w:type="spellStart"/>
-            <w:r>
-              <w:t>Not</w:t>
-            </w:r>
-            <w:proofErr w:type="spellEnd"/>
-            <w:r>
-              <w:t xml:space="preserve"> </w:t>
-            </w:r>
-            <w:proofErr w:type="spellStart"/>
-            <w:r>
-              <w:t>null</w:t>
-            </w:r>
-            <w:proofErr w:type="spellEnd"/>
+            <w:r>
+              <w:t>Varchar (255) Not null</w:t>
+            </w:r>
           </w:p>
         </w:tc>
         <w:tc>
@@ -5695,27 +5065,9 @@
             <w:pPr>
               <w:jc w:val="center"/>
             </w:pPr>
-            <w:proofErr w:type="spellStart"/>
-            <w:r>
-              <w:t>Integer</w:t>
-            </w:r>
-            <w:proofErr w:type="spellEnd"/>
-            <w:r>
-              <w:t xml:space="preserve"> </w:t>
-            </w:r>
-            <w:proofErr w:type="spellStart"/>
-            <w:r>
-              <w:t>Not</w:t>
-            </w:r>
-            <w:proofErr w:type="spellEnd"/>
-            <w:r>
-              <w:t xml:space="preserve"> </w:t>
-            </w:r>
-            <w:proofErr w:type="spellStart"/>
-            <w:r>
-              <w:t>null</w:t>
-            </w:r>
-            <w:proofErr w:type="spellEnd"/>
+            <w:r>
+              <w:t>Integer Not null</w:t>
+            </w:r>
           </w:p>
         </w:tc>
         <w:tc>
@@ -5941,27 +5293,9 @@
             <w:pPr>
               <w:jc w:val="center"/>
             </w:pPr>
-            <w:proofErr w:type="spellStart"/>
-            <w:r>
-              <w:t>Varchar</w:t>
-            </w:r>
-            <w:proofErr w:type="spellEnd"/>
-            <w:r>
-              <w:t xml:space="preserve"> (50) </w:t>
-            </w:r>
-            <w:proofErr w:type="spellStart"/>
-            <w:r>
-              <w:t>Not</w:t>
-            </w:r>
-            <w:proofErr w:type="spellEnd"/>
-            <w:r>
-              <w:t xml:space="preserve"> </w:t>
-            </w:r>
-            <w:proofErr w:type="spellStart"/>
-            <w:r>
-              <w:t>null</w:t>
-            </w:r>
-            <w:proofErr w:type="spellEnd"/>
+            <w:r>
+              <w:t>Varchar (50) Not null</w:t>
+            </w:r>
           </w:p>
         </w:tc>
         <w:tc>
@@ -6031,27 +5365,9 @@
             <w:pPr>
               <w:jc w:val="center"/>
             </w:pPr>
-            <w:proofErr w:type="spellStart"/>
-            <w:r>
-              <w:t>Float</w:t>
-            </w:r>
-            <w:proofErr w:type="spellEnd"/>
-            <w:r>
-              <w:t xml:space="preserve"> </w:t>
-            </w:r>
-            <w:proofErr w:type="spellStart"/>
-            <w:r>
-              <w:t>Not</w:t>
-            </w:r>
-            <w:proofErr w:type="spellEnd"/>
-            <w:r>
-              <w:t xml:space="preserve"> </w:t>
-            </w:r>
-            <w:proofErr w:type="spellStart"/>
-            <w:r>
-              <w:t>null</w:t>
-            </w:r>
-            <w:proofErr w:type="spellEnd"/>
+            <w:r>
+              <w:t>Float Not null</w:t>
+            </w:r>
           </w:p>
         </w:tc>
         <w:tc>
@@ -6107,11 +5423,9 @@
               </w:tabs>
               <w:jc w:val="center"/>
             </w:pPr>
-            <w:proofErr w:type="spellStart"/>
             <w:r>
               <w:t>Fechainicio</w:t>
             </w:r>
-            <w:proofErr w:type="spellEnd"/>
           </w:p>
         </w:tc>
         <w:tc>
@@ -6127,21 +5441,8 @@
               <w:jc w:val="center"/>
             </w:pPr>
             <w:r>
-              <w:t xml:space="preserve">Date </w:t>
-            </w:r>
-            <w:proofErr w:type="spellStart"/>
-            <w:r>
-              <w:t>Not</w:t>
-            </w:r>
-            <w:proofErr w:type="spellEnd"/>
-            <w:r>
-              <w:t xml:space="preserve"> </w:t>
-            </w:r>
-            <w:proofErr w:type="spellStart"/>
-            <w:r>
-              <w:t>null</w:t>
-            </w:r>
-            <w:proofErr w:type="spellEnd"/>
+              <w:t>Date Not null</w:t>
+            </w:r>
           </w:p>
         </w:tc>
         <w:tc>
@@ -6194,11 +5495,9 @@
               </w:tabs>
               <w:jc w:val="center"/>
             </w:pPr>
-            <w:proofErr w:type="spellStart"/>
             <w:r>
               <w:t>Fechafinal</w:t>
             </w:r>
-            <w:proofErr w:type="spellEnd"/>
           </w:p>
         </w:tc>
         <w:tc>
@@ -6214,21 +5513,8 @@
               <w:jc w:val="center"/>
             </w:pPr>
             <w:r>
-              <w:t xml:space="preserve">Date </w:t>
-            </w:r>
-            <w:proofErr w:type="spellStart"/>
-            <w:r>
-              <w:t>Not</w:t>
-            </w:r>
-            <w:proofErr w:type="spellEnd"/>
-            <w:r>
-              <w:t xml:space="preserve"> </w:t>
-            </w:r>
-            <w:proofErr w:type="spellStart"/>
-            <w:r>
-              <w:t>null</w:t>
-            </w:r>
-            <w:proofErr w:type="spellEnd"/>
+              <w:t>Date Not null</w:t>
+            </w:r>
           </w:p>
         </w:tc>
         <w:tc>
@@ -6304,13 +5590,8 @@
             <w:pPr>
               <w:jc w:val="center"/>
             </w:pPr>
-            <w:proofErr w:type="spellStart"/>
-            <w:r>
-              <w:t>Varchar</w:t>
-            </w:r>
-            <w:proofErr w:type="spellEnd"/>
-            <w:r>
-              <w:t xml:space="preserve"> (255) </w:t>
+            <w:r>
+              <w:t xml:space="preserve">Varchar (255) </w:t>
             </w:r>
           </w:p>
         </w:tc>
@@ -6415,11 +5696,9 @@
             <w:pPr>
               <w:jc w:val="center"/>
             </w:pPr>
-            <w:proofErr w:type="spellStart"/>
             <w:r>
               <w:t>Productoxcombo</w:t>
             </w:r>
-            <w:proofErr w:type="spellEnd"/>
           </w:p>
         </w:tc>
         <w:tc>
@@ -6454,29 +5733,8 @@
             <w:pPr>
               <w:jc w:val="center"/>
             </w:pPr>
-            <w:proofErr w:type="spellStart"/>
-            <w:r>
-              <w:t>Integer</w:t>
-            </w:r>
-            <w:proofErr w:type="spellEnd"/>
-            <w:r>
-              <w:t xml:space="preserve"> </w:t>
-            </w:r>
-            <w:proofErr w:type="spellStart"/>
-            <w:r>
-              <w:t>Not</w:t>
-            </w:r>
-            <w:proofErr w:type="spellEnd"/>
-            <w:r>
-              <w:t xml:space="preserve"> </w:t>
-            </w:r>
-            <w:proofErr w:type="spellStart"/>
-            <w:r>
-              <w:t>null</w:t>
-            </w:r>
-            <w:proofErr w:type="spellEnd"/>
-            <w:r>
-              <w:t xml:space="preserve"> </w:t>
+            <w:r>
+              <w:t xml:space="preserve">Integer Not null </w:t>
             </w:r>
           </w:p>
         </w:tc>
@@ -6550,27 +5808,9 @@
             <w:pPr>
               <w:jc w:val="center"/>
             </w:pPr>
-            <w:proofErr w:type="spellStart"/>
-            <w:r>
-              <w:t>Integer</w:t>
-            </w:r>
-            <w:proofErr w:type="spellEnd"/>
-            <w:r>
-              <w:t xml:space="preserve"> </w:t>
-            </w:r>
-            <w:proofErr w:type="spellStart"/>
-            <w:r>
-              <w:t>Not</w:t>
-            </w:r>
-            <w:proofErr w:type="spellEnd"/>
-            <w:r>
-              <w:t xml:space="preserve"> </w:t>
-            </w:r>
-            <w:proofErr w:type="spellStart"/>
-            <w:r>
-              <w:t>null</w:t>
-            </w:r>
-            <w:proofErr w:type="spellEnd"/>
+            <w:r>
+              <w:t>Integer Not null</w:t>
+            </w:r>
           </w:p>
         </w:tc>
         <w:tc>
@@ -6825,11 +6065,9 @@
             <w:pPr>
               <w:jc w:val="center"/>
             </w:pPr>
-            <w:proofErr w:type="spellStart"/>
             <w:r>
               <w:t>Linea</w:t>
             </w:r>
-            <w:proofErr w:type="spellEnd"/>
           </w:p>
         </w:tc>
         <w:tc>
@@ -6924,11 +6162,9 @@
               </w:tabs>
               <w:jc w:val="center"/>
             </w:pPr>
-            <w:proofErr w:type="spellStart"/>
             <w:r>
               <w:t>Cantidadproducto</w:t>
             </w:r>
-            <w:proofErr w:type="spellEnd"/>
           </w:p>
         </w:tc>
         <w:tc>
@@ -6943,27 +6179,9 @@
             <w:pPr>
               <w:jc w:val="center"/>
             </w:pPr>
-            <w:proofErr w:type="spellStart"/>
-            <w:r>
-              <w:t>Integer</w:t>
-            </w:r>
-            <w:proofErr w:type="spellEnd"/>
-            <w:r>
-              <w:t xml:space="preserve"> </w:t>
-            </w:r>
-            <w:proofErr w:type="spellStart"/>
-            <w:r>
-              <w:t>Not</w:t>
-            </w:r>
-            <w:proofErr w:type="spellEnd"/>
-            <w:r>
-              <w:t xml:space="preserve"> </w:t>
-            </w:r>
-            <w:proofErr w:type="spellStart"/>
-            <w:r>
-              <w:t>null</w:t>
-            </w:r>
-            <w:proofErr w:type="spellEnd"/>
+            <w:r>
+              <w:t>Integer Not null</w:t>
+            </w:r>
           </w:p>
         </w:tc>
         <w:tc>
@@ -7020,11 +6238,9 @@
               </w:tabs>
               <w:jc w:val="center"/>
             </w:pPr>
-            <w:proofErr w:type="spellStart"/>
             <w:r>
               <w:t>Totalproducto</w:t>
             </w:r>
-            <w:proofErr w:type="spellEnd"/>
           </w:p>
         </w:tc>
         <w:tc>
@@ -7039,27 +6255,9 @@
             <w:pPr>
               <w:jc w:val="center"/>
             </w:pPr>
-            <w:proofErr w:type="spellStart"/>
-            <w:r>
-              <w:t>Float</w:t>
-            </w:r>
-            <w:proofErr w:type="spellEnd"/>
-            <w:r>
-              <w:t xml:space="preserve"> </w:t>
-            </w:r>
-            <w:proofErr w:type="spellStart"/>
-            <w:r>
-              <w:t>Not</w:t>
-            </w:r>
-            <w:proofErr w:type="spellEnd"/>
-            <w:r>
-              <w:t xml:space="preserve"> </w:t>
-            </w:r>
-            <w:proofErr w:type="spellStart"/>
-            <w:r>
-              <w:t>null</w:t>
-            </w:r>
-            <w:proofErr w:type="spellEnd"/>
+            <w:r>
+              <w:t>Float Not null</w:t>
+            </w:r>
           </w:p>
         </w:tc>
         <w:tc>
@@ -7133,11 +6331,9 @@
             <w:pPr>
               <w:jc w:val="center"/>
             </w:pPr>
-            <w:proofErr w:type="spellStart"/>
             <w:r>
               <w:t>Integer</w:t>
             </w:r>
-            <w:proofErr w:type="spellEnd"/>
           </w:p>
         </w:tc>
         <w:tc>
@@ -7208,11 +6404,9 @@
             <w:pPr>
               <w:jc w:val="center"/>
             </w:pPr>
-            <w:proofErr w:type="spellStart"/>
             <w:r>
               <w:t>Integer</w:t>
             </w:r>
-            <w:proofErr w:type="spellEnd"/>
           </w:p>
         </w:tc>
         <w:tc>
@@ -7285,27 +6479,9 @@
             <w:pPr>
               <w:jc w:val="center"/>
             </w:pPr>
-            <w:proofErr w:type="spellStart"/>
-            <w:r>
-              <w:t>Integer</w:t>
-            </w:r>
-            <w:proofErr w:type="spellEnd"/>
-            <w:r>
-              <w:t xml:space="preserve"> </w:t>
-            </w:r>
-            <w:proofErr w:type="spellStart"/>
-            <w:r>
-              <w:t>Not</w:t>
-            </w:r>
-            <w:proofErr w:type="spellEnd"/>
-            <w:r>
-              <w:t xml:space="preserve"> </w:t>
-            </w:r>
-            <w:proofErr w:type="spellStart"/>
-            <w:r>
-              <w:t>null</w:t>
-            </w:r>
-            <w:proofErr w:type="spellEnd"/>
+            <w:r>
+              <w:t>Integer Not null</w:t>
+            </w:r>
           </w:p>
         </w:tc>
         <w:tc>
@@ -7542,27 +6718,9 @@
             <w:pPr>
               <w:jc w:val="center"/>
             </w:pPr>
-            <w:proofErr w:type="spellStart"/>
-            <w:r>
-              <w:t>Float</w:t>
-            </w:r>
-            <w:proofErr w:type="spellEnd"/>
-            <w:r>
-              <w:t xml:space="preserve"> </w:t>
-            </w:r>
-            <w:proofErr w:type="spellStart"/>
-            <w:r>
-              <w:t>Not</w:t>
-            </w:r>
-            <w:proofErr w:type="spellEnd"/>
-            <w:r>
-              <w:t xml:space="preserve"> </w:t>
-            </w:r>
-            <w:proofErr w:type="spellStart"/>
-            <w:r>
-              <w:t>null</w:t>
-            </w:r>
-            <w:proofErr w:type="spellEnd"/>
+            <w:r>
+              <w:t>Float Not null</w:t>
+            </w:r>
           </w:p>
         </w:tc>
         <w:tc>
@@ -7633,21 +6791,8 @@
               <w:jc w:val="center"/>
             </w:pPr>
             <w:r>
-              <w:t xml:space="preserve">Time </w:t>
-            </w:r>
-            <w:proofErr w:type="spellStart"/>
-            <w:r>
-              <w:t>Not</w:t>
-            </w:r>
-            <w:proofErr w:type="spellEnd"/>
-            <w:r>
-              <w:t xml:space="preserve"> </w:t>
-            </w:r>
-            <w:proofErr w:type="spellStart"/>
-            <w:r>
-              <w:t>null</w:t>
-            </w:r>
-            <w:proofErr w:type="spellEnd"/>
+              <w:t>Time Not null</w:t>
+            </w:r>
           </w:p>
         </w:tc>
         <w:tc>
@@ -7718,21 +6863,8 @@
               <w:jc w:val="center"/>
             </w:pPr>
             <w:r>
-              <w:t xml:space="preserve">Time </w:t>
-            </w:r>
-            <w:proofErr w:type="spellStart"/>
-            <w:r>
-              <w:t>Not</w:t>
-            </w:r>
-            <w:proofErr w:type="spellEnd"/>
-            <w:r>
-              <w:t xml:space="preserve"> </w:t>
-            </w:r>
-            <w:proofErr w:type="spellStart"/>
-            <w:r>
-              <w:t>null</w:t>
-            </w:r>
-            <w:proofErr w:type="spellEnd"/>
+              <w:t>Time Not null</w:t>
+            </w:r>
           </w:p>
         </w:tc>
         <w:tc>
@@ -7785,11 +6917,9 @@
               </w:tabs>
               <w:jc w:val="center"/>
             </w:pPr>
-            <w:proofErr w:type="spellStart"/>
             <w:r>
               <w:t>Numerotarjeta</w:t>
             </w:r>
-            <w:proofErr w:type="spellEnd"/>
           </w:p>
         </w:tc>
         <w:tc>
@@ -7804,27 +6934,9 @@
             <w:pPr>
               <w:jc w:val="center"/>
             </w:pPr>
-            <w:proofErr w:type="spellStart"/>
-            <w:r>
-              <w:t>Varchar</w:t>
-            </w:r>
-            <w:proofErr w:type="spellEnd"/>
-            <w:r>
-              <w:t xml:space="preserve"> (20) </w:t>
-            </w:r>
-            <w:proofErr w:type="spellStart"/>
-            <w:r>
-              <w:t>Not</w:t>
-            </w:r>
-            <w:proofErr w:type="spellEnd"/>
-            <w:r>
-              <w:t xml:space="preserve"> </w:t>
-            </w:r>
-            <w:proofErr w:type="spellStart"/>
-            <w:r>
-              <w:t>null</w:t>
-            </w:r>
-            <w:proofErr w:type="spellEnd"/>
+            <w:r>
+              <w:t>Varchar (20) Not null</w:t>
+            </w:r>
           </w:p>
         </w:tc>
         <w:tc>
@@ -7839,15 +6951,7 @@
               <w:jc w:val="both"/>
             </w:pPr>
             <w:r>
-              <w:t xml:space="preserve">Número de la tarjera con la que se </w:t>
-            </w:r>
-            <w:proofErr w:type="spellStart"/>
-            <w:r>
-              <w:t>efectua</w:t>
-            </w:r>
-            <w:proofErr w:type="spellEnd"/>
-            <w:r>
-              <w:t xml:space="preserve"> la compra.</w:t>
+              <w:t>Número de la tarjera con la que se efectua la compra.</w:t>
             </w:r>
           </w:p>
         </w:tc>
@@ -7885,11 +6989,9 @@
               </w:tabs>
               <w:jc w:val="center"/>
             </w:pPr>
-            <w:proofErr w:type="spellStart"/>
             <w:r>
               <w:t>TIpotarjeta</w:t>
             </w:r>
-            <w:proofErr w:type="spellEnd"/>
           </w:p>
         </w:tc>
         <w:tc>
@@ -7904,33 +7006,15 @@
             <w:pPr>
               <w:jc w:val="center"/>
             </w:pPr>
-            <w:proofErr w:type="spellStart"/>
-            <w:r>
-              <w:t>Varchar</w:t>
-            </w:r>
-            <w:proofErr w:type="spellEnd"/>
-            <w:r>
-              <w:t xml:space="preserve"> (3</w:t>
+            <w:r>
+              <w:t>Varchar (3</w:t>
             </w:r>
             <w:r>
               <w:t>0)</w:t>
             </w:r>
             <w:r>
-              <w:t xml:space="preserve"> </w:t>
-            </w:r>
-            <w:proofErr w:type="spellStart"/>
-            <w:r>
-              <w:t>Not</w:t>
-            </w:r>
-            <w:proofErr w:type="spellEnd"/>
-            <w:r>
-              <w:t xml:space="preserve"> </w:t>
-            </w:r>
-            <w:proofErr w:type="spellStart"/>
-            <w:r>
-              <w:t>null</w:t>
-            </w:r>
-            <w:proofErr w:type="spellEnd"/>
+              <w:t xml:space="preserve"> Not null</w:t>
+            </w:r>
           </w:p>
         </w:tc>
         <w:tc>
@@ -7945,15 +7029,7 @@
               <w:jc w:val="both"/>
             </w:pPr>
             <w:r>
-              <w:t xml:space="preserve">Tipo de la tarjeta con la que se </w:t>
-            </w:r>
-            <w:proofErr w:type="spellStart"/>
-            <w:r>
-              <w:t>efectua</w:t>
-            </w:r>
-            <w:proofErr w:type="spellEnd"/>
-            <w:r>
-              <w:t xml:space="preserve"> la compra.</w:t>
+              <w:t>Tipo de la tarjeta con la que se efectua la compra.</w:t>
             </w:r>
           </w:p>
         </w:tc>
@@ -8025,15 +7101,7 @@
               <w:jc w:val="both"/>
             </w:pPr>
             <w:r>
-              <w:t xml:space="preserve">Código de seguimiento del </w:t>
-            </w:r>
-            <w:proofErr w:type="spellStart"/>
-            <w:r>
-              <w:t>envio</w:t>
-            </w:r>
-            <w:proofErr w:type="spellEnd"/>
-            <w:r>
-              <w:t xml:space="preserve"> de la compra efectuada.</w:t>
+              <w:t>Código de seguimiento del envio de la compra efectuada.</w:t>
             </w:r>
           </w:p>
         </w:tc>
@@ -8088,27 +7156,9 @@
             <w:pPr>
               <w:jc w:val="center"/>
             </w:pPr>
-            <w:proofErr w:type="spellStart"/>
-            <w:r>
-              <w:t>Integer</w:t>
-            </w:r>
-            <w:proofErr w:type="spellEnd"/>
-            <w:r>
-              <w:t xml:space="preserve"> </w:t>
-            </w:r>
-            <w:proofErr w:type="spellStart"/>
-            <w:r>
-              <w:t>Not</w:t>
-            </w:r>
-            <w:proofErr w:type="spellEnd"/>
-            <w:r>
-              <w:t xml:space="preserve"> </w:t>
-            </w:r>
-            <w:proofErr w:type="spellStart"/>
-            <w:r>
-              <w:t>null</w:t>
-            </w:r>
-            <w:proofErr w:type="spellEnd"/>
+            <w:r>
+              <w:t>Integer Not null</w:t>
+            </w:r>
           </w:p>
         </w:tc>
         <w:tc>
@@ -8178,27 +7228,9 @@
             <w:pPr>
               <w:jc w:val="center"/>
             </w:pPr>
-            <w:proofErr w:type="spellStart"/>
-            <w:r>
-              <w:t>Varchar</w:t>
-            </w:r>
-            <w:proofErr w:type="spellEnd"/>
-            <w:r>
-              <w:t xml:space="preserve"> (255) </w:t>
-            </w:r>
-            <w:proofErr w:type="spellStart"/>
-            <w:r>
-              <w:t>Not</w:t>
-            </w:r>
-            <w:proofErr w:type="spellEnd"/>
-            <w:r>
-              <w:t xml:space="preserve"> </w:t>
-            </w:r>
-            <w:proofErr w:type="spellStart"/>
-            <w:r>
-              <w:t>null</w:t>
-            </w:r>
-            <w:proofErr w:type="spellEnd"/>
+            <w:r>
+              <w:t>Varchar (255) Not null</w:t>
+            </w:r>
           </w:p>
         </w:tc>
         <w:tc>
@@ -8231,7 +7263,7 @@
       </w:pPr>
     </w:p>
     <w:sectPr>
-      <w:footerReference w:type="default" r:id="rId12"/>
+      <w:footerReference w:type="default" r:id="rId11"/>
       <w:pgSz w:w="11906" w:h="16838"/>
       <w:pgMar w:top="1417" w:right="1701" w:bottom="1417" w:left="1701" w:header="708" w:footer="708" w:gutter="0"/>
       <w:cols w:space="708"/>
@@ -8243,7 +7275,7 @@
 </file>
 
 <file path=word/endnotes.xml><?xml version="1.0" encoding="utf-8"?>
-<w:endnotes xmlns:wpc="http://schemas.microsoft.com/office/word/2010/wordprocessingCanvas" xmlns:mc="http://schemas.openxmlformats.org/markup-compatibility/2006" xmlns:o="urn:schemas-microsoft-com:office:office" xmlns:r="http://schemas.openxmlformats.org/officeDocument/2006/relationships" xmlns:m="http://schemas.openxmlformats.org/officeDocument/2006/math" xmlns:v="urn:schemas-microsoft-com:vml" xmlns:wp14="http://schemas.microsoft.com/office/word/2010/wordprocessingDrawing" xmlns:wp="http://schemas.openxmlformats.org/drawingml/2006/wordprocessingDrawing" xmlns:w10="urn:schemas-microsoft-com:office:word" xmlns:w="http://schemas.openxmlformats.org/wordprocessingml/2006/main" xmlns:w14="http://schemas.microsoft.com/office/word/2010/wordml" xmlns:wpg="http://schemas.microsoft.com/office/word/2010/wordprocessingGroup" xmlns:wpi="http://schemas.microsoft.com/office/word/2010/wordprocessingInk" xmlns:wne="http://schemas.microsoft.com/office/word/2006/wordml" xmlns:wps="http://schemas.microsoft.com/office/word/2010/wordprocessingShape" mc:Ignorable="w14 wp14">
+<w:endnotes xmlns:wpc="http://schemas.microsoft.com/office/word/2010/wordprocessingCanvas" xmlns:mc="http://schemas.openxmlformats.org/markup-compatibility/2006" xmlns:o="urn:schemas-microsoft-com:office:office" xmlns:r="http://schemas.openxmlformats.org/officeDocument/2006/relationships" xmlns:m="http://schemas.openxmlformats.org/officeDocument/2006/math" xmlns:v="urn:schemas-microsoft-com:vml" xmlns:wp14="http://schemas.microsoft.com/office/word/2010/wordprocessingDrawing" xmlns:wp="http://schemas.openxmlformats.org/drawingml/2006/wordprocessingDrawing" xmlns:w10="urn:schemas-microsoft-com:office:word" xmlns:w="http://schemas.openxmlformats.org/wordprocessingml/2006/main" xmlns:w14="http://schemas.microsoft.com/office/word/2010/wordml" xmlns:w15="http://schemas.microsoft.com/office/word/2012/wordml" xmlns:wpg="http://schemas.microsoft.com/office/word/2010/wordprocessingGroup" xmlns:wpi="http://schemas.microsoft.com/office/word/2010/wordprocessingInk" xmlns:wne="http://schemas.microsoft.com/office/word/2006/wordml" xmlns:wps="http://schemas.microsoft.com/office/word/2010/wordprocessingShape" mc:Ignorable="w14 w15 wp14">
   <w:endnote w:type="separator" w:id="-1">
     <w:p>
       <w:pPr>
@@ -8268,7 +7300,7 @@
 </file>
 
 <file path=word/footer1.xml><?xml version="1.0" encoding="utf-8"?>
-<w:ftr xmlns:wpc="http://schemas.microsoft.com/office/word/2010/wordprocessingCanvas" xmlns:mc="http://schemas.openxmlformats.org/markup-compatibility/2006" xmlns:o="urn:schemas-microsoft-com:office:office" xmlns:r="http://schemas.openxmlformats.org/officeDocument/2006/relationships" xmlns:m="http://schemas.openxmlformats.org/officeDocument/2006/math" xmlns:v="urn:schemas-microsoft-com:vml" xmlns:wp14="http://schemas.microsoft.com/office/word/2010/wordprocessingDrawing" xmlns:wp="http://schemas.openxmlformats.org/drawingml/2006/wordprocessingDrawing" xmlns:w10="urn:schemas-microsoft-com:office:word" xmlns:w="http://schemas.openxmlformats.org/wordprocessingml/2006/main" xmlns:w14="http://schemas.microsoft.com/office/word/2010/wordml" xmlns:wpg="http://schemas.microsoft.com/office/word/2010/wordprocessingGroup" xmlns:wpi="http://schemas.microsoft.com/office/word/2010/wordprocessingInk" xmlns:wne="http://schemas.microsoft.com/office/word/2006/wordml" xmlns:wps="http://schemas.microsoft.com/office/word/2010/wordprocessingShape" mc:Ignorable="w14 wp14">
+<w:ftr xmlns:wpc="http://schemas.microsoft.com/office/word/2010/wordprocessingCanvas" xmlns:mc="http://schemas.openxmlformats.org/markup-compatibility/2006" xmlns:o="urn:schemas-microsoft-com:office:office" xmlns:r="http://schemas.openxmlformats.org/officeDocument/2006/relationships" xmlns:m="http://schemas.openxmlformats.org/officeDocument/2006/math" xmlns:v="urn:schemas-microsoft-com:vml" xmlns:wp14="http://schemas.microsoft.com/office/word/2010/wordprocessingDrawing" xmlns:wp="http://schemas.openxmlformats.org/drawingml/2006/wordprocessingDrawing" xmlns:w10="urn:schemas-microsoft-com:office:word" xmlns:w="http://schemas.openxmlformats.org/wordprocessingml/2006/main" xmlns:w14="http://schemas.microsoft.com/office/word/2010/wordml" xmlns:w15="http://schemas.microsoft.com/office/word/2012/wordml" xmlns:wpg="http://schemas.microsoft.com/office/word/2010/wordprocessingGroup" xmlns:wpi="http://schemas.microsoft.com/office/word/2010/wordprocessingInk" xmlns:wne="http://schemas.microsoft.com/office/word/2006/wordml" xmlns:wps="http://schemas.microsoft.com/office/word/2010/wordprocessingShape" mc:Ignorable="w14 w15 wp14">
   <w:sdt>
     <w:sdtPr>
       <w:id w:val="1091043080"/>
@@ -8404,7 +7436,7 @@
 </file>
 
 <file path=word/footnotes.xml><?xml version="1.0" encoding="utf-8"?>
-<w:footnotes xmlns:wpc="http://schemas.microsoft.com/office/word/2010/wordprocessingCanvas" xmlns:mc="http://schemas.openxmlformats.org/markup-compatibility/2006" xmlns:o="urn:schemas-microsoft-com:office:office" xmlns:r="http://schemas.openxmlformats.org/officeDocument/2006/relationships" xmlns:m="http://schemas.openxmlformats.org/officeDocument/2006/math" xmlns:v="urn:schemas-microsoft-com:vml" xmlns:wp14="http://schemas.microsoft.com/office/word/2010/wordprocessingDrawing" xmlns:wp="http://schemas.openxmlformats.org/drawingml/2006/wordprocessingDrawing" xmlns:w10="urn:schemas-microsoft-com:office:word" xmlns:w="http://schemas.openxmlformats.org/wordprocessingml/2006/main" xmlns:w14="http://schemas.microsoft.com/office/word/2010/wordml" xmlns:wpg="http://schemas.microsoft.com/office/word/2010/wordprocessingGroup" xmlns:wpi="http://schemas.microsoft.com/office/word/2010/wordprocessingInk" xmlns:wne="http://schemas.microsoft.com/office/word/2006/wordml" xmlns:wps="http://schemas.microsoft.com/office/word/2010/wordprocessingShape" mc:Ignorable="w14 wp14">
+<w:footnotes xmlns:wpc="http://schemas.microsoft.com/office/word/2010/wordprocessingCanvas" xmlns:mc="http://schemas.openxmlformats.org/markup-compatibility/2006" xmlns:o="urn:schemas-microsoft-com:office:office" xmlns:r="http://schemas.openxmlformats.org/officeDocument/2006/relationships" xmlns:m="http://schemas.openxmlformats.org/officeDocument/2006/math" xmlns:v="urn:schemas-microsoft-com:vml" xmlns:wp14="http://schemas.microsoft.com/office/word/2010/wordprocessingDrawing" xmlns:wp="http://schemas.openxmlformats.org/drawingml/2006/wordprocessingDrawing" xmlns:w10="urn:schemas-microsoft-com:office:word" xmlns:w="http://schemas.openxmlformats.org/wordprocessingml/2006/main" xmlns:w14="http://schemas.microsoft.com/office/word/2010/wordml" xmlns:w15="http://schemas.microsoft.com/office/word/2012/wordml" xmlns:wpg="http://schemas.microsoft.com/office/word/2010/wordprocessingGroup" xmlns:wpi="http://schemas.microsoft.com/office/word/2010/wordprocessingInk" xmlns:wne="http://schemas.microsoft.com/office/word/2006/wordml" xmlns:wps="http://schemas.microsoft.com/office/word/2010/wordprocessingShape" mc:Ignorable="w14 w15 wp14">
   <w:footnote w:type="separator" w:id="-1">
     <w:p>
       <w:pPr>
@@ -8429,7 +7461,7 @@
 </file>
 
 <file path=word/numbering.xml><?xml version="1.0" encoding="utf-8"?>
-<w:numbering xmlns:wpc="http://schemas.microsoft.com/office/word/2010/wordprocessingCanvas" xmlns:mc="http://schemas.openxmlformats.org/markup-compatibility/2006" xmlns:o="urn:schemas-microsoft-com:office:office" xmlns:r="http://schemas.openxmlformats.org/officeDocument/2006/relationships" xmlns:m="http://schemas.openxmlformats.org/officeDocument/2006/math" xmlns:v="urn:schemas-microsoft-com:vml" xmlns:wp14="http://schemas.microsoft.com/office/word/2010/wordprocessingDrawing" xmlns:wp="http://schemas.openxmlformats.org/drawingml/2006/wordprocessingDrawing" xmlns:w10="urn:schemas-microsoft-com:office:word" xmlns:w="http://schemas.openxmlformats.org/wordprocessingml/2006/main" xmlns:w14="http://schemas.microsoft.com/office/word/2010/wordml" xmlns:wpg="http://schemas.microsoft.com/office/word/2010/wordprocessingGroup" xmlns:wpi="http://schemas.microsoft.com/office/word/2010/wordprocessingInk" xmlns:wne="http://schemas.microsoft.com/office/word/2006/wordml" xmlns:wps="http://schemas.microsoft.com/office/word/2010/wordprocessingShape" mc:Ignorable="w14 wp14">
+<w:numbering xmlns:wpc="http://schemas.microsoft.com/office/word/2010/wordprocessingCanvas" xmlns:mc="http://schemas.openxmlformats.org/markup-compatibility/2006" xmlns:o="urn:schemas-microsoft-com:office:office" xmlns:r="http://schemas.openxmlformats.org/officeDocument/2006/relationships" xmlns:m="http://schemas.openxmlformats.org/officeDocument/2006/math" xmlns:v="urn:schemas-microsoft-com:vml" xmlns:wp14="http://schemas.microsoft.com/office/word/2010/wordprocessingDrawing" xmlns:wp="http://schemas.openxmlformats.org/drawingml/2006/wordprocessingDrawing" xmlns:w10="urn:schemas-microsoft-com:office:word" xmlns:w="http://schemas.openxmlformats.org/wordprocessingml/2006/main" xmlns:w14="http://schemas.microsoft.com/office/word/2010/wordml" xmlns:w15="http://schemas.microsoft.com/office/word/2012/wordml" xmlns:wpg="http://schemas.microsoft.com/office/word/2010/wordprocessingGroup" xmlns:wpi="http://schemas.microsoft.com/office/word/2010/wordprocessingInk" xmlns:wne="http://schemas.microsoft.com/office/word/2006/wordml" xmlns:wps="http://schemas.microsoft.com/office/word/2010/wordprocessingShape" mc:Ignorable="w14 w15 wp14">
   <w:abstractNum w:abstractNumId="0">
     <w:nsid w:val="047C2AED"/>
     <w:multiLevelType w:val="hybridMultilevel"/>
@@ -11273,7 +10305,7 @@
 </file>
 
 <file path=word/styles.xml><?xml version="1.0" encoding="utf-8"?>
-<w:styles xmlns:mc="http://schemas.openxmlformats.org/markup-compatibility/2006" xmlns:r="http://schemas.openxmlformats.org/officeDocument/2006/relationships" xmlns:w="http://schemas.openxmlformats.org/wordprocessingml/2006/main" xmlns:w14="http://schemas.microsoft.com/office/word/2010/wordml" mc:Ignorable="w14">
+<w:styles xmlns:mc="http://schemas.openxmlformats.org/markup-compatibility/2006" xmlns:r="http://schemas.openxmlformats.org/officeDocument/2006/relationships" xmlns:w="http://schemas.openxmlformats.org/wordprocessingml/2006/main" xmlns:w14="http://schemas.microsoft.com/office/word/2010/wordml" xmlns:w15="http://schemas.microsoft.com/office/word/2012/wordml" mc:Ignorable="w14 w15">
   <w:docDefaults>
     <w:rPrDefault>
       <w:rPr>
@@ -11289,995 +10321,378 @@
       </w:pPr>
     </w:pPrDefault>
   </w:docDefaults>
-  <w:latentStyles w:defLockedState="0" w:defUIPriority="99" w:defSemiHidden="1" w:defUnhideWhenUsed="1" w:defQFormat="0" w:count="267">
-    <w:lsdException w:name="Normal" w:semiHidden="0" w:uiPriority="0" w:unhideWhenUsed="0" w:qFormat="1"/>
-    <w:lsdException w:name="heading 1" w:semiHidden="0" w:uiPriority="9" w:unhideWhenUsed="0" w:qFormat="1"/>
-    <w:lsdException w:name="heading 2" w:uiPriority="9" w:qFormat="1"/>
-    <w:lsdException w:name="heading 3" w:uiPriority="9" w:qFormat="1"/>
-    <w:lsdException w:name="heading 4" w:uiPriority="9" w:qFormat="1"/>
-    <w:lsdException w:name="heading 5" w:uiPriority="9" w:qFormat="1"/>
-    <w:lsdException w:name="heading 6" w:uiPriority="9" w:qFormat="1"/>
-    <w:lsdException w:name="heading 7" w:uiPriority="9" w:qFormat="1"/>
-    <w:lsdException w:name="heading 8" w:uiPriority="9" w:qFormat="1"/>
-    <w:lsdException w:name="heading 9" w:uiPriority="9" w:qFormat="1"/>
-    <w:lsdException w:name="toc 1" w:uiPriority="39"/>
-    <w:lsdException w:name="toc 2" w:uiPriority="39"/>
-    <w:lsdException w:name="toc 3" w:uiPriority="39"/>
-    <w:lsdException w:name="toc 4" w:uiPriority="39"/>
-    <w:lsdException w:name="toc 5" w:uiPriority="39"/>
-    <w:lsdException w:name="toc 6" w:uiPriority="39"/>
-    <w:lsdException w:name="toc 7" w:uiPriority="39"/>
-    <w:lsdException w:name="toc 8" w:uiPriority="39"/>
-    <w:lsdException w:name="toc 9" w:uiPriority="39"/>
-    <w:lsdException w:name="caption" w:uiPriority="35" w:qFormat="1"/>
-    <w:lsdException w:name="Title" w:semiHidden="0" w:uiPriority="10" w:unhideWhenUsed="0" w:qFormat="1"/>
-    <w:lsdException w:name="Default Paragraph Font" w:uiPriority="1"/>
-    <w:lsdException w:name="Subtitle" w:semiHidden="0" w:uiPriority="11" w:unhideWhenUsed="0" w:qFormat="1"/>
-    <w:lsdException w:name="Strong" w:semiHidden="0" w:uiPriority="22" w:unhideWhenUsed="0" w:qFormat="1"/>
-    <w:lsdException w:name="Emphasis" w:semiHidden="0" w:uiPriority="20" w:unhideWhenUsed="0" w:qFormat="1"/>
-    <w:lsdException w:name="Table Grid" w:semiHidden="0" w:uiPriority="59" w:unhideWhenUsed="0"/>
-    <w:lsdException w:name="Placeholder Text" w:unhideWhenUsed="0"/>
-    <w:lsdException w:name="No Spacing" w:semiHidden="0" w:uiPriority="1" w:unhideWhenUsed="0" w:qFormat="1"/>
-    <w:lsdException w:name="Light Shading" w:semiHidden="0" w:uiPriority="60" w:unhideWhenUsed="0"/>
-    <w:lsdException w:name="Light List" w:semiHidden="0" w:uiPriority="61" w:unhideWhenUsed="0"/>
-    <w:lsdException w:name="Light Grid" w:semiHidden="0" w:uiPriority="62" w:unhideWhenUsed="0"/>
-    <w:lsdException w:name="Medium Shading 1" w:semiHidden="0" w:uiPriority="63" w:unhideWhenUsed="0"/>
-    <w:lsdException w:name="Medium Shading 2" w:semiHidden="0" w:uiPriority="64" w:unhideWhenUsed="0"/>
-    <w:lsdException w:name="Medium List 1" w:semiHidden="0" w:uiPriority="65" w:unhideWhenUsed="0"/>
-    <w:lsdException w:name="Medium List 2" w:semiHidden="0" w:uiPriority="66" w:unhideWhenUsed="0"/>
-    <w:lsdException w:name="Medium Grid 1" w:semiHidden="0" w:uiPriority="67" w:unhideWhenUsed="0"/>
-    <w:lsdException w:name="Medium Grid 2" w:semiHidden="0" w:uiPriority="68" w:unhideWhenUsed="0"/>
-    <w:lsdException w:name="Medium Grid 3" w:semiHidden="0" w:uiPriority="69" w:unhideWhenUsed="0"/>
-    <w:lsdException w:name="Dark List" w:semiHidden="0" w:uiPriority="70" w:unhideWhenUsed="0"/>
-    <w:lsdException w:name="Colorful Shading" w:semiHidden="0" w:uiPriority="71" w:unhideWhenUsed="0"/>
-    <w:lsdException w:name="Colorful List" w:semiHidden="0" w:uiPriority="72" w:unhideWhenUsed="0"/>
-    <w:lsdException w:name="Colorful Grid" w:semiHidden="0" w:uiPriority="73" w:unhideWhenUsed="0"/>
-    <w:lsdException w:name="Light Shading Accent 1" w:semiHidden="0" w:uiPriority="60" w:unhideWhenUsed="0"/>
-    <w:lsdException w:name="Light List Accent 1" w:semiHidden="0" w:uiPriority="61" w:unhideWhenUsed="0"/>
-    <w:lsdException w:name="Light Grid Accent 1" w:semiHidden="0" w:uiPriority="62" w:unhideWhenUsed="0"/>
-    <w:lsdException w:name="Medium Shading 1 Accent 1" w:semiHidden="0" w:uiPriority="63" w:unhideWhenUsed="0"/>
-    <w:lsdException w:name="Medium Shading 2 Accent 1" w:semiHidden="0" w:uiPriority="64" w:unhideWhenUsed="0"/>
-    <w:lsdException w:name="Medium List 1 Accent 1" w:semiHidden="0" w:uiPriority="65" w:unhideWhenUsed="0"/>
-    <w:lsdException w:name="Revision" w:unhideWhenUsed="0"/>
-    <w:lsdException w:name="List Paragraph" w:semiHidden="0" w:uiPriority="34" w:unhideWhenUsed="0" w:qFormat="1"/>
-    <w:lsdException w:name="Quote" w:semiHidden="0" w:uiPriority="29" w:unhideWhenUsed="0" w:qFormat="1"/>
-    <w:lsdException w:name="Intense Quote" w:semiHidden="0" w:uiPriority="30" w:unhideWhenUsed="0" w:qFormat="1"/>
-    <w:lsdException w:name="Medium List 2 Accent 1" w:semiHidden="0" w:uiPriority="66" w:unhideWhenUsed="0"/>
-    <w:lsdException w:name="Medium Grid 1 Accent 1" w:semiHidden="0" w:uiPriority="67" w:unhideWhenUsed="0"/>
-    <w:lsdException w:name="Medium Grid 2 Accent 1" w:semiHidden="0" w:uiPriority="68" w:unhideWhenUsed="0"/>
-    <w:lsdException w:name="Medium Grid 3 Accent 1" w:semiHidden="0" w:uiPriority="69" w:unhideWhenUsed="0"/>
-    <w:lsdException w:name="Dark List Accent 1" w:semiHidden="0" w:uiPriority="70" w:unhideWhenUsed="0"/>
-    <w:lsdException w:name="Colorful Shading Accent 1" w:semiHidden="0" w:uiPriority="71" w:unhideWhenUsed="0"/>
-    <w:lsdException w:name="Colorful List Accent 1" w:semiHidden="0" w:uiPriority="72" w:unhideWhenUsed="0"/>
-    <w:lsdException w:name="Colorful Grid Accent 1" w:semiHidden="0" w:uiPriority="73" w:unhideWhenUsed="0"/>
-    <w:lsdException w:name="Light Shading Accent 2" w:semiHidden="0" w:uiPriority="60" w:unhideWhenUsed="0"/>
-    <w:lsdException w:name="Light List Accent 2" w:semiHidden="0" w:uiPriority="61" w:unhideWhenUsed="0"/>
-    <w:lsdException w:name="Light Grid Accent 2" w:semiHidden="0" w:uiPriority="62" w:unhideWhenUsed="0"/>
-    <w:lsdException w:name="Medium Shading 1 Accent 2" w:semiHidden="0" w:uiPriority="63" w:unhideWhenUsed="0"/>
-    <w:lsdException w:name="Medium Shading 2 Accent 2" w:semiHidden="0" w:uiPriority="64" w:unhideWhenUsed="0"/>
-    <w:lsdException w:name="Medium List 1 Accent 2" w:semiHidden="0" w:uiPriority="65" w:unhideWhenUsed="0"/>
-    <w:lsdException w:name="Medium List 2 Accent 2" w:semiHidden="0" w:uiPriority="66" w:unhideWhenUsed="0"/>
-    <w:lsdException w:name="Medium Grid 1 Accent 2" w:semiHidden="0" w:uiPriority="67" w:unhideWhenUsed="0"/>
-    <w:lsdException w:name="Medium Grid 2 Accent 2" w:semiHidden="0" w:uiPriority="68" w:unhideWhenUsed="0"/>
-    <w:lsdException w:name="Medium Grid 3 Accent 2" w:semiHidden="0" w:uiPriority="69" w:unhideWhenUsed="0"/>
-    <w:lsdException w:name="Dark List Accent 2" w:semiHidden="0" w:uiPriority="70" w:unhideWhenUsed="0"/>
-    <w:lsdException w:name="Colorful Shading Accent 2" w:semiHidden="0" w:uiPriority="71" w:unhideWhenUsed="0"/>
-    <w:lsdException w:name="Colorful List Accent 2" w:semiHidden="0" w:uiPriority="72" w:unhideWhenUsed="0"/>
-    <w:lsdException w:name="Colorful Grid Accent 2" w:semiHidden="0" w:uiPriority="73" w:unhideWhenUsed="0"/>
-    <w:lsdException w:name="Light Shading Accent 3" w:semiHidden="0" w:uiPriority="60" w:unhideWhenUsed="0"/>
-    <w:lsdException w:name="Light List Accent 3" w:semiHidden="0" w:uiPriority="61" w:unhideWhenUsed="0"/>
-    <w:lsdException w:name="Light Grid Accent 3" w:semiHidden="0" w:uiPriority="62" w:unhideWhenUsed="0"/>
-    <w:lsdException w:name="Medium Shading 1 Accent 3" w:semiHidden="0" w:uiPriority="63" w:unhideWhenUsed="0"/>
-    <w:lsdException w:name="Medium Shading 2 Accent 3" w:semiHidden="0" w:uiPriority="64" w:unhideWhenUsed="0"/>
-    <w:lsdException w:name="Medium List 1 Accent 3" w:semiHidden="0" w:uiPriority="65" w:unhideWhenUsed="0"/>
-    <w:lsdException w:name="Medium List 2 Accent 3" w:semiHidden="0" w:uiPriority="66" w:unhideWhenUsed="0"/>
-    <w:lsdException w:name="Medium Grid 1 Accent 3" w:semiHidden="0" w:uiPriority="67" w:unhideWhenUsed="0"/>
-    <w:lsdException w:name="Medium Grid 2 Accent 3" w:semiHidden="0" w:uiPriority="68" w:unhideWhenUsed="0"/>
-    <w:lsdException w:name="Medium Grid 3 Accent 3" w:semiHidden="0" w:uiPriority="69" w:unhideWhenUsed="0"/>
-    <w:lsdException w:name="Dark List Accent 3" w:semiHidden="0" w:uiPriority="70" w:unhideWhenUsed="0"/>
-    <w:lsdException w:name="Colorful Shading Accent 3" w:semiHidden="0" w:uiPriority="71" w:unhideWhenUsed="0"/>
-    <w:lsdException w:name="Colorful List Accent 3" w:semiHidden="0" w:uiPriority="72" w:unhideWhenUsed="0"/>
-    <w:lsdException w:name="Colorful Grid Accent 3" w:semiHidden="0" w:uiPriority="73" w:unhideWhenUsed="0"/>
-    <w:lsdException w:name="Light Shading Accent 4" w:semiHidden="0" w:uiPriority="60" w:unhideWhenUsed="0"/>
-    <w:lsdException w:name="Light List Accent 4" w:semiHidden="0" w:uiPriority="61" w:unhideWhenUsed="0"/>
-    <w:lsdException w:name="Light Grid Accent 4" w:semiHidden="0" w:uiPriority="62" w:unhideWhenUsed="0"/>
-    <w:lsdException w:name="Medium Shading 1 Accent 4" w:semiHidden="0" w:uiPriority="63" w:unhideWhenUsed="0"/>
-    <w:lsdException w:name="Medium Shading 2 Accent 4" w:semiHidden="0" w:uiPriority="64" w:unhideWhenUsed="0"/>
-    <w:lsdException w:name="Medium List 1 Accent 4" w:semiHidden="0" w:uiPriority="65" w:unhideWhenUsed="0"/>
-    <w:lsdException w:name="Medium List 2 Accent 4" w:semiHidden="0" w:uiPriority="66" w:unhideWhenUsed="0"/>
-    <w:lsdException w:name="Medium Grid 1 Accent 4" w:semiHidden="0" w:uiPriority="67" w:unhideWhenUsed="0"/>
-    <w:lsdException w:name="Medium Grid 2 Accent 4" w:semiHidden="0" w:uiPriority="68" w:unhideWhenUsed="0"/>
-    <w:lsdException w:name="Medium Grid 3 Accent 4" w:semiHidden="0" w:uiPriority="69" w:unhideWhenUsed="0"/>
-    <w:lsdException w:name="Dark List Accent 4" w:semiHidden="0" w:uiPriority="70" w:unhideWhenUsed="0"/>
-    <w:lsdException w:name="Colorful Shading Accent 4" w:semiHidden="0" w:uiPriority="71" w:unhideWhenUsed="0"/>
-    <w:lsdException w:name="Colorful List Accent 4" w:semiHidden="0" w:uiPriority="72" w:unhideWhenUsed="0"/>
-    <w:lsdException w:name="Colorful Grid Accent 4" w:semiHidden="0" w:uiPriority="73" w:unhideWhenUsed="0"/>
-    <w:lsdException w:name="Light Shading Accent 5" w:semiHidden="0" w:uiPriority="60" w:unhideWhenUsed="0"/>
-    <w:lsdException w:name="Light List Accent 5" w:semiHidden="0" w:uiPriority="61" w:unhideWhenUsed="0"/>
-    <w:lsdException w:name="Light Grid Accent 5" w:semiHidden="0" w:uiPriority="62" w:unhideWhenUsed="0"/>
-    <w:lsdException w:name="Medium Shading 1 Accent 5" w:semiHidden="0" w:uiPriority="63" w:unhideWhenUsed="0"/>
-    <w:lsdException w:name="Medium Shading 2 Accent 5" w:semiHidden="0" w:uiPriority="64" w:unhideWhenUsed="0"/>
-    <w:lsdException w:name="Medium List 1 Accent 5" w:semiHidden="0" w:uiPriority="65" w:unhideWhenUsed="0"/>
-    <w:lsdException w:name="Medium List 2 Accent 5" w:semiHidden="0" w:uiPriority="66" w:unhideWhenUsed="0"/>
-    <w:lsdException w:name="Medium Grid 1 Accent 5" w:semiHidden="0" w:uiPriority="67" w:unhideWhenUsed="0"/>
-    <w:lsdException w:name="Medium Grid 2 Accent 5" w:semiHidden="0" w:uiPriority="68" w:unhideWhenUsed="0"/>
-    <w:lsdException w:name="Medium Grid 3 Accent 5" w:semiHidden="0" w:uiPriority="69" w:unhideWhenUsed="0"/>
-    <w:lsdException w:name="Dark List Accent 5" w:semiHidden="0" w:uiPriority="70" w:unhideWhenUsed="0"/>
-    <w:lsdException w:name="Colorful Shading Accent 5" w:semiHidden="0" w:uiPriority="71" w:unhideWhenUsed="0"/>
-    <w:lsdException w:name="Colorful List Accent 5" w:semiHidden="0" w:uiPriority="72" w:unhideWhenUsed="0"/>
-    <w:lsdException w:name="Colorful Grid Accent 5" w:semiHidden="0" w:uiPriority="73" w:unhideWhenUsed="0"/>
-    <w:lsdException w:name="Light Shading Accent 6" w:semiHidden="0" w:uiPriority="60" w:unhideWhenUsed="0"/>
-    <w:lsdException w:name="Light List Accent 6" w:semiHidden="0" w:uiPriority="61" w:unhideWhenUsed="0"/>
-    <w:lsdException w:name="Light Grid Accent 6" w:semiHidden="0" w:uiPriority="62" w:unhideWhenUsed="0"/>
-    <w:lsdException w:name="Medium Shading 1 Accent 6" w:semiHidden="0" w:uiPriority="63" w:unhideWhenUsed="0"/>
-    <w:lsdException w:name="Medium Shading 2 Accent 6" w:semiHidden="0" w:uiPriority="64" w:unhideWhenUsed="0"/>
-    <w:lsdException w:name="Medium List 1 Accent 6" w:semiHidden="0" w:uiPriority="65" w:unhideWhenUsed="0"/>
-    <w:lsdException w:name="Medium List 2 Accent 6" w:semiHidden="0" w:uiPriority="66" w:unhideWhenUsed="0"/>
-    <w:lsdException w:name="Medium Grid 1 Accent 6" w:semiHidden="0" w:uiPriority="67" w:unhideWhenUsed="0"/>
-    <w:lsdException w:name="Medium Grid 2 Accent 6" w:semiHidden="0" w:uiPriority="68" w:unhideWhenUsed="0"/>
-    <w:lsdException w:name="Medium Grid 3 Accent 6" w:semiHidden="0" w:uiPriority="69" w:unhideWhenUsed="0"/>
-    <w:lsdException w:name="Dark List Accent 6" w:semiHidden="0" w:uiPriority="70" w:unhideWhenUsed="0"/>
-    <w:lsdException w:name="Colorful Shading Accent 6" w:semiHidden="0" w:uiPriority="71" w:unhideWhenUsed="0"/>
-    <w:lsdException w:name="Colorful List Accent 6" w:semiHidden="0" w:uiPriority="72" w:unhideWhenUsed="0"/>
-    <w:lsdException w:name="Colorful Grid Accent 6" w:semiHidden="0" w:uiPriority="73" w:unhideWhenUsed="0"/>
-    <w:lsdException w:name="Subtle Emphasis" w:semiHidden="0" w:uiPriority="19" w:unhideWhenUsed="0" w:qFormat="1"/>
-    <w:lsdException w:name="Intense Emphasis" w:semiHidden="0" w:uiPriority="21" w:unhideWhenUsed="0" w:qFormat="1"/>
-    <w:lsdException w:name="Subtle Reference" w:semiHidden="0" w:uiPriority="31" w:unhideWhenUsed="0" w:qFormat="1"/>
-    <w:lsdException w:name="Intense Reference" w:semiHidden="0" w:uiPriority="32" w:unhideWhenUsed="0" w:qFormat="1"/>
-    <w:lsdException w:name="Book Title" w:semiHidden="0" w:uiPriority="33" w:unhideWhenUsed="0" w:qFormat="1"/>
-    <w:lsdException w:name="Bibliography" w:uiPriority="37"/>
-    <w:lsdException w:name="TOC Heading" w:uiPriority="39" w:qFormat="1"/>
-  </w:latentStyles>
-  <w:style w:type="paragraph" w:default="1" w:styleId="Normal">
-    <w:name w:val="Normal"/>
-    <w:qFormat/>
-  </w:style>
-  <w:style w:type="character" w:default="1" w:styleId="Fuentedeprrafopredeter">
-    <w:name w:val="Default Paragraph Font"/>
-    <w:uiPriority w:val="1"/>
-    <w:semiHidden/>
-    <w:unhideWhenUsed/>
-  </w:style>
-  <w:style w:type="table" w:default="1" w:styleId="Tablanormal">
-    <w:name w:val="Normal Table"/>
-    <w:uiPriority w:val="99"/>
-    <w:semiHidden/>
-    <w:unhideWhenUsed/>
-    <w:tblPr>
-      <w:tblInd w:w="0" w:type="dxa"/>
-      <w:tblCellMar>
-        <w:top w:w="0" w:type="dxa"/>
-        <w:left w:w="108" w:type="dxa"/>
-        <w:bottom w:w="0" w:type="dxa"/>
-        <w:right w:w="108" w:type="dxa"/>
-      </w:tblCellMar>
-    </w:tblPr>
-  </w:style>
-  <w:style w:type="numbering" w:default="1" w:styleId="Sinlista">
-    <w:name w:val="No List"/>
-    <w:uiPriority w:val="99"/>
-    <w:semiHidden/>
-    <w:unhideWhenUsed/>
-  </w:style>
-  <w:style w:type="paragraph" w:styleId="Textodeglobo">
-    <w:name w:val="Balloon Text"/>
-    <w:basedOn w:val="Normal"/>
-    <w:link w:val="TextodegloboCar"/>
-    <w:uiPriority w:val="99"/>
-    <w:semiHidden/>
-    <w:unhideWhenUsed/>
-    <w:rsid w:val="00EB0C76"/>
-    <w:pPr>
-      <w:spacing w:after="0" w:line="240" w:lineRule="auto"/>
-    </w:pPr>
-    <w:rPr>
-      <w:rFonts w:ascii="Tahoma" w:hAnsi="Tahoma" w:cs="Tahoma"/>
-      <w:sz w:val="16"/>
-      <w:szCs w:val="16"/>
-    </w:rPr>
-  </w:style>
-  <w:style w:type="character" w:customStyle="1" w:styleId="TextodegloboCar">
-    <w:name w:val="Texto de globo Car"/>
-    <w:basedOn w:val="Fuentedeprrafopredeter"/>
-    <w:link w:val="Textodeglobo"/>
-    <w:uiPriority w:val="99"/>
-    <w:semiHidden/>
-    <w:rsid w:val="00EB0C76"/>
-    <w:rPr>
-      <w:rFonts w:ascii="Tahoma" w:hAnsi="Tahoma" w:cs="Tahoma"/>
-      <w:sz w:val="16"/>
-      <w:szCs w:val="16"/>
-    </w:rPr>
-  </w:style>
-  <w:style w:type="paragraph" w:styleId="Prrafodelista">
-    <w:name w:val="List Paragraph"/>
-    <w:basedOn w:val="Normal"/>
-    <w:uiPriority w:val="34"/>
-    <w:qFormat/>
-    <w:rsid w:val="00EB0C76"/>
-    <w:pPr>
-      <w:ind w:left="720"/>
-      <w:contextualSpacing/>
-    </w:pPr>
-  </w:style>
-  <w:style w:type="paragraph" w:styleId="Encabezado">
-    <w:name w:val="header"/>
-    <w:basedOn w:val="Normal"/>
-    <w:link w:val="EncabezadoCar"/>
-    <w:uiPriority w:val="99"/>
-    <w:unhideWhenUsed/>
-    <w:rsid w:val="007F36B9"/>
-    <w:pPr>
-      <w:tabs>
-        <w:tab w:val="center" w:pos="4419"/>
-        <w:tab w:val="right" w:pos="8838"/>
-      </w:tabs>
-      <w:spacing w:after="0" w:line="240" w:lineRule="auto"/>
-    </w:pPr>
-  </w:style>
-  <w:style w:type="character" w:customStyle="1" w:styleId="EncabezadoCar">
-    <w:name w:val="Encabezado Car"/>
-    <w:basedOn w:val="Fuentedeprrafopredeter"/>
-    <w:link w:val="Encabezado"/>
-    <w:uiPriority w:val="99"/>
-    <w:rsid w:val="007F36B9"/>
-  </w:style>
-  <w:style w:type="paragraph" w:styleId="Piedepgina">
-    <w:name w:val="footer"/>
-    <w:basedOn w:val="Normal"/>
-    <w:link w:val="PiedepginaCar"/>
-    <w:uiPriority w:val="99"/>
-    <w:unhideWhenUsed/>
-    <w:rsid w:val="007F36B9"/>
-    <w:pPr>
-      <w:tabs>
-        <w:tab w:val="center" w:pos="4419"/>
-        <w:tab w:val="right" w:pos="8838"/>
-      </w:tabs>
-      <w:spacing w:after="0" w:line="240" w:lineRule="auto"/>
-    </w:pPr>
-  </w:style>
-  <w:style w:type="character" w:customStyle="1" w:styleId="PiedepginaCar">
-    <w:name w:val="Pie de página Car"/>
-    <w:basedOn w:val="Fuentedeprrafopredeter"/>
-    <w:link w:val="Piedepgina"/>
-    <w:uiPriority w:val="99"/>
-    <w:rsid w:val="007F36B9"/>
-  </w:style>
-  <w:style w:type="table" w:styleId="Tablaconcuadrcula">
-    <w:name w:val="Table Grid"/>
-    <w:basedOn w:val="Tablanormal"/>
-    <w:uiPriority w:val="59"/>
-    <w:rsid w:val="000461A7"/>
-    <w:pPr>
-      <w:spacing w:after="0" w:line="240" w:lineRule="auto"/>
-    </w:pPr>
-    <w:tblPr>
-      <w:tblInd w:w="0" w:type="dxa"/>
-      <w:tblBorders>
-        <w:top w:val="single" w:sz="4" w:space="0" w:color="auto"/>
-        <w:left w:val="single" w:sz="4" w:space="0" w:color="auto"/>
-        <w:bottom w:val="single" w:sz="4" w:space="0" w:color="auto"/>
-        <w:right w:val="single" w:sz="4" w:space="0" w:color="auto"/>
-        <w:insideH w:val="single" w:sz="4" w:space="0" w:color="auto"/>
-        <w:insideV w:val="single" w:sz="4" w:space="0" w:color="auto"/>
-      </w:tblBorders>
-      <w:tblCellMar>
-        <w:top w:w="0" w:type="dxa"/>
-        <w:left w:w="108" w:type="dxa"/>
-        <w:bottom w:w="0" w:type="dxa"/>
-        <w:right w:w="108" w:type="dxa"/>
-      </w:tblCellMar>
-    </w:tblPr>
-  </w:style>
-  <w:style w:type="table" w:styleId="Cuadrculamedia2-nfasis1">
-    <w:name w:val="Medium Grid 2 Accent 1"/>
-    <w:basedOn w:val="Tablanormal"/>
-    <w:uiPriority w:val="68"/>
-    <w:rsid w:val="000461A7"/>
-    <w:pPr>
-      <w:spacing w:after="0" w:line="240" w:lineRule="auto"/>
-    </w:pPr>
-    <w:rPr>
-      <w:rFonts w:asciiTheme="majorHAnsi" w:eastAsiaTheme="majorEastAsia" w:hAnsiTheme="majorHAnsi" w:cstheme="majorBidi"/>
-      <w:color w:val="000000" w:themeColor="text1"/>
-    </w:rPr>
-    <w:tblPr>
-      <w:tblStyleRowBandSize w:val="1"/>
-      <w:tblStyleColBandSize w:val="1"/>
-      <w:tblInd w:w="0" w:type="dxa"/>
-      <w:tblBorders>
-        <w:top w:val="single" w:sz="8" w:space="0" w:color="4F81BD" w:themeColor="accent1"/>
-        <w:left w:val="single" w:sz="8" w:space="0" w:color="4F81BD" w:themeColor="accent1"/>
-        <w:bottom w:val="single" w:sz="8" w:space="0" w:color="4F81BD" w:themeColor="accent1"/>
-        <w:right w:val="single" w:sz="8" w:space="0" w:color="4F81BD" w:themeColor="accent1"/>
-        <w:insideH w:val="single" w:sz="8" w:space="0" w:color="4F81BD" w:themeColor="accent1"/>
-        <w:insideV w:val="single" w:sz="8" w:space="0" w:color="4F81BD" w:themeColor="accent1"/>
-      </w:tblBorders>
-      <w:tblCellMar>
-        <w:top w:w="0" w:type="dxa"/>
-        <w:left w:w="108" w:type="dxa"/>
-        <w:bottom w:w="0" w:type="dxa"/>
-        <w:right w:w="108" w:type="dxa"/>
-      </w:tblCellMar>
-    </w:tblPr>
-    <w:tcPr>
-      <w:shd w:val="clear" w:color="auto" w:fill="D3DFEE" w:themeFill="accent1" w:themeFillTint="3F"/>
-    </w:tcPr>
-    <w:tblStylePr w:type="firstRow">
-      <w:rPr>
-        <w:b/>
-        <w:bCs/>
-        <w:color w:val="000000" w:themeColor="text1"/>
-      </w:rPr>
-      <w:tblPr/>
-      <w:tcPr>
-        <w:shd w:val="clear" w:color="auto" w:fill="EDF2F8" w:themeFill="accent1" w:themeFillTint="19"/>
-      </w:tcPr>
-    </w:tblStylePr>
-    <w:tblStylePr w:type="lastRow">
-      <w:rPr>
-        <w:b/>
-        <w:bCs/>
-        <w:color w:val="000000" w:themeColor="text1"/>
-      </w:rPr>
-      <w:tblPr/>
-      <w:tcPr>
-        <w:tcBorders>
-          <w:top w:val="single" w:sz="12" w:space="0" w:color="000000" w:themeColor="text1"/>
-          <w:left w:val="nil"/>
-          <w:bottom w:val="nil"/>
-          <w:right w:val="nil"/>
-          <w:insideH w:val="nil"/>
-          <w:insideV w:val="nil"/>
-        </w:tcBorders>
-        <w:shd w:val="clear" w:color="auto" w:fill="FFFFFF" w:themeFill="background1"/>
-      </w:tcPr>
-    </w:tblStylePr>
-    <w:tblStylePr w:type="firstCol">
-      <w:rPr>
-        <w:b/>
-        <w:bCs/>
-        <w:color w:val="000000" w:themeColor="text1"/>
-      </w:rPr>
-      <w:tblPr/>
-      <w:tcPr>
-        <w:tcBorders>
-          <w:top w:val="nil"/>
-          <w:left w:val="nil"/>
-          <w:bottom w:val="nil"/>
-          <w:right w:val="nil"/>
-          <w:insideH w:val="nil"/>
-          <w:insideV w:val="nil"/>
-        </w:tcBorders>
-        <w:shd w:val="clear" w:color="auto" w:fill="FFFFFF" w:themeFill="background1"/>
-      </w:tcPr>
-    </w:tblStylePr>
-    <w:tblStylePr w:type="lastCol">
-      <w:rPr>
-        <w:b w:val="0"/>
-        <w:bCs w:val="0"/>
-        <w:color w:val="000000" w:themeColor="text1"/>
-      </w:rPr>
-      <w:tblPr/>
-      <w:tcPr>
-        <w:tcBorders>
-          <w:top w:val="nil"/>
-          <w:left w:val="nil"/>
-          <w:bottom w:val="nil"/>
-          <w:right w:val="nil"/>
-          <w:insideH w:val="nil"/>
-          <w:insideV w:val="nil"/>
-        </w:tcBorders>
-        <w:shd w:val="clear" w:color="auto" w:fill="DBE5F1" w:themeFill="accent1" w:themeFillTint="33"/>
-      </w:tcPr>
-    </w:tblStylePr>
-    <w:tblStylePr w:type="band1Vert">
-      <w:tblPr/>
-      <w:tcPr>
-        <w:shd w:val="clear" w:color="auto" w:fill="A7BFDE" w:themeFill="accent1" w:themeFillTint="7F"/>
-      </w:tcPr>
-    </w:tblStylePr>
-    <w:tblStylePr w:type="band1Horz">
-      <w:tblPr/>
-      <w:tcPr>
-        <w:tcBorders>
-          <w:insideH w:val="single" w:sz="6" w:space="0" w:color="4F81BD" w:themeColor="accent1"/>
-          <w:insideV w:val="single" w:sz="6" w:space="0" w:color="4F81BD" w:themeColor="accent1"/>
-        </w:tcBorders>
-        <w:shd w:val="clear" w:color="auto" w:fill="A7BFDE" w:themeFill="accent1" w:themeFillTint="7F"/>
-      </w:tcPr>
-    </w:tblStylePr>
-    <w:tblStylePr w:type="nwCell">
-      <w:tblPr/>
-      <w:tcPr>
-        <w:shd w:val="clear" w:color="auto" w:fill="FFFFFF" w:themeFill="background1"/>
-      </w:tcPr>
-    </w:tblStylePr>
-  </w:style>
-  <w:style w:type="table" w:styleId="Sombreadomedio1-nfasis5">
-    <w:name w:val="Medium Shading 1 Accent 5"/>
-    <w:basedOn w:val="Tablanormal"/>
-    <w:uiPriority w:val="63"/>
-    <w:rsid w:val="000461A7"/>
-    <w:pPr>
-      <w:spacing w:after="0" w:line="240" w:lineRule="auto"/>
-    </w:pPr>
-    <w:tblPr>
-      <w:tblStyleRowBandSize w:val="1"/>
-      <w:tblStyleColBandSize w:val="1"/>
-      <w:tblInd w:w="0" w:type="dxa"/>
-      <w:tblBorders>
-        <w:top w:val="single" w:sz="8" w:space="0" w:color="78C0D4" w:themeColor="accent5" w:themeTint="BF"/>
-        <w:left w:val="single" w:sz="8" w:space="0" w:color="78C0D4" w:themeColor="accent5" w:themeTint="BF"/>
-        <w:bottom w:val="single" w:sz="8" w:space="0" w:color="78C0D4" w:themeColor="accent5" w:themeTint="BF"/>
-        <w:right w:val="single" w:sz="8" w:space="0" w:color="78C0D4" w:themeColor="accent5" w:themeTint="BF"/>
-        <w:insideH w:val="single" w:sz="8" w:space="0" w:color="78C0D4" w:themeColor="accent5" w:themeTint="BF"/>
-      </w:tblBorders>
-      <w:tblCellMar>
-        <w:top w:w="0" w:type="dxa"/>
-        <w:left w:w="108" w:type="dxa"/>
-        <w:bottom w:w="0" w:type="dxa"/>
-        <w:right w:w="108" w:type="dxa"/>
-      </w:tblCellMar>
-    </w:tblPr>
-    <w:tblStylePr w:type="firstRow">
-      <w:pPr>
-        <w:spacing w:before="0" w:after="0" w:line="240" w:lineRule="auto"/>
-      </w:pPr>
-      <w:rPr>
-        <w:b/>
-        <w:bCs/>
-        <w:color w:val="FFFFFF" w:themeColor="background1"/>
-      </w:rPr>
-      <w:tblPr/>
-      <w:tcPr>
-        <w:tcBorders>
-          <w:top w:val="single" w:sz="8" w:space="0" w:color="78C0D4" w:themeColor="accent5" w:themeTint="BF"/>
-          <w:left w:val="single" w:sz="8" w:space="0" w:color="78C0D4" w:themeColor="accent5" w:themeTint="BF"/>
-          <w:bottom w:val="single" w:sz="8" w:space="0" w:color="78C0D4" w:themeColor="accent5" w:themeTint="BF"/>
-          <w:right w:val="single" w:sz="8" w:space="0" w:color="78C0D4" w:themeColor="accent5" w:themeTint="BF"/>
-          <w:insideH w:val="nil"/>
-          <w:insideV w:val="nil"/>
-        </w:tcBorders>
-        <w:shd w:val="clear" w:color="auto" w:fill="4BACC6" w:themeFill="accent5"/>
-      </w:tcPr>
-    </w:tblStylePr>
-    <w:tblStylePr w:type="lastRow">
-      <w:pPr>
-        <w:spacing w:before="0" w:after="0" w:line="240" w:lineRule="auto"/>
-      </w:pPr>
-      <w:rPr>
-        <w:b/>
-        <w:bCs/>
-      </w:rPr>
-      <w:tblPr/>
-      <w:tcPr>
-        <w:tcBorders>
-          <w:top w:val="double" w:sz="6" w:space="0" w:color="78C0D4" w:themeColor="accent5" w:themeTint="BF"/>
-          <w:left w:val="single" w:sz="8" w:space="0" w:color="78C0D4" w:themeColor="accent5" w:themeTint="BF"/>
-          <w:bottom w:val="single" w:sz="8" w:space="0" w:color="78C0D4" w:themeColor="accent5" w:themeTint="BF"/>
-          <w:right w:val="single" w:sz="8" w:space="0" w:color="78C0D4" w:themeColor="accent5" w:themeTint="BF"/>
-          <w:insideH w:val="nil"/>
-          <w:insideV w:val="nil"/>
-        </w:tcBorders>
-      </w:tcPr>
-    </w:tblStylePr>
-    <w:tblStylePr w:type="firstCol">
-      <w:rPr>
-        <w:b/>
-        <w:bCs/>
-      </w:rPr>
-    </w:tblStylePr>
-    <w:tblStylePr w:type="lastCol">
-      <w:rPr>
-        <w:b/>
-        <w:bCs/>
-      </w:rPr>
-    </w:tblStylePr>
-    <w:tblStylePr w:type="band1Vert">
-      <w:tblPr/>
-      <w:tcPr>
-        <w:shd w:val="clear" w:color="auto" w:fill="D2EAF1" w:themeFill="accent5" w:themeFillTint="3F"/>
-      </w:tcPr>
-    </w:tblStylePr>
-    <w:tblStylePr w:type="band1Horz">
-      <w:tblPr/>
-      <w:tcPr>
-        <w:tcBorders>
-          <w:insideH w:val="nil"/>
-          <w:insideV w:val="nil"/>
-        </w:tcBorders>
-        <w:shd w:val="clear" w:color="auto" w:fill="D2EAF1" w:themeFill="accent5" w:themeFillTint="3F"/>
-      </w:tcPr>
-    </w:tblStylePr>
-    <w:tblStylePr w:type="band2Horz">
-      <w:tblPr/>
-      <w:tcPr>
-        <w:tcBorders>
-          <w:insideH w:val="nil"/>
-          <w:insideV w:val="nil"/>
-        </w:tcBorders>
-      </w:tcPr>
-    </w:tblStylePr>
-  </w:style>
-  <w:style w:type="table" w:styleId="Listaclara-nfasis5">
-    <w:name w:val="Light List Accent 5"/>
-    <w:basedOn w:val="Tablanormal"/>
-    <w:uiPriority w:val="61"/>
-    <w:rsid w:val="000461A7"/>
-    <w:pPr>
-      <w:spacing w:after="0" w:line="240" w:lineRule="auto"/>
-    </w:pPr>
-    <w:tblPr>
-      <w:tblStyleRowBandSize w:val="1"/>
-      <w:tblStyleColBandSize w:val="1"/>
-      <w:tblInd w:w="0" w:type="dxa"/>
-      <w:tblBorders>
-        <w:top w:val="single" w:sz="8" w:space="0" w:color="4BACC6" w:themeColor="accent5"/>
-        <w:left w:val="single" w:sz="8" w:space="0" w:color="4BACC6" w:themeColor="accent5"/>
-        <w:bottom w:val="single" w:sz="8" w:space="0" w:color="4BACC6" w:themeColor="accent5"/>
-        <w:right w:val="single" w:sz="8" w:space="0" w:color="4BACC6" w:themeColor="accent5"/>
-      </w:tblBorders>
-      <w:tblCellMar>
-        <w:top w:w="0" w:type="dxa"/>
-        <w:left w:w="108" w:type="dxa"/>
-        <w:bottom w:w="0" w:type="dxa"/>
-        <w:right w:w="108" w:type="dxa"/>
-      </w:tblCellMar>
-    </w:tblPr>
-    <w:tblStylePr w:type="firstRow">
-      <w:pPr>
-        <w:spacing w:before="0" w:after="0" w:line="240" w:lineRule="auto"/>
-      </w:pPr>
-      <w:rPr>
-        <w:b/>
-        <w:bCs/>
-        <w:color w:val="FFFFFF" w:themeColor="background1"/>
-      </w:rPr>
-      <w:tblPr/>
-      <w:tcPr>
-        <w:shd w:val="clear" w:color="auto" w:fill="4BACC6" w:themeFill="accent5"/>
-      </w:tcPr>
-    </w:tblStylePr>
-    <w:tblStylePr w:type="lastRow">
-      <w:pPr>
-        <w:spacing w:before="0" w:after="0" w:line="240" w:lineRule="auto"/>
-      </w:pPr>
-      <w:rPr>
-        <w:b/>
-        <w:bCs/>
-      </w:rPr>
-      <w:tblPr/>
-      <w:tcPr>
-        <w:tcBorders>
-          <w:top w:val="double" w:sz="6" w:space="0" w:color="4BACC6" w:themeColor="accent5"/>
-          <w:left w:val="single" w:sz="8" w:space="0" w:color="4BACC6" w:themeColor="accent5"/>
-          <w:bottom w:val="single" w:sz="8" w:space="0" w:color="4BACC6" w:themeColor="accent5"/>
-          <w:right w:val="single" w:sz="8" w:space="0" w:color="4BACC6" w:themeColor="accent5"/>
-        </w:tcBorders>
-      </w:tcPr>
-    </w:tblStylePr>
-    <w:tblStylePr w:type="firstCol">
-      <w:rPr>
-        <w:b/>
-        <w:bCs/>
-      </w:rPr>
-    </w:tblStylePr>
-    <w:tblStylePr w:type="lastCol">
-      <w:rPr>
-        <w:b/>
-        <w:bCs/>
-      </w:rPr>
-    </w:tblStylePr>
-    <w:tblStylePr w:type="band1Vert">
-      <w:tblPr/>
-      <w:tcPr>
-        <w:tcBorders>
-          <w:top w:val="single" w:sz="8" w:space="0" w:color="4BACC6" w:themeColor="accent5"/>
-          <w:left w:val="single" w:sz="8" w:space="0" w:color="4BACC6" w:themeColor="accent5"/>
-          <w:bottom w:val="single" w:sz="8" w:space="0" w:color="4BACC6" w:themeColor="accent5"/>
-          <w:right w:val="single" w:sz="8" w:space="0" w:color="4BACC6" w:themeColor="accent5"/>
-        </w:tcBorders>
-      </w:tcPr>
-    </w:tblStylePr>
-    <w:tblStylePr w:type="band1Horz">
-      <w:tblPr/>
-      <w:tcPr>
-        <w:tcBorders>
-          <w:top w:val="single" w:sz="8" w:space="0" w:color="4BACC6" w:themeColor="accent5"/>
-          <w:left w:val="single" w:sz="8" w:space="0" w:color="4BACC6" w:themeColor="accent5"/>
-          <w:bottom w:val="single" w:sz="8" w:space="0" w:color="4BACC6" w:themeColor="accent5"/>
-          <w:right w:val="single" w:sz="8" w:space="0" w:color="4BACC6" w:themeColor="accent5"/>
-        </w:tcBorders>
-      </w:tcPr>
-    </w:tblStylePr>
-  </w:style>
-  <w:style w:type="table" w:styleId="Cuadrculamedia3-nfasis5">
-    <w:name w:val="Medium Grid 3 Accent 5"/>
-    <w:basedOn w:val="Tablanormal"/>
-    <w:uiPriority w:val="69"/>
-    <w:rsid w:val="00750F1B"/>
-    <w:pPr>
-      <w:spacing w:after="0" w:line="240" w:lineRule="auto"/>
-    </w:pPr>
-    <w:tblPr>
-      <w:tblStyleRowBandSize w:val="1"/>
-      <w:tblStyleColBandSize w:val="1"/>
-      <w:tblInd w:w="0" w:type="dxa"/>
-      <w:tblBorders>
-        <w:top w:val="single" w:sz="8" w:space="0" w:color="FFFFFF" w:themeColor="background1"/>
-        <w:left w:val="single" w:sz="8" w:space="0" w:color="FFFFFF" w:themeColor="background1"/>
-        <w:bottom w:val="single" w:sz="8" w:space="0" w:color="FFFFFF" w:themeColor="background1"/>
-        <w:right w:val="single" w:sz="8" w:space="0" w:color="FFFFFF" w:themeColor="background1"/>
-        <w:insideH w:val="single" w:sz="6" w:space="0" w:color="FFFFFF" w:themeColor="background1"/>
-        <w:insideV w:val="single" w:sz="6" w:space="0" w:color="FFFFFF" w:themeColor="background1"/>
-      </w:tblBorders>
-      <w:tblCellMar>
-        <w:top w:w="0" w:type="dxa"/>
-        <w:left w:w="108" w:type="dxa"/>
-        <w:bottom w:w="0" w:type="dxa"/>
-        <w:right w:w="108" w:type="dxa"/>
-      </w:tblCellMar>
-    </w:tblPr>
-    <w:tcPr>
-      <w:shd w:val="clear" w:color="auto" w:fill="D2EAF1" w:themeFill="accent5" w:themeFillTint="3F"/>
-    </w:tcPr>
-    <w:tblStylePr w:type="firstRow">
-      <w:rPr>
-        <w:b/>
-        <w:bCs/>
-        <w:i w:val="0"/>
-        <w:iCs w:val="0"/>
-        <w:color w:val="FFFFFF" w:themeColor="background1"/>
-      </w:rPr>
-      <w:tblPr/>
-      <w:tcPr>
-        <w:tcBorders>
-          <w:top w:val="single" w:sz="8" w:space="0" w:color="FFFFFF" w:themeColor="background1"/>
-          <w:left w:val="single" w:sz="8" w:space="0" w:color="FFFFFF" w:themeColor="background1"/>
-          <w:bottom w:val="single" w:sz="24" w:space="0" w:color="FFFFFF" w:themeColor="background1"/>
-          <w:right w:val="single" w:sz="8" w:space="0" w:color="FFFFFF" w:themeColor="background1"/>
-          <w:insideH w:val="nil"/>
-          <w:insideV w:val="single" w:sz="8" w:space="0" w:color="FFFFFF" w:themeColor="background1"/>
-        </w:tcBorders>
-        <w:shd w:val="clear" w:color="auto" w:fill="4BACC6" w:themeFill="accent5"/>
-      </w:tcPr>
-    </w:tblStylePr>
-    <w:tblStylePr w:type="lastRow">
-      <w:rPr>
-        <w:b/>
-        <w:bCs/>
-        <w:i w:val="0"/>
-        <w:iCs w:val="0"/>
-        <w:color w:val="FFFFFF" w:themeColor="background1"/>
-      </w:rPr>
-      <w:tblPr/>
-      <w:tcPr>
-        <w:tcBorders>
-          <w:top w:val="single" w:sz="24" w:space="0" w:color="FFFFFF" w:themeColor="background1"/>
-          <w:left w:val="single" w:sz="8" w:space="0" w:color="FFFFFF" w:themeColor="background1"/>
-          <w:bottom w:val="single" w:sz="8" w:space="0" w:color="FFFFFF" w:themeColor="background1"/>
-          <w:right w:val="single" w:sz="8" w:space="0" w:color="FFFFFF" w:themeColor="background1"/>
-          <w:insideH w:val="nil"/>
-          <w:insideV w:val="single" w:sz="8" w:space="0" w:color="FFFFFF" w:themeColor="background1"/>
-        </w:tcBorders>
-        <w:shd w:val="clear" w:color="auto" w:fill="4BACC6" w:themeFill="accent5"/>
-      </w:tcPr>
-    </w:tblStylePr>
-    <w:tblStylePr w:type="firstCol">
-      <w:rPr>
-        <w:b/>
-        <w:bCs/>
-        <w:i w:val="0"/>
-        <w:iCs w:val="0"/>
-        <w:color w:val="FFFFFF" w:themeColor="background1"/>
-      </w:rPr>
-      <w:tblPr/>
-      <w:tcPr>
-        <w:tcBorders>
-          <w:left w:val="single" w:sz="8" w:space="0" w:color="FFFFFF" w:themeColor="background1"/>
-          <w:right w:val="single" w:sz="24" w:space="0" w:color="FFFFFF" w:themeColor="background1"/>
-          <w:insideH w:val="nil"/>
-          <w:insideV w:val="nil"/>
-        </w:tcBorders>
-        <w:shd w:val="clear" w:color="auto" w:fill="4BACC6" w:themeFill="accent5"/>
-      </w:tcPr>
-    </w:tblStylePr>
-    <w:tblStylePr w:type="lastCol">
-      <w:rPr>
-        <w:b/>
-        <w:bCs/>
-        <w:i w:val="0"/>
-        <w:iCs w:val="0"/>
-        <w:color w:val="FFFFFF" w:themeColor="background1"/>
-      </w:rPr>
-      <w:tblPr/>
-      <w:tcPr>
-        <w:tcBorders>
-          <w:top w:val="nil"/>
-          <w:left w:val="single" w:sz="24" w:space="0" w:color="FFFFFF" w:themeColor="background1"/>
-          <w:bottom w:val="nil"/>
-          <w:right w:val="nil"/>
-          <w:insideH w:val="nil"/>
-          <w:insideV w:val="nil"/>
-        </w:tcBorders>
-        <w:shd w:val="clear" w:color="auto" w:fill="4BACC6" w:themeFill="accent5"/>
-      </w:tcPr>
-    </w:tblStylePr>
-    <w:tblStylePr w:type="band1Vert">
-      <w:tblPr/>
-      <w:tcPr>
-        <w:tcBorders>
-          <w:top w:val="single" w:sz="8" w:space="0" w:color="FFFFFF" w:themeColor="background1"/>
-          <w:left w:val="single" w:sz="8" w:space="0" w:color="FFFFFF" w:themeColor="background1"/>
-          <w:bottom w:val="single" w:sz="8" w:space="0" w:color="FFFFFF" w:themeColor="background1"/>
-          <w:right w:val="single" w:sz="8" w:space="0" w:color="FFFFFF" w:themeColor="background1"/>
-          <w:insideH w:val="nil"/>
-          <w:insideV w:val="nil"/>
-        </w:tcBorders>
-        <w:shd w:val="clear" w:color="auto" w:fill="A5D5E2" w:themeFill="accent5" w:themeFillTint="7F"/>
-      </w:tcPr>
-    </w:tblStylePr>
-    <w:tblStylePr w:type="band1Horz">
-      <w:tblPr/>
-      <w:tcPr>
-        <w:tcBorders>
-          <w:top w:val="single" w:sz="8" w:space="0" w:color="FFFFFF" w:themeColor="background1"/>
-          <w:left w:val="single" w:sz="8" w:space="0" w:color="FFFFFF" w:themeColor="background1"/>
-          <w:bottom w:val="single" w:sz="8" w:space="0" w:color="FFFFFF" w:themeColor="background1"/>
-          <w:right w:val="single" w:sz="8" w:space="0" w:color="FFFFFF" w:themeColor="background1"/>
-          <w:insideH w:val="single" w:sz="8" w:space="0" w:color="FFFFFF" w:themeColor="background1"/>
-          <w:insideV w:val="single" w:sz="8" w:space="0" w:color="FFFFFF" w:themeColor="background1"/>
-        </w:tcBorders>
-        <w:shd w:val="clear" w:color="auto" w:fill="A5D5E2" w:themeFill="accent5" w:themeFillTint="7F"/>
-      </w:tcPr>
-    </w:tblStylePr>
-  </w:style>
-  <w:style w:type="table" w:styleId="Listavistosa-nfasis6">
-    <w:name w:val="Colorful List Accent 6"/>
-    <w:basedOn w:val="Tablanormal"/>
-    <w:uiPriority w:val="72"/>
-    <w:rsid w:val="00750F1B"/>
-    <w:pPr>
-      <w:spacing w:after="0" w:line="240" w:lineRule="auto"/>
-    </w:pPr>
-    <w:rPr>
-      <w:color w:val="000000" w:themeColor="text1"/>
-    </w:rPr>
-    <w:tblPr>
-      <w:tblStyleRowBandSize w:val="1"/>
-      <w:tblStyleColBandSize w:val="1"/>
-      <w:tblInd w:w="0" w:type="dxa"/>
-      <w:tblCellMar>
-        <w:top w:w="0" w:type="dxa"/>
-        <w:left w:w="108" w:type="dxa"/>
-        <w:bottom w:w="0" w:type="dxa"/>
-        <w:right w:w="108" w:type="dxa"/>
-      </w:tblCellMar>
-    </w:tblPr>
-    <w:tcPr>
-      <w:shd w:val="clear" w:color="auto" w:fill="FEF4EC" w:themeFill="accent6" w:themeFillTint="19"/>
-    </w:tcPr>
-    <w:tblStylePr w:type="firstRow">
-      <w:rPr>
-        <w:b/>
-        <w:bCs/>
-        <w:color w:val="FFFFFF" w:themeColor="background1"/>
-      </w:rPr>
-      <w:tblPr/>
-      <w:tcPr>
-        <w:tcBorders>
-          <w:bottom w:val="single" w:sz="12" w:space="0" w:color="FFFFFF" w:themeColor="background1"/>
-        </w:tcBorders>
-        <w:shd w:val="clear" w:color="auto" w:fill="348DA5" w:themeFill="accent5" w:themeFillShade="CC"/>
-      </w:tcPr>
-    </w:tblStylePr>
-    <w:tblStylePr w:type="lastRow">
-      <w:rPr>
-        <w:b/>
-        <w:bCs/>
-        <w:color w:val="348DA5" w:themeColor="accent5" w:themeShade="CC"/>
-      </w:rPr>
-      <w:tblPr/>
-      <w:tcPr>
-        <w:tcBorders>
-          <w:top w:val="single" w:sz="12" w:space="0" w:color="000000" w:themeColor="text1"/>
-        </w:tcBorders>
-        <w:shd w:val="clear" w:color="auto" w:fill="FFFFFF" w:themeFill="background1"/>
-      </w:tcPr>
-    </w:tblStylePr>
-    <w:tblStylePr w:type="firstCol">
-      <w:rPr>
-        <w:b/>
-        <w:bCs/>
-      </w:rPr>
-    </w:tblStylePr>
-    <w:tblStylePr w:type="lastCol">
-      <w:rPr>
-        <w:b/>
-        <w:bCs/>
-      </w:rPr>
-    </w:tblStylePr>
-    <w:tblStylePr w:type="band1Vert">
-      <w:tblPr/>
-      <w:tcPr>
-        <w:tcBorders>
-          <w:top w:val="nil"/>
-          <w:left w:val="nil"/>
-          <w:bottom w:val="nil"/>
-          <w:right w:val="nil"/>
-          <w:insideH w:val="nil"/>
-          <w:insideV w:val="nil"/>
-        </w:tcBorders>
-        <w:shd w:val="clear" w:color="auto" w:fill="FDE4D0" w:themeFill="accent6" w:themeFillTint="3F"/>
-      </w:tcPr>
-    </w:tblStylePr>
-    <w:tblStylePr w:type="band1Horz">
-      <w:tblPr/>
-      <w:tcPr>
-        <w:shd w:val="clear" w:color="auto" w:fill="FDE9D9" w:themeFill="accent6" w:themeFillTint="33"/>
-      </w:tcPr>
-    </w:tblStylePr>
-  </w:style>
-</w:styles>
-</file>
-
-<file path=word/stylesWithEffects.xml><?xml version="1.0" encoding="utf-8"?>
-<w:styles xmlns:wpc="http://schemas.microsoft.com/office/word/2010/wordprocessingCanvas" xmlns:mc="http://schemas.openxmlformats.org/markup-compatibility/2006" xmlns:o="urn:schemas-microsoft-com:office:office" xmlns:r="http://schemas.openxmlformats.org/officeDocument/2006/relationships" xmlns:m="http://schemas.openxmlformats.org/officeDocument/2006/math" xmlns:v="urn:schemas-microsoft-com:vml" xmlns:wp14="http://schemas.microsoft.com/office/word/2010/wordprocessingDrawing" xmlns:wp="http://schemas.openxmlformats.org/drawingml/2006/wordprocessingDrawing" xmlns:w10="urn:schemas-microsoft-com:office:word" xmlns:w="http://schemas.openxmlformats.org/wordprocessingml/2006/main" xmlns:w14="http://schemas.microsoft.com/office/word/2010/wordml" xmlns:wpg="http://schemas.microsoft.com/office/word/2010/wordprocessingGroup" xmlns:wpi="http://schemas.microsoft.com/office/word/2010/wordprocessingInk" xmlns:wne="http://schemas.microsoft.com/office/word/2006/wordml" xmlns:wps="http://schemas.microsoft.com/office/word/2010/wordprocessingShape" mc:Ignorable="w14 wp14">
-  <w:docDefaults>
-    <w:rPrDefault>
-      <w:rPr>
-        <w:rFonts w:asciiTheme="minorHAnsi" w:eastAsiaTheme="minorHAnsi" w:hAnsiTheme="minorHAnsi" w:cstheme="minorBidi"/>
-        <w:sz w:val="22"/>
-        <w:szCs w:val="22"/>
-        <w:lang w:val="es-AR" w:eastAsia="en-US" w:bidi="ar-SA"/>
-      </w:rPr>
-    </w:rPrDefault>
-    <w:pPrDefault>
-      <w:pPr>
-        <w:spacing w:after="200" w:line="276" w:lineRule="auto"/>
-      </w:pPr>
-    </w:pPrDefault>
-  </w:docDefaults>
-  <w:latentStyles w:defLockedState="0" w:defUIPriority="99" w:defSemiHidden="1" w:defUnhideWhenUsed="1" w:defQFormat="0" w:count="267">
-    <w:lsdException w:name="Normal" w:semiHidden="0" w:uiPriority="0" w:unhideWhenUsed="0" w:qFormat="1"/>
-    <w:lsdException w:name="heading 1" w:semiHidden="0" w:uiPriority="9" w:unhideWhenUsed="0" w:qFormat="1"/>
-    <w:lsdException w:name="heading 2" w:uiPriority="9" w:qFormat="1"/>
-    <w:lsdException w:name="heading 3" w:uiPriority="9" w:qFormat="1"/>
-    <w:lsdException w:name="heading 4" w:uiPriority="9" w:qFormat="1"/>
-    <w:lsdException w:name="heading 5" w:uiPriority="9" w:qFormat="1"/>
-    <w:lsdException w:name="heading 6" w:uiPriority="9" w:qFormat="1"/>
-    <w:lsdException w:name="heading 7" w:uiPriority="9" w:qFormat="1"/>
-    <w:lsdException w:name="heading 8" w:uiPriority="9" w:qFormat="1"/>
-    <w:lsdException w:name="heading 9" w:uiPriority="9" w:qFormat="1"/>
-    <w:lsdException w:name="toc 1" w:uiPriority="39"/>
-    <w:lsdException w:name="toc 2" w:uiPriority="39"/>
-    <w:lsdException w:name="toc 3" w:uiPriority="39"/>
-    <w:lsdException w:name="toc 4" w:uiPriority="39"/>
-    <w:lsdException w:name="toc 5" w:uiPriority="39"/>
-    <w:lsdException w:name="toc 6" w:uiPriority="39"/>
-    <w:lsdException w:name="toc 7" w:uiPriority="39"/>
-    <w:lsdException w:name="toc 8" w:uiPriority="39"/>
-    <w:lsdException w:name="toc 9" w:uiPriority="39"/>
-    <w:lsdException w:name="caption" w:uiPriority="35" w:qFormat="1"/>
-    <w:lsdException w:name="Title" w:semiHidden="0" w:uiPriority="10" w:unhideWhenUsed="0" w:qFormat="1"/>
-    <w:lsdException w:name="Default Paragraph Font" w:uiPriority="1"/>
-    <w:lsdException w:name="Subtitle" w:semiHidden="0" w:uiPriority="11" w:unhideWhenUsed="0" w:qFormat="1"/>
-    <w:lsdException w:name="Strong" w:semiHidden="0" w:uiPriority="22" w:unhideWhenUsed="0" w:qFormat="1"/>
-    <w:lsdException w:name="Emphasis" w:semiHidden="0" w:uiPriority="20" w:unhideWhenUsed="0" w:qFormat="1"/>
-    <w:lsdException w:name="Table Grid" w:semiHidden="0" w:uiPriority="59" w:unhideWhenUsed="0"/>
-    <w:lsdException w:name="Placeholder Text" w:unhideWhenUsed="0"/>
-    <w:lsdException w:name="No Spacing" w:semiHidden="0" w:uiPriority="1" w:unhideWhenUsed="0" w:qFormat="1"/>
-    <w:lsdException w:name="Light Shading" w:semiHidden="0" w:uiPriority="60" w:unhideWhenUsed="0"/>
-    <w:lsdException w:name="Light List" w:semiHidden="0" w:uiPriority="61" w:unhideWhenUsed="0"/>
-    <w:lsdException w:name="Light Grid" w:semiHidden="0" w:uiPriority="62" w:unhideWhenUsed="0"/>
-    <w:lsdException w:name="Medium Shading 1" w:semiHidden="0" w:uiPriority="63" w:unhideWhenUsed="0"/>
-    <w:lsdException w:name="Medium Shading 2" w:semiHidden="0" w:uiPriority="64" w:unhideWhenUsed="0"/>
-    <w:lsdException w:name="Medium List 1" w:semiHidden="0" w:uiPriority="65" w:unhideWhenUsed="0"/>
-    <w:lsdException w:name="Medium List 2" w:semiHidden="0" w:uiPriority="66" w:unhideWhenUsed="0"/>
-    <w:lsdException w:name="Medium Grid 1" w:semiHidden="0" w:uiPriority="67" w:unhideWhenUsed="0"/>
-    <w:lsdException w:name="Medium Grid 2" w:semiHidden="0" w:uiPriority="68" w:unhideWhenUsed="0"/>
-    <w:lsdException w:name="Medium Grid 3" w:semiHidden="0" w:uiPriority="69" w:unhideWhenUsed="0"/>
-    <w:lsdException w:name="Dark List" w:semiHidden="0" w:uiPriority="70" w:unhideWhenUsed="0"/>
-    <w:lsdException w:name="Colorful Shading" w:semiHidden="0" w:uiPriority="71" w:unhideWhenUsed="0"/>
-    <w:lsdException w:name="Colorful List" w:semiHidden="0" w:uiPriority="72" w:unhideWhenUsed="0"/>
-    <w:lsdException w:name="Colorful Grid" w:semiHidden="0" w:uiPriority="73" w:unhideWhenUsed="0"/>
-    <w:lsdException w:name="Light Shading Accent 1" w:semiHidden="0" w:uiPriority="60" w:unhideWhenUsed="0"/>
-    <w:lsdException w:name="Light List Accent 1" w:semiHidden="0" w:uiPriority="61" w:unhideWhenUsed="0"/>
-    <w:lsdException w:name="Light Grid Accent 1" w:semiHidden="0" w:uiPriority="62" w:unhideWhenUsed="0"/>
-    <w:lsdException w:name="Medium Shading 1 Accent 1" w:semiHidden="0" w:uiPriority="63" w:unhideWhenUsed="0"/>
-    <w:lsdException w:name="Medium Shading 2 Accent 1" w:semiHidden="0" w:uiPriority="64" w:unhideWhenUsed="0"/>
-    <w:lsdException w:name="Medium List 1 Accent 1" w:semiHidden="0" w:uiPriority="65" w:unhideWhenUsed="0"/>
-    <w:lsdException w:name="Revision" w:unhideWhenUsed="0"/>
-    <w:lsdException w:name="List Paragraph" w:semiHidden="0" w:uiPriority="34" w:unhideWhenUsed="0" w:qFormat="1"/>
-    <w:lsdException w:name="Quote" w:semiHidden="0" w:uiPriority="29" w:unhideWhenUsed="0" w:qFormat="1"/>
-    <w:lsdException w:name="Intense Quote" w:semiHidden="0" w:uiPriority="30" w:unhideWhenUsed="0" w:qFormat="1"/>
-    <w:lsdException w:name="Medium List 2 Accent 1" w:semiHidden="0" w:uiPriority="66" w:unhideWhenUsed="0"/>
-    <w:lsdException w:name="Medium Grid 1 Accent 1" w:semiHidden="0" w:uiPriority="67" w:unhideWhenUsed="0"/>
-    <w:lsdException w:name="Medium Grid 2 Accent 1" w:semiHidden="0" w:uiPriority="68" w:unhideWhenUsed="0"/>
-    <w:lsdException w:name="Medium Grid 3 Accent 1" w:semiHidden="0" w:uiPriority="69" w:unhideWhenUsed="0"/>
-    <w:lsdException w:name="Dark List Accent 1" w:semiHidden="0" w:uiPriority="70" w:unhideWhenUsed="0"/>
-    <w:lsdException w:name="Colorful Shading Accent 1" w:semiHidden="0" w:uiPriority="71" w:unhideWhenUsed="0"/>
-    <w:lsdException w:name="Colorful List Accent 1" w:semiHidden="0" w:uiPriority="72" w:unhideWhenUsed="0"/>
-    <w:lsdException w:name="Colorful Grid Accent 1" w:semiHidden="0" w:uiPriority="73" w:unhideWhenUsed="0"/>
-    <w:lsdException w:name="Light Shading Accent 2" w:semiHidden="0" w:uiPriority="60" w:unhideWhenUsed="0"/>
-    <w:lsdException w:name="Light List Accent 2" w:semiHidden="0" w:uiPriority="61" w:unhideWhenUsed="0"/>
-    <w:lsdException w:name="Light Grid Accent 2" w:semiHidden="0" w:uiPriority="62" w:unhideWhenUsed="0"/>
-    <w:lsdException w:name="Medium Shading 1 Accent 2" w:semiHidden="0" w:uiPriority="63" w:unhideWhenUsed="0"/>
-    <w:lsdException w:name="Medium Shading 2 Accent 2" w:semiHidden="0" w:uiPriority="64" w:unhideWhenUsed="0"/>
-    <w:lsdException w:name="Medium List 1 Accent 2" w:semiHidden="0" w:uiPriority="65" w:unhideWhenUsed="0"/>
-    <w:lsdException w:name="Medium List 2 Accent 2" w:semiHidden="0" w:uiPriority="66" w:unhideWhenUsed="0"/>
-    <w:lsdException w:name="Medium Grid 1 Accent 2" w:semiHidden="0" w:uiPriority="67" w:unhideWhenUsed="0"/>
-    <w:lsdException w:name="Medium Grid 2 Accent 2" w:semiHidden="0" w:uiPriority="68" w:unhideWhenUsed="0"/>
-    <w:lsdException w:name="Medium Grid 3 Accent 2" w:semiHidden="0" w:uiPriority="69" w:unhideWhenUsed="0"/>
-    <w:lsdException w:name="Dark List Accent 2" w:semiHidden="0" w:uiPriority="70" w:unhideWhenUsed="0"/>
-    <w:lsdException w:name="Colorful Shading Accent 2" w:semiHidden="0" w:uiPriority="71" w:unhideWhenUsed="0"/>
-    <w:lsdException w:name="Colorful List Accent 2" w:semiHidden="0" w:uiPriority="72" w:unhideWhenUsed="0"/>
-    <w:lsdException w:name="Colorful Grid Accent 2" w:semiHidden="0" w:uiPriority="73" w:unhideWhenUsed="0"/>
-    <w:lsdException w:name="Light Shading Accent 3" w:semiHidden="0" w:uiPriority="60" w:unhideWhenUsed="0"/>
-    <w:lsdException w:name="Light List Accent 3" w:semiHidden="0" w:uiPriority="61" w:unhideWhenUsed="0"/>
-    <w:lsdException w:name="Light Grid Accent 3" w:semiHidden="0" w:uiPriority="62" w:unhideWhenUsed="0"/>
-    <w:lsdException w:name="Medium Shading 1 Accent 3" w:semiHidden="0" w:uiPriority="63" w:unhideWhenUsed="0"/>
-    <w:lsdException w:name="Medium Shading 2 Accent 3" w:semiHidden="0" w:uiPriority="64" w:unhideWhenUsed="0"/>
-    <w:lsdException w:name="Medium List 1 Accent 3" w:semiHidden="0" w:uiPriority="65" w:unhideWhenUsed="0"/>
-    <w:lsdException w:name="Medium List 2 Accent 3" w:semiHidden="0" w:uiPriority="66" w:unhideWhenUsed="0"/>
-    <w:lsdException w:name="Medium Grid 1 Accent 3" w:semiHidden="0" w:uiPriority="67" w:unhideWhenUsed="0"/>
-    <w:lsdException w:name="Medium Grid 2 Accent 3" w:semiHidden="0" w:uiPriority="68" w:unhideWhenUsed="0"/>
-    <w:lsdException w:name="Medium Grid 3 Accent 3" w:semiHidden="0" w:uiPriority="69" w:unhideWhenUsed="0"/>
-    <w:lsdException w:name="Dark List Accent 3" w:semiHidden="0" w:uiPriority="70" w:unhideWhenUsed="0"/>
-    <w:lsdException w:name="Colorful Shading Accent 3" w:semiHidden="0" w:uiPriority="71" w:unhideWhenUsed="0"/>
-    <w:lsdException w:name="Colorful List Accent 3" w:semiHidden="0" w:uiPriority="72" w:unhideWhenUsed="0"/>
-    <w:lsdException w:name="Colorful Grid Accent 3" w:semiHidden="0" w:uiPriority="73" w:unhideWhenUsed="0"/>
-    <w:lsdException w:name="Light Shading Accent 4" w:semiHidden="0" w:uiPriority="60" w:unhideWhenUsed="0"/>
-    <w:lsdException w:name="Light List Accent 4" w:semiHidden="0" w:uiPriority="61" w:unhideWhenUsed="0"/>
-    <w:lsdException w:name="Light Grid Accent 4" w:semiHidden="0" w:uiPriority="62" w:unhideWhenUsed="0"/>
-    <w:lsdException w:name="Medium Shading 1 Accent 4" w:semiHidden="0" w:uiPriority="63" w:unhideWhenUsed="0"/>
-    <w:lsdException w:name="Medium Shading 2 Accent 4" w:semiHidden="0" w:uiPriority="64" w:unhideWhenUsed="0"/>
-    <w:lsdException w:name="Medium List 1 Accent 4" w:semiHidden="0" w:uiPriority="65" w:unhideWhenUsed="0"/>
-    <w:lsdException w:name="Medium List 2 Accent 4" w:semiHidden="0" w:uiPriority="66" w:unhideWhenUsed="0"/>
-    <w:lsdException w:name="Medium Grid 1 Accent 4" w:semiHidden="0" w:uiPriority="67" w:unhideWhenUsed="0"/>
-    <w:lsdException w:name="Medium Grid 2 Accent 4" w:semiHidden="0" w:uiPriority="68" w:unhideWhenUsed="0"/>
-    <w:lsdException w:name="Medium Grid 3 Accent 4" w:semiHidden="0" w:uiPriority="69" w:unhideWhenUsed="0"/>
-    <w:lsdException w:name="Dark List Accent 4" w:semiHidden="0" w:uiPriority="70" w:unhideWhenUsed="0"/>
-    <w:lsdException w:name="Colorful Shading Accent 4" w:semiHidden="0" w:uiPriority="71" w:unhideWhenUsed="0"/>
-    <w:lsdException w:name="Colorful List Accent 4" w:semiHidden="0" w:uiPriority="72" w:unhideWhenUsed="0"/>
-    <w:lsdException w:name="Colorful Grid Accent 4" w:semiHidden="0" w:uiPriority="73" w:unhideWhenUsed="0"/>
-    <w:lsdException w:name="Light Shading Accent 5" w:semiHidden="0" w:uiPriority="60" w:unhideWhenUsed="0"/>
-    <w:lsdException w:name="Light List Accent 5" w:semiHidden="0" w:uiPriority="61" w:unhideWhenUsed="0"/>
-    <w:lsdException w:name="Light Grid Accent 5" w:semiHidden="0" w:uiPriority="62" w:unhideWhenUsed="0"/>
-    <w:lsdException w:name="Medium Shading 1 Accent 5" w:semiHidden="0" w:uiPriority="63" w:unhideWhenUsed="0"/>
-    <w:lsdException w:name="Medium Shading 2 Accent 5" w:semiHidden="0" w:uiPriority="64" w:unhideWhenUsed="0"/>
-    <w:lsdException w:name="Medium List 1 Accent 5" w:semiHidden="0" w:uiPriority="65" w:unhideWhenUsed="0"/>
-    <w:lsdException w:name="Medium List 2 Accent 5" w:semiHidden="0" w:uiPriority="66" w:unhideWhenUsed="0"/>
-    <w:lsdException w:name="Medium Grid 1 Accent 5" w:semiHidden="0" w:uiPriority="67" w:unhideWhenUsed="0"/>
-    <w:lsdException w:name="Medium Grid 2 Accent 5" w:semiHidden="0" w:uiPriority="68" w:unhideWhenUsed="0"/>
-    <w:lsdException w:name="Medium Grid 3 Accent 5" w:semiHidden="0" w:uiPriority="69" w:unhideWhenUsed="0"/>
-    <w:lsdException w:name="Dark List Accent 5" w:semiHidden="0" w:uiPriority="70" w:unhideWhenUsed="0"/>
-    <w:lsdException w:name="Colorful Shading Accent 5" w:semiHidden="0" w:uiPriority="71" w:unhideWhenUsed="0"/>
-    <w:lsdException w:name="Colorful List Accent 5" w:semiHidden="0" w:uiPriority="72" w:unhideWhenUsed="0"/>
-    <w:lsdException w:name="Colorful Grid Accent 5" w:semiHidden="0" w:uiPriority="73" w:unhideWhenUsed="0"/>
-    <w:lsdException w:name="Light Shading Accent 6" w:semiHidden="0" w:uiPriority="60" w:unhideWhenUsed="0"/>
-    <w:lsdException w:name="Light List Accent 6" w:semiHidden="0" w:uiPriority="61" w:unhideWhenUsed="0"/>
-    <w:lsdException w:name="Light Grid Accent 6" w:semiHidden="0" w:uiPriority="62" w:unhideWhenUsed="0"/>
-    <w:lsdException w:name="Medium Shading 1 Accent 6" w:semiHidden="0" w:uiPriority="63" w:unhideWhenUsed="0"/>
-    <w:lsdException w:name="Medium Shading 2 Accent 6" w:semiHidden="0" w:uiPriority="64" w:unhideWhenUsed="0"/>
-    <w:lsdException w:name="Medium List 1 Accent 6" w:semiHidden="0" w:uiPriority="65" w:unhideWhenUsed="0"/>
-    <w:lsdException w:name="Medium List 2 Accent 6" w:semiHidden="0" w:uiPriority="66" w:unhideWhenUsed="0"/>
-    <w:lsdException w:name="Medium Grid 1 Accent 6" w:semiHidden="0" w:uiPriority="67" w:unhideWhenUsed="0"/>
-    <w:lsdException w:name="Medium Grid 2 Accent 6" w:semiHidden="0" w:uiPriority="68" w:unhideWhenUsed="0"/>
-    <w:lsdException w:name="Medium Grid 3 Accent 6" w:semiHidden="0" w:uiPriority="69" w:unhideWhenUsed="0"/>
-    <w:lsdException w:name="Dark List Accent 6" w:semiHidden="0" w:uiPriority="70" w:unhideWhenUsed="0"/>
-    <w:lsdException w:name="Colorful Shading Accent 6" w:semiHidden="0" w:uiPriority="71" w:unhideWhenUsed="0"/>
-    <w:lsdException w:name="Colorful List Accent 6" w:semiHidden="0" w:uiPriority="72" w:unhideWhenUsed="0"/>
-    <w:lsdException w:name="Colorful Grid Accent 6" w:semiHidden="0" w:uiPriority="73" w:unhideWhenUsed="0"/>
-    <w:lsdException w:name="Subtle Emphasis" w:semiHidden="0" w:uiPriority="19" w:unhideWhenUsed="0" w:qFormat="1"/>
-    <w:lsdException w:name="Intense Emphasis" w:semiHidden="0" w:uiPriority="21" w:unhideWhenUsed="0" w:qFormat="1"/>
-    <w:lsdException w:name="Subtle Reference" w:semiHidden="0" w:uiPriority="31" w:unhideWhenUsed="0" w:qFormat="1"/>
-    <w:lsdException w:name="Intense Reference" w:semiHidden="0" w:uiPriority="32" w:unhideWhenUsed="0" w:qFormat="1"/>
-    <w:lsdException w:name="Book Title" w:semiHidden="0" w:uiPriority="33" w:unhideWhenUsed="0" w:qFormat="1"/>
-    <w:lsdException w:name="Bibliography" w:uiPriority="37"/>
-    <w:lsdException w:name="TOC Heading" w:uiPriority="39" w:qFormat="1"/>
+  <w:latentStyles w:defLockedState="0" w:defUIPriority="99" w:defSemiHidden="0" w:defUnhideWhenUsed="0" w:defQFormat="0" w:count="371">
+    <w:lsdException w:name="Normal" w:uiPriority="0" w:qFormat="1"/>
+    <w:lsdException w:name="heading 1" w:uiPriority="9" w:qFormat="1"/>
+    <w:lsdException w:name="heading 2" w:semiHidden="1" w:uiPriority="9" w:unhideWhenUsed="1" w:qFormat="1"/>
+    <w:lsdException w:name="heading 3" w:semiHidden="1" w:uiPriority="9" w:unhideWhenUsed="1" w:qFormat="1"/>
+    <w:lsdException w:name="heading 4" w:semiHidden="1" w:uiPriority="9" w:unhideWhenUsed="1" w:qFormat="1"/>
+    <w:lsdException w:name="heading 5" w:semiHidden="1" w:uiPriority="9" w:unhideWhenUsed="1" w:qFormat="1"/>
+    <w:lsdException w:name="heading 6" w:semiHidden="1" w:uiPriority="9" w:unhideWhenUsed="1" w:qFormat="1"/>
+    <w:lsdException w:name="heading 7" w:semiHidden="1" w:uiPriority="9" w:unhideWhenUsed="1" w:qFormat="1"/>
+    <w:lsdException w:name="heading 8" w:semiHidden="1" w:uiPriority="9" w:unhideWhenUsed="1" w:qFormat="1"/>
+    <w:lsdException w:name="heading 9" w:semiHidden="1" w:uiPriority="9" w:unhideWhenUsed="1" w:qFormat="1"/>
+    <w:lsdException w:name="index 1" w:semiHidden="1" w:unhideWhenUsed="1"/>
+    <w:lsdException w:name="index 2" w:semiHidden="1" w:unhideWhenUsed="1"/>
+    <w:lsdException w:name="index 3" w:semiHidden="1" w:unhideWhenUsed="1"/>
+    <w:lsdException w:name="index 4" w:semiHidden="1" w:unhideWhenUsed="1"/>
+    <w:lsdException w:name="index 5" w:semiHidden="1" w:unhideWhenUsed="1"/>
+    <w:lsdException w:name="index 6" w:semiHidden="1" w:unhideWhenUsed="1"/>
+    <w:lsdException w:name="index 7" w:semiHidden="1" w:unhideWhenUsed="1"/>
+    <w:lsdException w:name="index 8" w:semiHidden="1" w:unhideWhenUsed="1"/>
+    <w:lsdException w:name="index 9" w:semiHidden="1" w:unhideWhenUsed="1"/>
+    <w:lsdException w:name="toc 1" w:semiHidden="1" w:uiPriority="39" w:unhideWhenUsed="1"/>
+    <w:lsdException w:name="toc 2" w:semiHidden="1" w:uiPriority="39" w:unhideWhenUsed="1"/>
+    <w:lsdException w:name="toc 3" w:semiHidden="1" w:uiPriority="39" w:unhideWhenUsed="1"/>
+    <w:lsdException w:name="toc 4" w:semiHidden="1" w:uiPriority="39" w:unhideWhenUsed="1"/>
+    <w:lsdException w:name="toc 5" w:semiHidden="1" w:uiPriority="39" w:unhideWhenUsed="1"/>
+    <w:lsdException w:name="toc 6" w:semiHidden="1" w:uiPriority="39" w:unhideWhenUsed="1"/>
+    <w:lsdException w:name="toc 7" w:semiHidden="1" w:uiPriority="39" w:unhideWhenUsed="1"/>
+    <w:lsdException w:name="toc 8" w:semiHidden="1" w:uiPriority="39" w:unhideWhenUsed="1"/>
+    <w:lsdException w:name="toc 9" w:semiHidden="1" w:uiPriority="39" w:unhideWhenUsed="1"/>
+    <w:lsdException w:name="Normal Indent" w:semiHidden="1" w:unhideWhenUsed="1"/>
+    <w:lsdException w:name="footnote text" w:semiHidden="1" w:unhideWhenUsed="1"/>
+    <w:lsdException w:name="annotation text" w:semiHidden="1" w:unhideWhenUsed="1"/>
+    <w:lsdException w:name="header" w:semiHidden="1" w:unhideWhenUsed="1"/>
+    <w:lsdException w:name="footer" w:semiHidden="1" w:unhideWhenUsed="1"/>
+    <w:lsdException w:name="index heading" w:semiHidden="1" w:unhideWhenUsed="1"/>
+    <w:lsdException w:name="caption" w:semiHidden="1" w:uiPriority="35" w:unhideWhenUsed="1" w:qFormat="1"/>
+    <w:lsdException w:name="table of figures" w:semiHidden="1" w:unhideWhenUsed="1"/>
+    <w:lsdException w:name="envelope address" w:semiHidden="1" w:unhideWhenUsed="1"/>
+    <w:lsdException w:name="envelope return" w:semiHidden="1" w:unhideWhenUsed="1"/>
+    <w:lsdException w:name="footnote reference" w:semiHidden="1" w:unhideWhenUsed="1"/>
+    <w:lsdException w:name="annotation reference" w:semiHidden="1" w:unhideWhenUsed="1"/>
+    <w:lsdException w:name="line number" w:semiHidden="1" w:unhideWhenUsed="1"/>
+    <w:lsdException w:name="page number" w:semiHidden="1" w:unhideWhenUsed="1"/>
+    <w:lsdException w:name="endnote reference" w:semiHidden="1" w:unhideWhenUsed="1"/>
+    <w:lsdException w:name="endnote text" w:semiHidden="1" w:unhideWhenUsed="1"/>
+    <w:lsdException w:name="table of authorities" w:semiHidden="1" w:unhideWhenUsed="1"/>
+    <w:lsdException w:name="macro" w:semiHidden="1" w:unhideWhenUsed="1"/>
+    <w:lsdException w:name="toa heading" w:semiHidden="1" w:unhideWhenUsed="1"/>
+    <w:lsdException w:name="List" w:semiHidden="1" w:unhideWhenUsed="1"/>
+    <w:lsdException w:name="List Bullet" w:semiHidden="1" w:unhideWhenUsed="1"/>
+    <w:lsdException w:name="List Number" w:semiHidden="1" w:unhideWhenUsed="1"/>
+    <w:lsdException w:name="List 2" w:semiHidden="1" w:unhideWhenUsed="1"/>
+    <w:lsdException w:name="List 3" w:semiHidden="1" w:unhideWhenUsed="1"/>
+    <w:lsdException w:name="List 4" w:semiHidden="1" w:unhideWhenUsed="1"/>
+    <w:lsdException w:name="List 5" w:semiHidden="1" w:unhideWhenUsed="1"/>
+    <w:lsdException w:name="List Bullet 2" w:semiHidden="1" w:unhideWhenUsed="1"/>
+    <w:lsdException w:name="List Bullet 3" w:semiHidden="1" w:unhideWhenUsed="1"/>
+    <w:lsdException w:name="List Bullet 4" w:semiHidden="1" w:unhideWhenUsed="1"/>
+    <w:lsdException w:name="List Bullet 5" w:semiHidden="1" w:unhideWhenUsed="1"/>
+    <w:lsdException w:name="List Number 2" w:semiHidden="1" w:unhideWhenUsed="1"/>
+    <w:lsdException w:name="List Number 3" w:semiHidden="1" w:unhideWhenUsed="1"/>
+    <w:lsdException w:name="List Number 4" w:semiHidden="1" w:unhideWhenUsed="1"/>
+    <w:lsdException w:name="List Number 5" w:semiHidden="1" w:unhideWhenUsed="1"/>
+    <w:lsdException w:name="Title" w:uiPriority="10" w:qFormat="1"/>
+    <w:lsdException w:name="Closing" w:semiHidden="1" w:unhideWhenUsed="1"/>
+    <w:lsdException w:name="Signature" w:semiHidden="1" w:unhideWhenUsed="1"/>
+    <w:lsdException w:name="Default Paragraph Font" w:semiHidden="1" w:uiPriority="1" w:unhideWhenUsed="1"/>
+    <w:lsdException w:name="Body Text" w:semiHidden="1" w:unhideWhenUsed="1"/>
+    <w:lsdException w:name="Body Text Indent" w:semiHidden="1" w:unhideWhenUsed="1"/>
+    <w:lsdException w:name="List Continue" w:semiHidden="1" w:unhideWhenUsed="1"/>
+    <w:lsdException w:name="List Continue 2" w:semiHidden="1" w:unhideWhenUsed="1"/>
+    <w:lsdException w:name="List Continue 3" w:semiHidden="1" w:unhideWhenUsed="1"/>
+    <w:lsdException w:name="List Continue 4" w:semiHidden="1" w:unhideWhenUsed="1"/>
+    <w:lsdException w:name="List Continue 5" w:semiHidden="1" w:unhideWhenUsed="1"/>
+    <w:lsdException w:name="Message Header" w:semiHidden="1" w:unhideWhenUsed="1"/>
+    <w:lsdException w:name="Subtitle" w:uiPriority="11" w:qFormat="1"/>
+    <w:lsdException w:name="Salutation" w:semiHidden="1" w:unhideWhenUsed="1"/>
+    <w:lsdException w:name="Date" w:semiHidden="1" w:unhideWhenUsed="1"/>
+    <w:lsdException w:name="Body Text First Indent" w:semiHidden="1" w:unhideWhenUsed="1"/>
+    <w:lsdException w:name="Body Text First Indent 2" w:semiHidden="1" w:unhideWhenUsed="1"/>
+    <w:lsdException w:name="Note Heading" w:semiHidden="1" w:unhideWhenUsed="1"/>
+    <w:lsdException w:name="Body Text 2" w:semiHidden="1" w:unhideWhenUsed="1"/>
+    <w:lsdException w:name="Body Text 3" w:semiHidden="1" w:unhideWhenUsed="1"/>
+    <w:lsdException w:name="Body Text Indent 2" w:semiHidden="1" w:unhideWhenUsed="1"/>
+    <w:lsdException w:name="Body Text Indent 3" w:semiHidden="1" w:unhideWhenUsed="1"/>
+    <w:lsdException w:name="Block Text" w:semiHidden="1" w:unhideWhenUsed="1"/>
+    <w:lsdException w:name="Hyperlink" w:semiHidden="1" w:unhideWhenUsed="1"/>
+    <w:lsdException w:name="FollowedHyperlink" w:semiHidden="1" w:unhideWhenUsed="1"/>
+    <w:lsdException w:name="Strong" w:uiPriority="22" w:qFormat="1"/>
+    <w:lsdException w:name="Emphasis" w:uiPriority="20" w:qFormat="1"/>
+    <w:lsdException w:name="Document Map" w:semiHidden="1" w:unhideWhenUsed="1"/>
+    <w:lsdException w:name="Plain Text" w:semiHidden="1" w:unhideWhenUsed="1"/>
+    <w:lsdException w:name="E-mail Signature" w:semiHidden="1" w:unhideWhenUsed="1"/>
+    <w:lsdException w:name="HTML Top of Form" w:semiHidden="1" w:unhideWhenUsed="1"/>
+    <w:lsdException w:name="HTML Bottom of Form" w:semiHidden="1" w:unhideWhenUsed="1"/>
+    <w:lsdException w:name="Normal (Web)" w:semiHidden="1" w:unhideWhenUsed="1"/>
+    <w:lsdException w:name="HTML Acronym" w:semiHidden="1" w:unhideWhenUsed="1"/>
+    <w:lsdException w:name="HTML Address" w:semiHidden="1" w:unhideWhenUsed="1"/>
+    <w:lsdException w:name="HTML Cite" w:semiHidden="1" w:unhideWhenUsed="1"/>
+    <w:lsdException w:name="HTML Code" w:semiHidden="1" w:unhideWhenUsed="1"/>
+    <w:lsdException w:name="HTML Definition" w:semiHidden="1" w:unhideWhenUsed="1"/>
+    <w:lsdException w:name="HTML Keyboard" w:semiHidden="1" w:unhideWhenUsed="1"/>
+    <w:lsdException w:name="HTML Preformatted" w:semiHidden="1" w:unhideWhenUsed="1"/>
+    <w:lsdException w:name="HTML Sample" w:semiHidden="1" w:unhideWhenUsed="1"/>
+    <w:lsdException w:name="HTML Typewriter" w:semiHidden="1" w:unhideWhenUsed="1"/>
+    <w:lsdException w:name="HTML Variable" w:semiHidden="1" w:unhideWhenUsed="1"/>
+    <w:lsdException w:name="Normal Table" w:semiHidden="1" w:unhideWhenUsed="1"/>
+    <w:lsdException w:name="annotation subject" w:semiHidden="1" w:unhideWhenUsed="1"/>
+    <w:lsdException w:name="No List" w:semiHidden="1" w:unhideWhenUsed="1"/>
+    <w:lsdException w:name="Outline List 1" w:semiHidden="1" w:unhideWhenUsed="1"/>
+    <w:lsdException w:name="Outline List 2" w:semiHidden="1" w:unhideWhenUsed="1"/>
+    <w:lsdException w:name="Outline List 3" w:semiHidden="1" w:unhideWhenUsed="1"/>
+    <w:lsdException w:name="Table Simple 1" w:semiHidden="1" w:unhideWhenUsed="1"/>
+    <w:lsdException w:name="Table Simple 2" w:semiHidden="1" w:unhideWhenUsed="1"/>
+    <w:lsdException w:name="Table Simple 3" w:semiHidden="1" w:unhideWhenUsed="1"/>
+    <w:lsdException w:name="Table Classic 1" w:semiHidden="1" w:unhideWhenUsed="1"/>
+    <w:lsdException w:name="Table Classic 2" w:semiHidden="1" w:unhideWhenUsed="1"/>
+    <w:lsdException w:name="Table Classic 3" w:semiHidden="1" w:unhideWhenUsed="1"/>
+    <w:lsdException w:name="Table Classic 4" w:semiHidden="1" w:unhideWhenUsed="1"/>
+    <w:lsdException w:name="Table Colorful 1" w:semiHidden="1" w:unhideWhenUsed="1"/>
+    <w:lsdException w:name="Table Colorful 2" w:semiHidden="1" w:unhideWhenUsed="1"/>
+    <w:lsdException w:name="Table Colorful 3" w:semiHidden="1" w:unhideWhenUsed="1"/>
+    <w:lsdException w:name="Table Columns 1" w:semiHidden="1" w:unhideWhenUsed="1"/>
+    <w:lsdException w:name="Table Columns 2" w:semiHidden="1" w:unhideWhenUsed="1"/>
+    <w:lsdException w:name="Table Columns 3" w:semiHidden="1" w:unhideWhenUsed="1"/>
+    <w:lsdException w:name="Table Columns 4" w:semiHidden="1" w:unhideWhenUsed="1"/>
+    <w:lsdException w:name="Table Columns 5" w:semiHidden="1" w:unhideWhenUsed="1"/>
+    <w:lsdException w:name="Table Grid 1" w:semiHidden="1" w:unhideWhenUsed="1"/>
+    <w:lsdException w:name="Table Grid 2" w:semiHidden="1" w:unhideWhenUsed="1"/>
+    <w:lsdException w:name="Table Grid 3" w:semiHidden="1" w:unhideWhenUsed="1"/>
+    <w:lsdException w:name="Table Grid 4" w:semiHidden="1" w:unhideWhenUsed="1"/>
+    <w:lsdException w:name="Table Grid 5" w:semiHidden="1" w:unhideWhenUsed="1"/>
+    <w:lsdException w:name="Table Grid 6" w:semiHidden="1" w:unhideWhenUsed="1"/>
+    <w:lsdException w:name="Table Grid 7" w:semiHidden="1" w:unhideWhenUsed="1"/>
+    <w:lsdException w:name="Table Grid 8" w:semiHidden="1" w:unhideWhenUsed="1"/>
+    <w:lsdException w:name="Table List 1" w:semiHidden="1" w:unhideWhenUsed="1"/>
+    <w:lsdException w:name="Table List 2" w:semiHidden="1" w:unhideWhenUsed="1"/>
+    <w:lsdException w:name="Table List 3" w:semiHidden="1" w:unhideWhenUsed="1"/>
+    <w:lsdException w:name="Table List 4" w:semiHidden="1" w:unhideWhenUsed="1"/>
+    <w:lsdException w:name="Table List 5" w:semiHidden="1" w:unhideWhenUsed="1"/>
+    <w:lsdException w:name="Table List 6" w:semiHidden="1" w:unhideWhenUsed="1"/>
+    <w:lsdException w:name="Table List 7" w:semiHidden="1" w:unhideWhenUsed="1"/>
+    <w:lsdException w:name="Table List 8" w:semiHidden="1" w:unhideWhenUsed="1"/>
+    <w:lsdException w:name="Table 3D effects 1" w:semiHidden="1" w:unhideWhenUsed="1"/>
+    <w:lsdException w:name="Table 3D effects 2" w:semiHidden="1" w:unhideWhenUsed="1"/>
+    <w:lsdException w:name="Table 3D effects 3" w:semiHidden="1" w:unhideWhenUsed="1"/>
+    <w:lsdException w:name="Table Contemporary" w:semiHidden="1" w:unhideWhenUsed="1"/>
+    <w:lsdException w:name="Table Elegant" w:semiHidden="1" w:unhideWhenUsed="1"/>
+    <w:lsdException w:name="Table Professional" w:semiHidden="1" w:unhideWhenUsed="1"/>
+    <w:lsdException w:name="Table Subtle 1" w:semiHidden="1" w:unhideWhenUsed="1"/>
+    <w:lsdException w:name="Table Subtle 2" w:semiHidden="1" w:unhideWhenUsed="1"/>
+    <w:lsdException w:name="Table Web 1" w:semiHidden="1" w:unhideWhenUsed="1"/>
+    <w:lsdException w:name="Table Web 2" w:semiHidden="1" w:unhideWhenUsed="1"/>
+    <w:lsdException w:name="Table Web 3" w:semiHidden="1" w:unhideWhenUsed="1"/>
+    <w:lsdException w:name="Balloon Text" w:semiHidden="1" w:unhideWhenUsed="1"/>
+    <w:lsdException w:name="Table Grid" w:uiPriority="59"/>
+    <w:lsdException w:name="Table Theme" w:semiHidden="1" w:unhideWhenUsed="1"/>
+    <w:lsdException w:name="Placeholder Text" w:semiHidden="1"/>
+    <w:lsdException w:name="No Spacing" w:uiPriority="1" w:qFormat="1"/>
+    <w:lsdException w:name="Light Shading" w:uiPriority="60"/>
+    <w:lsdException w:name="Light List" w:uiPriority="61"/>
+    <w:lsdException w:name="Light Grid" w:uiPriority="62"/>
+    <w:lsdException w:name="Medium Shading 1" w:uiPriority="63"/>
+    <w:lsdException w:name="Medium Shading 2" w:uiPriority="64"/>
+    <w:lsdException w:name="Medium List 1" w:uiPriority="65"/>
+    <w:lsdException w:name="Medium List 2" w:uiPriority="66"/>
+    <w:lsdException w:name="Medium Grid 1" w:uiPriority="67"/>
+    <w:lsdException w:name="Medium Grid 2" w:uiPriority="68"/>
+    <w:lsdException w:name="Medium Grid 3" w:uiPriority="69"/>
+    <w:lsdException w:name="Dark List" w:uiPriority="70"/>
+    <w:lsdException w:name="Colorful Shading" w:uiPriority="71"/>
+    <w:lsdException w:name="Colorful List" w:uiPriority="72"/>
+    <w:lsdException w:name="Colorful Grid" w:uiPriority="73"/>
+    <w:lsdException w:name="Light Shading Accent 1" w:uiPriority="60"/>
+    <w:lsdException w:name="Light List Accent 1" w:uiPriority="61"/>
+    <w:lsdException w:name="Light Grid Accent 1" w:uiPriority="62"/>
+    <w:lsdException w:name="Medium Shading 1 Accent 1" w:uiPriority="63"/>
+    <w:lsdException w:name="Medium Shading 2 Accent 1" w:uiPriority="64"/>
+    <w:lsdException w:name="Medium List 1 Accent 1" w:uiPriority="65"/>
+    <w:lsdException w:name="Revision" w:semiHidden="1"/>
+    <w:lsdException w:name="List Paragraph" w:uiPriority="34" w:qFormat="1"/>
+    <w:lsdException w:name="Quote" w:uiPriority="29" w:qFormat="1"/>
+    <w:lsdException w:name="Intense Quote" w:uiPriority="30" w:qFormat="1"/>
+    <w:lsdException w:name="Medium List 2 Accent 1" w:uiPriority="66"/>
+    <w:lsdException w:name="Medium Grid 1 Accent 1" w:uiPriority="67"/>
+    <w:lsdException w:name="Medium Grid 2 Accent 1" w:uiPriority="68"/>
+    <w:lsdException w:name="Medium Grid 3 Accent 1" w:uiPriority="69"/>
+    <w:lsdException w:name="Dark List Accent 1" w:uiPriority="70"/>
+    <w:lsdException w:name="Colorful Shading Accent 1" w:uiPriority="71"/>
+    <w:lsdException w:name="Colorful List Accent 1" w:uiPriority="72"/>
+    <w:lsdException w:name="Colorful Grid Accent 1" w:uiPriority="73"/>
+    <w:lsdException w:name="Light Shading Accent 2" w:uiPriority="60"/>
+    <w:lsdException w:name="Light List Accent 2" w:uiPriority="61"/>
+    <w:lsdException w:name="Light Grid Accent 2" w:uiPriority="62"/>
+    <w:lsdException w:name="Medium Shading 1 Accent 2" w:uiPriority="63"/>
+    <w:lsdException w:name="Medium Shading 2 Accent 2" w:uiPriority="64"/>
+    <w:lsdException w:name="Medium List 1 Accent 2" w:uiPriority="65"/>
+    <w:lsdException w:name="Medium List 2 Accent 2" w:uiPriority="66"/>
+    <w:lsdException w:name="Medium Grid 1 Accent 2" w:uiPriority="67"/>
+    <w:lsdException w:name="Medium Grid 2 Accent 2" w:uiPriority="68"/>
+    <w:lsdException w:name="Medium Grid 3 Accent 2" w:uiPriority="69"/>
+    <w:lsdException w:name="Dark List Accent 2" w:uiPriority="70"/>
+    <w:lsdException w:name="Colorful Shading Accent 2" w:uiPriority="71"/>
+    <w:lsdException w:name="Colorful List Accent 2" w:uiPriority="72"/>
+    <w:lsdException w:name="Colorful Grid Accent 2" w:uiPriority="73"/>
+    <w:lsdException w:name="Light Shading Accent 3" w:uiPriority="60"/>
+    <w:lsdException w:name="Light List Accent 3" w:uiPriority="61"/>
+    <w:lsdException w:name="Light Grid Accent 3" w:uiPriority="62"/>
+    <w:lsdException w:name="Medium Shading 1 Accent 3" w:uiPriority="63"/>
+    <w:lsdException w:name="Medium Shading 2 Accent 3" w:uiPriority="64"/>
+    <w:lsdException w:name="Medium List 1 Accent 3" w:uiPriority="65"/>
+    <w:lsdException w:name="Medium List 2 Accent 3" w:uiPriority="66"/>
+    <w:lsdException w:name="Medium Grid 1 Accent 3" w:uiPriority="67"/>
+    <w:lsdException w:name="Medium Grid 2 Accent 3" w:uiPriority="68"/>
+    <w:lsdException w:name="Medium Grid 3 Accent 3" w:uiPriority="69"/>
+    <w:lsdException w:name="Dark List Accent 3" w:uiPriority="70"/>
+    <w:lsdException w:name="Colorful Shading Accent 3" w:uiPriority="71"/>
+    <w:lsdException w:name="Colorful List Accent 3" w:uiPriority="72"/>
+    <w:lsdException w:name="Colorful Grid Accent 3" w:uiPriority="73"/>
+    <w:lsdException w:name="Light Shading Accent 4" w:uiPriority="60"/>
+    <w:lsdException w:name="Light List Accent 4" w:uiPriority="61"/>
+    <w:lsdException w:name="Light Grid Accent 4" w:uiPriority="62"/>
+    <w:lsdException w:name="Medium Shading 1 Accent 4" w:uiPriority="63"/>
+    <w:lsdException w:name="Medium Shading 2 Accent 4" w:uiPriority="64"/>
+    <w:lsdException w:name="Medium List 1 Accent 4" w:uiPriority="65"/>
+    <w:lsdException w:name="Medium List 2 Accent 4" w:uiPriority="66"/>
+    <w:lsdException w:name="Medium Grid 1 Accent 4" w:uiPriority="67"/>
+    <w:lsdException w:name="Medium Grid 2 Accent 4" w:uiPriority="68"/>
+    <w:lsdException w:name="Medium Grid 3 Accent 4" w:uiPriority="69"/>
+    <w:lsdException w:name="Dark List Accent 4" w:uiPriority="70"/>
+    <w:lsdException w:name="Colorful Shading Accent 4" w:uiPriority="71"/>
+    <w:lsdException w:name="Colorful List Accent 4" w:uiPriority="72"/>
+    <w:lsdException w:name="Colorful Grid Accent 4" w:uiPriority="73"/>
+    <w:lsdException w:name="Light Shading Accent 5" w:uiPriority="60"/>
+    <w:lsdException w:name="Light List Accent 5" w:uiPriority="61"/>
+    <w:lsdException w:name="Light Grid Accent 5" w:uiPriority="62"/>
+    <w:lsdException w:name="Medium Shading 1 Accent 5" w:uiPriority="63"/>
+    <w:lsdException w:name="Medium Shading 2 Accent 5" w:uiPriority="64"/>
+    <w:lsdException w:name="Medium List 1 Accent 5" w:uiPriority="65"/>
+    <w:lsdException w:name="Medium List 2 Accent 5" w:uiPriority="66"/>
+    <w:lsdException w:name="Medium Grid 1 Accent 5" w:uiPriority="67"/>
+    <w:lsdException w:name="Medium Grid 2 Accent 5" w:uiPriority="68"/>
+    <w:lsdException w:name="Medium Grid 3 Accent 5" w:uiPriority="69"/>
+    <w:lsdException w:name="Dark List Accent 5" w:uiPriority="70"/>
+    <w:lsdException w:name="Colorful Shading Accent 5" w:uiPriority="71"/>
+    <w:lsdException w:name="Colorful List Accent 5" w:uiPriority="72"/>
+    <w:lsdException w:name="Colorful Grid Accent 5" w:uiPriority="73"/>
+    <w:lsdException w:name="Light Shading Accent 6" w:uiPriority="60"/>
+    <w:lsdException w:name="Light List Accent 6" w:uiPriority="61"/>
+    <w:lsdException w:name="Light Grid Accent 6" w:uiPriority="62"/>
+    <w:lsdException w:name="Medium Shading 1 Accent 6" w:uiPriority="63"/>
+    <w:lsdException w:name="Medium Shading 2 Accent 6" w:uiPriority="64"/>
+    <w:lsdException w:name="Medium List 1 Accent 6" w:uiPriority="65"/>
+    <w:lsdException w:name="Medium List 2 Accent 6" w:uiPriority="66"/>
+    <w:lsdException w:name="Medium Grid 1 Accent 6" w:uiPriority="67"/>
+    <w:lsdException w:name="Medium Grid 2 Accent 6" w:uiPriority="68"/>
+    <w:lsdException w:name="Medium Grid 3 Accent 6" w:uiPriority="69"/>
+    <w:lsdException w:name="Dark List Accent 6" w:uiPriority="70"/>
+    <w:lsdException w:name="Colorful Shading Accent 6" w:uiPriority="71"/>
+    <w:lsdException w:name="Colorful List Accent 6" w:uiPriority="72"/>
+    <w:lsdException w:name="Colorful Grid Accent 6" w:uiPriority="73"/>
+    <w:lsdException w:name="Subtle Emphasis" w:uiPriority="19" w:qFormat="1"/>
+    <w:lsdException w:name="Intense Emphasis" w:uiPriority="21" w:qFormat="1"/>
+    <w:lsdException w:name="Subtle Reference" w:uiPriority="31" w:qFormat="1"/>
+    <w:lsdException w:name="Intense Reference" w:uiPriority="32" w:qFormat="1"/>
+    <w:lsdException w:name="Book Title" w:uiPriority="33" w:qFormat="1"/>
+    <w:lsdException w:name="Bibliography" w:semiHidden="1" w:uiPriority="37" w:unhideWhenUsed="1"/>
+    <w:lsdException w:name="TOC Heading" w:semiHidden="1" w:uiPriority="39" w:unhideWhenUsed="1" w:qFormat="1"/>
+    <w:lsdException w:name="Plain Table 1" w:uiPriority="41"/>
+    <w:lsdException w:name="Plain Table 2" w:uiPriority="42"/>
+    <w:lsdException w:name="Plain Table 3" w:uiPriority="43"/>
+    <w:lsdException w:name="Plain Table 4" w:uiPriority="44"/>
+    <w:lsdException w:name="Plain Table 5" w:uiPriority="45"/>
+    <w:lsdException w:name="Grid Table Light" w:uiPriority="40"/>
+    <w:lsdException w:name="Grid Table 1 Light" w:uiPriority="46"/>
+    <w:lsdException w:name="Grid Table 2" w:uiPriority="47"/>
+    <w:lsdException w:name="Grid Table 3" w:uiPriority="48"/>
+    <w:lsdException w:name="Grid Table 4" w:uiPriority="49"/>
+    <w:lsdException w:name="Grid Table 5 Dark" w:uiPriority="50"/>
+    <w:lsdException w:name="Grid Table 6 Colorful" w:uiPriority="51"/>
+    <w:lsdException w:name="Grid Table 7 Colorful" w:uiPriority="52"/>
+    <w:lsdException w:name="Grid Table 1 Light Accent 1" w:uiPriority="46"/>
+    <w:lsdException w:name="Grid Table 2 Accent 1" w:uiPriority="47"/>
+    <w:lsdException w:name="Grid Table 3 Accent 1" w:uiPriority="48"/>
+    <w:lsdException w:name="Grid Table 4 Accent 1" w:uiPriority="49"/>
+    <w:lsdException w:name="Grid Table 5 Dark Accent 1" w:uiPriority="50"/>
+    <w:lsdException w:name="Grid Table 6 Colorful Accent 1" w:uiPriority="51"/>
+    <w:lsdException w:name="Grid Table 7 Colorful Accent 1" w:uiPriority="52"/>
+    <w:lsdException w:name="Grid Table 1 Light Accent 2" w:uiPriority="46"/>
+    <w:lsdException w:name="Grid Table 2 Accent 2" w:uiPriority="47"/>
+    <w:lsdException w:name="Grid Table 3 Accent 2" w:uiPriority="48"/>
+    <w:lsdException w:name="Grid Table 4 Accent 2" w:uiPriority="49"/>
+    <w:lsdException w:name="Grid Table 5 Dark Accent 2" w:uiPriority="50"/>
+    <w:lsdException w:name="Grid Table 6 Colorful Accent 2" w:uiPriority="51"/>
+    <w:lsdException w:name="Grid Table 7 Colorful Accent 2" w:uiPriority="52"/>
+    <w:lsdException w:name="Grid Table 1 Light Accent 3" w:uiPriority="46"/>
+    <w:lsdException w:name="Grid Table 2 Accent 3" w:uiPriority="47"/>
+    <w:lsdException w:name="Grid Table 3 Accent 3" w:uiPriority="48"/>
+    <w:lsdException w:name="Grid Table 4 Accent 3" w:uiPriority="49"/>
+    <w:lsdException w:name="Grid Table 5 Dark Accent 3" w:uiPriority="50"/>
+    <w:lsdException w:name="Grid Table 6 Colorful Accent 3" w:uiPriority="51"/>
+    <w:lsdException w:name="Grid Table 7 Colorful Accent 3" w:uiPriority="52"/>
+    <w:lsdException w:name="Grid Table 1 Light Accent 4" w:uiPriority="46"/>
+    <w:lsdException w:name="Grid Table 2 Accent 4" w:uiPriority="47"/>
+    <w:lsdException w:name="Grid Table 3 Accent 4" w:uiPriority="48"/>
+    <w:lsdException w:name="Grid Table 4 Accent 4" w:uiPriority="49"/>
+    <w:lsdException w:name="Grid Table 5 Dark Accent 4" w:uiPriority="50"/>
+    <w:lsdException w:name="Grid Table 6 Colorful Accent 4" w:uiPriority="51"/>
+    <w:lsdException w:name="Grid Table 7 Colorful Accent 4" w:uiPriority="52"/>
+    <w:lsdException w:name="Grid Table 1 Light Accent 5" w:uiPriority="46"/>
+    <w:lsdException w:name="Grid Table 2 Accent 5" w:uiPriority="47"/>
+    <w:lsdException w:name="Grid Table 3 Accent 5" w:uiPriority="48"/>
+    <w:lsdException w:name="Grid Table 4 Accent 5" w:uiPriority="49"/>
+    <w:lsdException w:name="Grid Table 5 Dark Accent 5" w:uiPriority="50"/>
+    <w:lsdException w:name="Grid Table 6 Colorful Accent 5" w:uiPriority="51"/>
+    <w:lsdException w:name="Grid Table 7 Colorful Accent 5" w:uiPriority="52"/>
+    <w:lsdException w:name="Grid Table 1 Light Accent 6" w:uiPriority="46"/>
+    <w:lsdException w:name="Grid Table 2 Accent 6" w:uiPriority="47"/>
+    <w:lsdException w:name="Grid Table 3 Accent 6" w:uiPriority="48"/>
+    <w:lsdException w:name="Grid Table 4 Accent 6" w:uiPriority="49"/>
+    <w:lsdException w:name="Grid Table 5 Dark Accent 6" w:uiPriority="50"/>
+    <w:lsdException w:name="Grid Table 6 Colorful Accent 6" w:uiPriority="51"/>
+    <w:lsdException w:name="Grid Table 7 Colorful Accent 6" w:uiPriority="52"/>
+    <w:lsdException w:name="List Table 1 Light" w:uiPriority="46"/>
+    <w:lsdException w:name="List Table 2" w:uiPriority="47"/>
+    <w:lsdException w:name="List Table 3" w:uiPriority="48"/>
+    <w:lsdException w:name="List Table 4" w:uiPriority="49"/>
+    <w:lsdException w:name="List Table 5 Dark" w:uiPriority="50"/>
+    <w:lsdException w:name="List Table 6 Colorful" w:uiPriority="51"/>
+    <w:lsdException w:name="List Table 7 Colorful" w:uiPriority="52"/>
+    <w:lsdException w:name="List Table 1 Light Accent 1" w:uiPriority="46"/>
+    <w:lsdException w:name="List Table 2 Accent 1" w:uiPriority="47"/>
+    <w:lsdException w:name="List Table 3 Accent 1" w:uiPriority="48"/>
+    <w:lsdException w:name="List Table 4 Accent 1" w:uiPriority="49"/>
+    <w:lsdException w:name="List Table 5 Dark Accent 1" w:uiPriority="50"/>
+    <w:lsdException w:name="List Table 6 Colorful Accent 1" w:uiPriority="51"/>
+    <w:lsdException w:name="List Table 7 Colorful Accent 1" w:uiPriority="52"/>
+    <w:lsdException w:name="List Table 1 Light Accent 2" w:uiPriority="46"/>
+    <w:lsdException w:name="List Table 2 Accent 2" w:uiPriority="47"/>
+    <w:lsdException w:name="List Table 3 Accent 2" w:uiPriority="48"/>
+    <w:lsdException w:name="List Table 4 Accent 2" w:uiPriority="49"/>
+    <w:lsdException w:name="List Table 5 Dark Accent 2" w:uiPriority="50"/>
+    <w:lsdException w:name="List Table 6 Colorful Accent 2" w:uiPriority="51"/>
+    <w:lsdException w:name="List Table 7 Colorful Accent 2" w:uiPriority="52"/>
+    <w:lsdException w:name="List Table 1 Light Accent 3" w:uiPriority="46"/>
+    <w:lsdException w:name="List Table 2 Accent 3" w:uiPriority="47"/>
+    <w:lsdException w:name="List Table 3 Accent 3" w:uiPriority="48"/>
+    <w:lsdException w:name="List Table 4 Accent 3" w:uiPriority="49"/>
+    <w:lsdException w:name="List Table 5 Dark Accent 3" w:uiPriority="50"/>
+    <w:lsdException w:name="List Table 6 Colorful Accent 3" w:uiPriority="51"/>
+    <w:lsdException w:name="List Table 7 Colorful Accent 3" w:uiPriority="52"/>
+    <w:lsdException w:name="List Table 1 Light Accent 4" w:uiPriority="46"/>
+    <w:lsdException w:name="List Table 2 Accent 4" w:uiPriority="47"/>
+    <w:lsdException w:name="List Table 3 Accent 4" w:uiPriority="48"/>
+    <w:lsdException w:name="List Table 4 Accent 4" w:uiPriority="49"/>
+    <w:lsdException w:name="List Table 5 Dark Accent 4" w:uiPriority="50"/>
+    <w:lsdException w:name="List Table 6 Colorful Accent 4" w:uiPriority="51"/>
+    <w:lsdException w:name="List Table 7 Colorful Accent 4" w:uiPriority="52"/>
+    <w:lsdException w:name="List Table 1 Light Accent 5" w:uiPriority="46"/>
+    <w:lsdException w:name="List Table 2 Accent 5" w:uiPriority="47"/>
+    <w:lsdException w:name="List Table 3 Accent 5" w:uiPriority="48"/>
+    <w:lsdException w:name="List Table 4 Accent 5" w:uiPriority="49"/>
+    <w:lsdException w:name="List Table 5 Dark Accent 5" w:uiPriority="50"/>
+    <w:lsdException w:name="List Table 6 Colorful Accent 5" w:uiPriority="51"/>
+    <w:lsdException w:name="List Table 7 Colorful Accent 5" w:uiPriority="52"/>
+    <w:lsdException w:name="List Table 1 Light Accent 6" w:uiPriority="46"/>
+    <w:lsdException w:name="List Table 2 Accent 6" w:uiPriority="47"/>
+    <w:lsdException w:name="List Table 3 Accent 6" w:uiPriority="48"/>
+    <w:lsdException w:name="List Table 4 Accent 6" w:uiPriority="49"/>
+    <w:lsdException w:name="List Table 5 Dark Accent 6" w:uiPriority="50"/>
+    <w:lsdException w:name="List Table 6 Colorful Accent 6" w:uiPriority="51"/>
+    <w:lsdException w:name="List Table 7 Colorful Accent 6" w:uiPriority="52"/>
   </w:latentStyles>
   <w:style w:type="paragraph" w:default="1" w:styleId="Normal">
     <w:name w:val="Normal"/>

</xml_diff>

<commit_message>
atributo estado en compra y unique para carrito
</commit_message>
<xml_diff>
--- a/Documentacion - Curtoni, Gonzalez, Sanchez.docx
+++ b/Documentacion - Curtoni, Gonzalez, Sanchez.docx
@@ -119,7 +119,7 @@
                 <wp:positionV relativeFrom="paragraph">
                   <wp:posOffset>1634490</wp:posOffset>
                 </wp:positionV>
-                <wp:extent cx="3507105" cy="3107055"/>
+                <wp:extent cx="3507740" cy="3107690"/>
                 <wp:effectExtent l="0" t="0" r="0" b="0"/>
                 <wp:wrapNone/>
                 <wp:docPr id="3" name="Cuadro de texto 7"/>
@@ -130,7 +130,7 @@
                       <wps:spPr>
                         <a:xfrm>
                           <a:off x="0" y="0"/>
-                          <a:ext cx="3506400" cy="3106440"/>
+                          <a:ext cx="3507120" cy="3107160"/>
                         </a:xfrm>
                         <a:prstGeom prst="rect">
                           <a:avLst/>
@@ -419,7 +419,7 @@
           </mc:Choice>
           <mc:Fallback>
             <w:pict>
-              <v:rect id="shape_0" ID="Cuadro de texto 7" fillcolor="white" stroked="f" style="position:absolute;margin-left:74.7pt;margin-top:128.7pt;width:276.05pt;height:244.55pt">
+              <v:rect id="shape_0" ID="Cuadro de texto 7" fillcolor="white" stroked="f" style="position:absolute;margin-left:74.7pt;margin-top:128.7pt;width:276.1pt;height:244.6pt">
                 <w10:wrap type="square"/>
                 <v:fill o:detectmouseclick="t" type="solid" color2="black"/>
                 <v:stroke color="#3465a4" weight="6480" joinstyle="round" endcap="flat"/>
@@ -695,9 +695,9 @@
                   <wp:posOffset>1014730</wp:posOffset>
                 </wp:positionH>
                 <wp:positionV relativeFrom="paragraph">
-                  <wp:posOffset>2895600</wp:posOffset>
+                  <wp:posOffset>2901315</wp:posOffset>
                 </wp:positionV>
-                <wp:extent cx="3345180" cy="11430"/>
+                <wp:extent cx="3345815" cy="12065"/>
                 <wp:effectExtent l="0" t="0" r="28575" b="28575"/>
                 <wp:wrapNone/>
                 <wp:docPr id="5" name="Conector recto 8"/>
@@ -708,7 +708,7 @@
                       <wps:spPr>
                         <a:xfrm>
                           <a:off x="0" y="0"/>
-                          <a:ext cx="3344400" cy="10800"/>
+                          <a:ext cx="3345120" cy="10080"/>
                         </a:xfrm>
                         <a:prstGeom prst="line">
                           <a:avLst/>
@@ -738,7 +738,7 @@
           </mc:Choice>
           <mc:Fallback>
             <w:pict>
-              <v:line id="shape_0" from="79.9pt,227.65pt" to="343.2pt,228.45pt" ID="Conector recto 8" stroked="t" style="position:absolute">
+              <v:line id="shape_0" from="79.9pt,228.05pt" to="343.25pt,228.8pt" ID="Conector recto 8" stroked="t" style="position:absolute">
                 <v:stroke color="black" weight="9360" joinstyle="round" endcap="flat"/>
                 <v:fill o:detectmouseclick="t" on="false"/>
               </v:line>
@@ -756,7 +756,7 @@
                 <wp:positionV relativeFrom="paragraph">
                   <wp:posOffset>8740140</wp:posOffset>
                 </wp:positionV>
-                <wp:extent cx="2316480" cy="373380"/>
+                <wp:extent cx="2317115" cy="374015"/>
                 <wp:effectExtent l="0" t="0" r="9525" b="9525"/>
                 <wp:wrapNone/>
                 <wp:docPr id="6" name="Cuadro de texto 9"/>
@@ -767,7 +767,7 @@
                       <wps:spPr>
                         <a:xfrm>
                           <a:off x="0" y="0"/>
-                          <a:ext cx="2315880" cy="372600"/>
+                          <a:ext cx="2316600" cy="373320"/>
                         </a:xfrm>
                         <a:prstGeom prst="rect">
                           <a:avLst/>
@@ -848,7 +848,7 @@
           </mc:Choice>
           <mc:Fallback>
             <w:pict>
-              <v:rect id="shape_0" ID="Cuadro de texto 9" fillcolor="white" stroked="f" style="position:absolute;margin-left:297.45pt;margin-top:688.2pt;width:182.3pt;height:29.3pt">
+              <v:rect id="shape_0" ID="Cuadro de texto 9" fillcolor="white" stroked="f" style="position:absolute;margin-left:297.45pt;margin-top:688.2pt;width:182.35pt;height:29.35pt">
                 <w10:wrap type="square"/>
                 <v:fill o:detectmouseclick="t" type="solid" color2="black"/>
                 <v:stroke color="#3465a4" weight="6480" joinstyle="round" endcap="flat"/>
@@ -952,7 +952,7 @@
           <w:szCs w:val="48"/>
         </w:rPr>
         <w:drawing>
-          <wp:anchor behindDoc="0" distT="0" distB="0" distL="0" distR="0" simplePos="0" locked="0" layoutInCell="1" allowOverlap="1" relativeHeight="9">
+          <wp:anchor behindDoc="0" distT="0" distB="0" distL="0" distR="0" simplePos="0" locked="0" layoutInCell="1" allowOverlap="1" relativeHeight="7">
             <wp:simplePos x="0" y="0"/>
             <wp:positionH relativeFrom="column">
               <wp:posOffset>-1118235</wp:posOffset>
@@ -1158,7 +1158,7 @@
           <w:szCs w:val="48"/>
         </w:rPr>
         <w:drawing>
-          <wp:anchor behindDoc="0" distT="0" distB="0" distL="0" distR="0" simplePos="0" locked="0" layoutInCell="1" allowOverlap="1" relativeHeight="10">
+          <wp:anchor behindDoc="0" distT="0" distB="0" distL="0" distR="0" simplePos="0" locked="0" layoutInCell="1" allowOverlap="1" relativeHeight="8">
             <wp:simplePos x="0" y="0"/>
             <wp:positionH relativeFrom="column">
               <wp:posOffset>-1317625</wp:posOffset>
@@ -1228,7 +1228,7 @@
     <w:tbl>
       <w:tblPr>
         <w:tblStyle w:val="Tablaconcuadrcula"/>
-        <w:tblW w:w="10076" w:type="dxa"/>
+        <w:tblW w:w="10095" w:type="dxa"/>
         <w:jc w:val="left"/>
         <w:tblInd w:w="-613" w:type="dxa"/>
         <w:tblCellMar>
@@ -1242,8 +1242,8 @@
       <w:tblGrid>
         <w:gridCol w:w="2068"/>
         <w:gridCol w:w="2415"/>
-        <w:gridCol w:w="1908"/>
-        <w:gridCol w:w="3684"/>
+        <w:gridCol w:w="1909"/>
+        <w:gridCol w:w="3703"/>
       </w:tblGrid>
       <w:tr>
         <w:trPr/>
@@ -1297,7 +1297,7 @@
         </w:tc>
         <w:tc>
           <w:tcPr>
-            <w:tcW w:w="1908" w:type="dxa"/>
+            <w:tcW w:w="1909" w:type="dxa"/>
             <w:tcBorders/>
             <w:shd w:fill="auto" w:val="clear"/>
           </w:tcPr>
@@ -1321,7 +1321,7 @@
         </w:tc>
         <w:tc>
           <w:tcPr>
-            <w:tcW w:w="3684" w:type="dxa"/>
+            <w:tcW w:w="3703" w:type="dxa"/>
             <w:tcBorders/>
             <w:shd w:fill="auto" w:val="clear"/>
           </w:tcPr>
@@ -1401,7 +1401,7 @@
         </w:tc>
         <w:tc>
           <w:tcPr>
-            <w:tcW w:w="1908" w:type="dxa"/>
+            <w:tcW w:w="1909" w:type="dxa"/>
             <w:tcBorders>
               <w:left w:val="nil"/>
               <w:right w:val="nil"/>
@@ -1428,7 +1428,7 @@
         </w:tc>
         <w:tc>
           <w:tcPr>
-            <w:tcW w:w="3684" w:type="dxa"/>
+            <w:tcW w:w="3703" w:type="dxa"/>
             <w:tcBorders>
               <w:left w:val="nil"/>
             </w:tcBorders>
@@ -1511,7 +1511,7 @@
         </w:tc>
         <w:tc>
           <w:tcPr>
-            <w:tcW w:w="1908" w:type="dxa"/>
+            <w:tcW w:w="1909" w:type="dxa"/>
             <w:tcBorders/>
             <w:shd w:fill="auto" w:val="clear"/>
           </w:tcPr>
@@ -1530,7 +1530,7 @@
         </w:tc>
         <w:tc>
           <w:tcPr>
-            <w:tcW w:w="3684" w:type="dxa"/>
+            <w:tcW w:w="3703" w:type="dxa"/>
             <w:tcBorders/>
             <w:shd w:fill="auto" w:val="clear"/>
           </w:tcPr>
@@ -1595,7 +1595,7 @@
         </w:tc>
         <w:tc>
           <w:tcPr>
-            <w:tcW w:w="1908" w:type="dxa"/>
+            <w:tcW w:w="1909" w:type="dxa"/>
             <w:tcBorders/>
             <w:shd w:fill="auto" w:val="clear"/>
           </w:tcPr>
@@ -1614,7 +1614,7 @@
         </w:tc>
         <w:tc>
           <w:tcPr>
-            <w:tcW w:w="3684" w:type="dxa"/>
+            <w:tcW w:w="3703" w:type="dxa"/>
             <w:tcBorders/>
             <w:shd w:fill="auto" w:val="clear"/>
           </w:tcPr>
@@ -1684,7 +1684,7 @@
         </w:tc>
         <w:tc>
           <w:tcPr>
-            <w:tcW w:w="1908" w:type="dxa"/>
+            <w:tcW w:w="1909" w:type="dxa"/>
             <w:tcBorders>
               <w:left w:val="nil"/>
               <w:right w:val="nil"/>
@@ -1706,7 +1706,7 @@
         </w:tc>
         <w:tc>
           <w:tcPr>
-            <w:tcW w:w="3684" w:type="dxa"/>
+            <w:tcW w:w="3703" w:type="dxa"/>
             <w:tcBorders>
               <w:left w:val="nil"/>
             </w:tcBorders>
@@ -1850,7 +1850,7 @@
         </w:tc>
         <w:tc>
           <w:tcPr>
-            <w:tcW w:w="1908" w:type="dxa"/>
+            <w:tcW w:w="1909" w:type="dxa"/>
             <w:tcBorders/>
             <w:shd w:fill="auto" w:val="clear"/>
           </w:tcPr>
@@ -1869,7 +1869,7 @@
         </w:tc>
         <w:tc>
           <w:tcPr>
-            <w:tcW w:w="3684" w:type="dxa"/>
+            <w:tcW w:w="3703" w:type="dxa"/>
             <w:tcBorders/>
             <w:shd w:fill="auto" w:val="clear"/>
           </w:tcPr>
@@ -1934,7 +1934,7 @@
         </w:tc>
         <w:tc>
           <w:tcPr>
-            <w:tcW w:w="1908" w:type="dxa"/>
+            <w:tcW w:w="1909" w:type="dxa"/>
             <w:tcBorders/>
             <w:shd w:fill="auto" w:val="clear"/>
           </w:tcPr>
@@ -1953,7 +1953,7 @@
         </w:tc>
         <w:tc>
           <w:tcPr>
-            <w:tcW w:w="3684" w:type="dxa"/>
+            <w:tcW w:w="3703" w:type="dxa"/>
             <w:tcBorders/>
             <w:shd w:fill="auto" w:val="clear"/>
           </w:tcPr>
@@ -2018,7 +2018,7 @@
         </w:tc>
         <w:tc>
           <w:tcPr>
-            <w:tcW w:w="1908" w:type="dxa"/>
+            <w:tcW w:w="1909" w:type="dxa"/>
             <w:tcBorders/>
             <w:shd w:fill="auto" w:val="clear"/>
           </w:tcPr>
@@ -2037,7 +2037,7 @@
         </w:tc>
         <w:tc>
           <w:tcPr>
-            <w:tcW w:w="3684" w:type="dxa"/>
+            <w:tcW w:w="3703" w:type="dxa"/>
             <w:tcBorders/>
             <w:shd w:fill="auto" w:val="clear"/>
           </w:tcPr>
@@ -2102,7 +2102,7 @@
         </w:tc>
         <w:tc>
           <w:tcPr>
-            <w:tcW w:w="1908" w:type="dxa"/>
+            <w:tcW w:w="1909" w:type="dxa"/>
             <w:tcBorders/>
             <w:shd w:fill="auto" w:val="clear"/>
           </w:tcPr>
@@ -2121,7 +2121,7 @@
         </w:tc>
         <w:tc>
           <w:tcPr>
-            <w:tcW w:w="3684" w:type="dxa"/>
+            <w:tcW w:w="3703" w:type="dxa"/>
             <w:tcBorders/>
             <w:shd w:fill="auto" w:val="clear"/>
           </w:tcPr>
@@ -2186,7 +2186,7 @@
         </w:tc>
         <w:tc>
           <w:tcPr>
-            <w:tcW w:w="1908" w:type="dxa"/>
+            <w:tcW w:w="1909" w:type="dxa"/>
             <w:tcBorders/>
             <w:shd w:fill="auto" w:val="clear"/>
           </w:tcPr>
@@ -2205,7 +2205,7 @@
         </w:tc>
         <w:tc>
           <w:tcPr>
-            <w:tcW w:w="3684" w:type="dxa"/>
+            <w:tcW w:w="3703" w:type="dxa"/>
             <w:tcBorders/>
             <w:shd w:fill="auto" w:val="clear"/>
           </w:tcPr>
@@ -2270,7 +2270,7 @@
         </w:tc>
         <w:tc>
           <w:tcPr>
-            <w:tcW w:w="1908" w:type="dxa"/>
+            <w:tcW w:w="1909" w:type="dxa"/>
             <w:tcBorders/>
             <w:shd w:fill="auto" w:val="clear"/>
           </w:tcPr>
@@ -2289,7 +2289,7 @@
         </w:tc>
         <w:tc>
           <w:tcPr>
-            <w:tcW w:w="3684" w:type="dxa"/>
+            <w:tcW w:w="3703" w:type="dxa"/>
             <w:tcBorders/>
             <w:shd w:fill="auto" w:val="clear"/>
           </w:tcPr>
@@ -2354,7 +2354,7 @@
         </w:tc>
         <w:tc>
           <w:tcPr>
-            <w:tcW w:w="1908" w:type="dxa"/>
+            <w:tcW w:w="1909" w:type="dxa"/>
             <w:tcBorders/>
             <w:shd w:fill="auto" w:val="clear"/>
           </w:tcPr>
@@ -2373,7 +2373,7 @@
         </w:tc>
         <w:tc>
           <w:tcPr>
-            <w:tcW w:w="3684" w:type="dxa"/>
+            <w:tcW w:w="3703" w:type="dxa"/>
             <w:tcBorders/>
             <w:shd w:fill="auto" w:val="clear"/>
           </w:tcPr>
@@ -2438,7 +2438,7 @@
         </w:tc>
         <w:tc>
           <w:tcPr>
-            <w:tcW w:w="1908" w:type="dxa"/>
+            <w:tcW w:w="1909" w:type="dxa"/>
             <w:tcBorders/>
             <w:shd w:fill="auto" w:val="clear"/>
           </w:tcPr>
@@ -2457,7 +2457,7 @@
         </w:tc>
         <w:tc>
           <w:tcPr>
-            <w:tcW w:w="3684" w:type="dxa"/>
+            <w:tcW w:w="3703" w:type="dxa"/>
             <w:tcBorders/>
             <w:shd w:fill="auto" w:val="clear"/>
           </w:tcPr>
@@ -2522,7 +2522,7 @@
         </w:tc>
         <w:tc>
           <w:tcPr>
-            <w:tcW w:w="1908" w:type="dxa"/>
+            <w:tcW w:w="1909" w:type="dxa"/>
             <w:tcBorders/>
             <w:shd w:fill="auto" w:val="clear"/>
           </w:tcPr>
@@ -2541,7 +2541,7 @@
         </w:tc>
         <w:tc>
           <w:tcPr>
-            <w:tcW w:w="3684" w:type="dxa"/>
+            <w:tcW w:w="3703" w:type="dxa"/>
             <w:tcBorders/>
             <w:shd w:fill="auto" w:val="clear"/>
           </w:tcPr>
@@ -2611,7 +2611,7 @@
         </w:tc>
         <w:tc>
           <w:tcPr>
-            <w:tcW w:w="1908" w:type="dxa"/>
+            <w:tcW w:w="1909" w:type="dxa"/>
             <w:tcBorders>
               <w:left w:val="nil"/>
               <w:right w:val="nil"/>
@@ -2633,7 +2633,7 @@
         </w:tc>
         <w:tc>
           <w:tcPr>
-            <w:tcW w:w="3684" w:type="dxa"/>
+            <w:tcW w:w="3703" w:type="dxa"/>
             <w:tcBorders>
               <w:left w:val="nil"/>
             </w:tcBorders>
@@ -2711,7 +2711,7 @@
         </w:tc>
         <w:tc>
           <w:tcPr>
-            <w:tcW w:w="1908" w:type="dxa"/>
+            <w:tcW w:w="1909" w:type="dxa"/>
             <w:tcBorders/>
             <w:shd w:fill="auto" w:val="clear"/>
           </w:tcPr>
@@ -2730,7 +2730,7 @@
         </w:tc>
         <w:tc>
           <w:tcPr>
-            <w:tcW w:w="3684" w:type="dxa"/>
+            <w:tcW w:w="3703" w:type="dxa"/>
             <w:tcBorders/>
             <w:shd w:fill="auto" w:val="clear"/>
           </w:tcPr>
@@ -2795,7 +2795,7 @@
         </w:tc>
         <w:tc>
           <w:tcPr>
-            <w:tcW w:w="1908" w:type="dxa"/>
+            <w:tcW w:w="1909" w:type="dxa"/>
             <w:tcBorders/>
             <w:shd w:fill="auto" w:val="clear"/>
           </w:tcPr>
@@ -2814,7 +2814,7 @@
         </w:tc>
         <w:tc>
           <w:tcPr>
-            <w:tcW w:w="3684" w:type="dxa"/>
+            <w:tcW w:w="3703" w:type="dxa"/>
             <w:tcBorders/>
             <w:shd w:fill="auto" w:val="clear"/>
           </w:tcPr>
@@ -2884,7 +2884,7 @@
         </w:tc>
         <w:tc>
           <w:tcPr>
-            <w:tcW w:w="1908" w:type="dxa"/>
+            <w:tcW w:w="1909" w:type="dxa"/>
             <w:tcBorders>
               <w:left w:val="nil"/>
               <w:right w:val="nil"/>
@@ -2906,7 +2906,7 @@
         </w:tc>
         <w:tc>
           <w:tcPr>
-            <w:tcW w:w="3684" w:type="dxa"/>
+            <w:tcW w:w="3703" w:type="dxa"/>
             <w:tcBorders>
               <w:left w:val="nil"/>
             </w:tcBorders>
@@ -3017,7 +3017,7 @@
         </w:tc>
         <w:tc>
           <w:tcPr>
-            <w:tcW w:w="1908" w:type="dxa"/>
+            <w:tcW w:w="1909" w:type="dxa"/>
             <w:tcBorders/>
             <w:shd w:fill="auto" w:val="clear"/>
           </w:tcPr>
@@ -3036,7 +3036,7 @@
         </w:tc>
         <w:tc>
           <w:tcPr>
-            <w:tcW w:w="3684" w:type="dxa"/>
+            <w:tcW w:w="3703" w:type="dxa"/>
             <w:tcBorders/>
             <w:shd w:fill="auto" w:val="clear"/>
           </w:tcPr>
@@ -3101,7 +3101,7 @@
         </w:tc>
         <w:tc>
           <w:tcPr>
-            <w:tcW w:w="1908" w:type="dxa"/>
+            <w:tcW w:w="1909" w:type="dxa"/>
             <w:tcBorders/>
             <w:shd w:fill="auto" w:val="clear"/>
           </w:tcPr>
@@ -3120,7 +3120,7 @@
         </w:tc>
         <w:tc>
           <w:tcPr>
-            <w:tcW w:w="3684" w:type="dxa"/>
+            <w:tcW w:w="3703" w:type="dxa"/>
             <w:tcBorders/>
             <w:shd w:fill="auto" w:val="clear"/>
           </w:tcPr>
@@ -3185,7 +3185,7 @@
         </w:tc>
         <w:tc>
           <w:tcPr>
-            <w:tcW w:w="1908" w:type="dxa"/>
+            <w:tcW w:w="1909" w:type="dxa"/>
             <w:tcBorders/>
             <w:shd w:fill="auto" w:val="clear"/>
           </w:tcPr>
@@ -3204,7 +3204,7 @@
         </w:tc>
         <w:tc>
           <w:tcPr>
-            <w:tcW w:w="3684" w:type="dxa"/>
+            <w:tcW w:w="3703" w:type="dxa"/>
             <w:tcBorders/>
             <w:shd w:fill="auto" w:val="clear"/>
           </w:tcPr>
@@ -3269,7 +3269,7 @@
         </w:tc>
         <w:tc>
           <w:tcPr>
-            <w:tcW w:w="1908" w:type="dxa"/>
+            <w:tcW w:w="1909" w:type="dxa"/>
             <w:tcBorders/>
             <w:shd w:fill="auto" w:val="clear"/>
           </w:tcPr>
@@ -3288,7 +3288,7 @@
         </w:tc>
         <w:tc>
           <w:tcPr>
-            <w:tcW w:w="3684" w:type="dxa"/>
+            <w:tcW w:w="3703" w:type="dxa"/>
             <w:tcBorders/>
             <w:shd w:fill="auto" w:val="clear"/>
           </w:tcPr>
@@ -3353,7 +3353,7 @@
         </w:tc>
         <w:tc>
           <w:tcPr>
-            <w:tcW w:w="1908" w:type="dxa"/>
+            <w:tcW w:w="1909" w:type="dxa"/>
             <w:tcBorders/>
             <w:shd w:fill="auto" w:val="clear"/>
           </w:tcPr>
@@ -3372,7 +3372,7 @@
         </w:tc>
         <w:tc>
           <w:tcPr>
-            <w:tcW w:w="3684" w:type="dxa"/>
+            <w:tcW w:w="3703" w:type="dxa"/>
             <w:tcBorders/>
             <w:shd w:fill="auto" w:val="clear"/>
           </w:tcPr>
@@ -3437,7 +3437,7 @@
         </w:tc>
         <w:tc>
           <w:tcPr>
-            <w:tcW w:w="1908" w:type="dxa"/>
+            <w:tcW w:w="1909" w:type="dxa"/>
             <w:tcBorders/>
             <w:shd w:fill="auto" w:val="clear"/>
           </w:tcPr>
@@ -3456,7 +3456,7 @@
         </w:tc>
         <w:tc>
           <w:tcPr>
-            <w:tcW w:w="3684" w:type="dxa"/>
+            <w:tcW w:w="3703" w:type="dxa"/>
             <w:tcBorders/>
             <w:shd w:fill="auto" w:val="clear"/>
           </w:tcPr>
@@ -3526,7 +3526,7 @@
         </w:tc>
         <w:tc>
           <w:tcPr>
-            <w:tcW w:w="1908" w:type="dxa"/>
+            <w:tcW w:w="1909" w:type="dxa"/>
             <w:tcBorders>
               <w:left w:val="nil"/>
               <w:right w:val="nil"/>
@@ -3548,7 +3548,7 @@
         </w:tc>
         <w:tc>
           <w:tcPr>
-            <w:tcW w:w="3684" w:type="dxa"/>
+            <w:tcW w:w="3703" w:type="dxa"/>
             <w:tcBorders>
               <w:left w:val="nil"/>
             </w:tcBorders>
@@ -3670,7 +3670,7 @@
         </w:tc>
         <w:tc>
           <w:tcPr>
-            <w:tcW w:w="1908" w:type="dxa"/>
+            <w:tcW w:w="1909" w:type="dxa"/>
             <w:tcBorders/>
             <w:shd w:fill="auto" w:val="clear"/>
           </w:tcPr>
@@ -3689,7 +3689,7 @@
         </w:tc>
         <w:tc>
           <w:tcPr>
-            <w:tcW w:w="3684" w:type="dxa"/>
+            <w:tcW w:w="3703" w:type="dxa"/>
             <w:tcBorders/>
             <w:shd w:fill="auto" w:val="clear"/>
           </w:tcPr>
@@ -3754,7 +3754,7 @@
         </w:tc>
         <w:tc>
           <w:tcPr>
-            <w:tcW w:w="1908" w:type="dxa"/>
+            <w:tcW w:w="1909" w:type="dxa"/>
             <w:tcBorders/>
             <w:shd w:fill="auto" w:val="clear"/>
           </w:tcPr>
@@ -3773,7 +3773,7 @@
         </w:tc>
         <w:tc>
           <w:tcPr>
-            <w:tcW w:w="3684" w:type="dxa"/>
+            <w:tcW w:w="3703" w:type="dxa"/>
             <w:tcBorders/>
             <w:shd w:fill="auto" w:val="clear"/>
           </w:tcPr>
@@ -3838,7 +3838,7 @@
         </w:tc>
         <w:tc>
           <w:tcPr>
-            <w:tcW w:w="1908" w:type="dxa"/>
+            <w:tcW w:w="1909" w:type="dxa"/>
             <w:tcBorders/>
             <w:shd w:fill="auto" w:val="clear"/>
           </w:tcPr>
@@ -3857,7 +3857,7 @@
         </w:tc>
         <w:tc>
           <w:tcPr>
-            <w:tcW w:w="3684" w:type="dxa"/>
+            <w:tcW w:w="3703" w:type="dxa"/>
             <w:tcBorders/>
             <w:shd w:fill="auto" w:val="clear"/>
           </w:tcPr>
@@ -3922,7 +3922,7 @@
         </w:tc>
         <w:tc>
           <w:tcPr>
-            <w:tcW w:w="1908" w:type="dxa"/>
+            <w:tcW w:w="1909" w:type="dxa"/>
             <w:tcBorders/>
             <w:shd w:fill="auto" w:val="clear"/>
           </w:tcPr>
@@ -3941,7 +3941,7 @@
         </w:tc>
         <w:tc>
           <w:tcPr>
-            <w:tcW w:w="3684" w:type="dxa"/>
+            <w:tcW w:w="3703" w:type="dxa"/>
             <w:tcBorders/>
             <w:shd w:fill="auto" w:val="clear"/>
           </w:tcPr>
@@ -4006,7 +4006,7 @@
         </w:tc>
         <w:tc>
           <w:tcPr>
-            <w:tcW w:w="1908" w:type="dxa"/>
+            <w:tcW w:w="1909" w:type="dxa"/>
             <w:tcBorders/>
             <w:shd w:fill="auto" w:val="clear"/>
           </w:tcPr>
@@ -4025,7 +4025,7 @@
         </w:tc>
         <w:tc>
           <w:tcPr>
-            <w:tcW w:w="3684" w:type="dxa"/>
+            <w:tcW w:w="3703" w:type="dxa"/>
             <w:tcBorders/>
             <w:shd w:fill="auto" w:val="clear"/>
           </w:tcPr>
@@ -4090,7 +4090,7 @@
         </w:tc>
         <w:tc>
           <w:tcPr>
-            <w:tcW w:w="1908" w:type="dxa"/>
+            <w:tcW w:w="1909" w:type="dxa"/>
             <w:tcBorders/>
             <w:shd w:fill="auto" w:val="clear"/>
           </w:tcPr>
@@ -4109,7 +4109,7 @@
         </w:tc>
         <w:tc>
           <w:tcPr>
-            <w:tcW w:w="3684" w:type="dxa"/>
+            <w:tcW w:w="3703" w:type="dxa"/>
             <w:tcBorders/>
             <w:shd w:fill="auto" w:val="clear"/>
           </w:tcPr>
@@ -4174,7 +4174,7 @@
         </w:tc>
         <w:tc>
           <w:tcPr>
-            <w:tcW w:w="1908" w:type="dxa"/>
+            <w:tcW w:w="1909" w:type="dxa"/>
             <w:tcBorders/>
             <w:shd w:fill="auto" w:val="clear"/>
           </w:tcPr>
@@ -4193,7 +4193,7 @@
         </w:tc>
         <w:tc>
           <w:tcPr>
-            <w:tcW w:w="3684" w:type="dxa"/>
+            <w:tcW w:w="3703" w:type="dxa"/>
             <w:tcBorders/>
             <w:shd w:fill="auto" w:val="clear"/>
           </w:tcPr>
@@ -4258,7 +4258,7 @@
         </w:tc>
         <w:tc>
           <w:tcPr>
-            <w:tcW w:w="1908" w:type="dxa"/>
+            <w:tcW w:w="1909" w:type="dxa"/>
             <w:tcBorders/>
             <w:shd w:fill="auto" w:val="clear"/>
           </w:tcPr>
@@ -4277,7 +4277,7 @@
         </w:tc>
         <w:tc>
           <w:tcPr>
-            <w:tcW w:w="3684" w:type="dxa"/>
+            <w:tcW w:w="3703" w:type="dxa"/>
             <w:tcBorders/>
             <w:shd w:fill="auto" w:val="clear"/>
           </w:tcPr>
@@ -4342,7 +4342,7 @@
         </w:tc>
         <w:tc>
           <w:tcPr>
-            <w:tcW w:w="1908" w:type="dxa"/>
+            <w:tcW w:w="1909" w:type="dxa"/>
             <w:tcBorders/>
             <w:shd w:fill="auto" w:val="clear"/>
           </w:tcPr>
@@ -4361,7 +4361,7 @@
         </w:tc>
         <w:tc>
           <w:tcPr>
-            <w:tcW w:w="3684" w:type="dxa"/>
+            <w:tcW w:w="3703" w:type="dxa"/>
             <w:tcBorders/>
             <w:shd w:fill="auto" w:val="clear"/>
           </w:tcPr>
@@ -4431,7 +4431,7 @@
         </w:tc>
         <w:tc>
           <w:tcPr>
-            <w:tcW w:w="1908" w:type="dxa"/>
+            <w:tcW w:w="1909" w:type="dxa"/>
             <w:tcBorders>
               <w:left w:val="nil"/>
               <w:right w:val="nil"/>
@@ -4453,7 +4453,7 @@
         </w:tc>
         <w:tc>
           <w:tcPr>
-            <w:tcW w:w="3684" w:type="dxa"/>
+            <w:tcW w:w="3703" w:type="dxa"/>
             <w:tcBorders>
               <w:left w:val="nil"/>
             </w:tcBorders>
@@ -4564,7 +4564,7 @@
         </w:tc>
         <w:tc>
           <w:tcPr>
-            <w:tcW w:w="1908" w:type="dxa"/>
+            <w:tcW w:w="1909" w:type="dxa"/>
             <w:tcBorders/>
             <w:shd w:fill="auto" w:val="clear"/>
           </w:tcPr>
@@ -4583,7 +4583,7 @@
         </w:tc>
         <w:tc>
           <w:tcPr>
-            <w:tcW w:w="3684" w:type="dxa"/>
+            <w:tcW w:w="3703" w:type="dxa"/>
             <w:tcBorders/>
             <w:shd w:fill="auto" w:val="clear"/>
           </w:tcPr>
@@ -4648,7 +4648,7 @@
         </w:tc>
         <w:tc>
           <w:tcPr>
-            <w:tcW w:w="1908" w:type="dxa"/>
+            <w:tcW w:w="1909" w:type="dxa"/>
             <w:tcBorders/>
             <w:shd w:fill="auto" w:val="clear"/>
           </w:tcPr>
@@ -4667,7 +4667,7 @@
         </w:tc>
         <w:tc>
           <w:tcPr>
-            <w:tcW w:w="3684" w:type="dxa"/>
+            <w:tcW w:w="3703" w:type="dxa"/>
             <w:tcBorders/>
             <w:shd w:fill="auto" w:val="clear"/>
           </w:tcPr>
@@ -4732,7 +4732,7 @@
         </w:tc>
         <w:tc>
           <w:tcPr>
-            <w:tcW w:w="1908" w:type="dxa"/>
+            <w:tcW w:w="1909" w:type="dxa"/>
             <w:tcBorders/>
             <w:shd w:fill="auto" w:val="clear"/>
           </w:tcPr>
@@ -4751,7 +4751,7 @@
         </w:tc>
         <w:tc>
           <w:tcPr>
-            <w:tcW w:w="3684" w:type="dxa"/>
+            <w:tcW w:w="3703" w:type="dxa"/>
             <w:tcBorders/>
             <w:shd w:fill="auto" w:val="clear"/>
           </w:tcPr>
@@ -4816,7 +4816,7 @@
         </w:tc>
         <w:tc>
           <w:tcPr>
-            <w:tcW w:w="1908" w:type="dxa"/>
+            <w:tcW w:w="1909" w:type="dxa"/>
             <w:tcBorders/>
             <w:shd w:fill="auto" w:val="clear"/>
           </w:tcPr>
@@ -4835,7 +4835,7 @@
         </w:tc>
         <w:tc>
           <w:tcPr>
-            <w:tcW w:w="3684" w:type="dxa"/>
+            <w:tcW w:w="3703" w:type="dxa"/>
             <w:tcBorders/>
             <w:shd w:fill="auto" w:val="clear"/>
           </w:tcPr>
@@ -4900,7 +4900,7 @@
         </w:tc>
         <w:tc>
           <w:tcPr>
-            <w:tcW w:w="1908" w:type="dxa"/>
+            <w:tcW w:w="1909" w:type="dxa"/>
             <w:tcBorders/>
             <w:shd w:fill="auto" w:val="clear"/>
           </w:tcPr>
@@ -4919,7 +4919,7 @@
         </w:tc>
         <w:tc>
           <w:tcPr>
-            <w:tcW w:w="3684" w:type="dxa"/>
+            <w:tcW w:w="3703" w:type="dxa"/>
             <w:tcBorders/>
             <w:shd w:fill="auto" w:val="clear"/>
           </w:tcPr>
@@ -4991,7 +4991,7 @@
         </w:tc>
         <w:tc>
           <w:tcPr>
-            <w:tcW w:w="1908" w:type="dxa"/>
+            <w:tcW w:w="1909" w:type="dxa"/>
             <w:tcBorders>
               <w:left w:val="nil"/>
               <w:right w:val="nil"/>
@@ -5013,7 +5013,7 @@
         </w:tc>
         <w:tc>
           <w:tcPr>
-            <w:tcW w:w="3684" w:type="dxa"/>
+            <w:tcW w:w="3703" w:type="dxa"/>
             <w:tcBorders>
               <w:left w:val="nil"/>
             </w:tcBorders>
@@ -5124,7 +5124,7 @@
         </w:tc>
         <w:tc>
           <w:tcPr>
-            <w:tcW w:w="1908" w:type="dxa"/>
+            <w:tcW w:w="1909" w:type="dxa"/>
             <w:tcBorders/>
             <w:shd w:fill="auto" w:val="clear"/>
           </w:tcPr>
@@ -5143,7 +5143,7 @@
         </w:tc>
         <w:tc>
           <w:tcPr>
-            <w:tcW w:w="3684" w:type="dxa"/>
+            <w:tcW w:w="3703" w:type="dxa"/>
             <w:tcBorders/>
             <w:shd w:fill="auto" w:val="clear"/>
           </w:tcPr>
@@ -5208,7 +5208,7 @@
         </w:tc>
         <w:tc>
           <w:tcPr>
-            <w:tcW w:w="1908" w:type="dxa"/>
+            <w:tcW w:w="1909" w:type="dxa"/>
             <w:tcBorders/>
             <w:shd w:fill="auto" w:val="clear"/>
           </w:tcPr>
@@ -5227,7 +5227,7 @@
         </w:tc>
         <w:tc>
           <w:tcPr>
-            <w:tcW w:w="3684" w:type="dxa"/>
+            <w:tcW w:w="3703" w:type="dxa"/>
             <w:tcBorders/>
             <w:shd w:fill="auto" w:val="clear"/>
           </w:tcPr>
@@ -5292,7 +5292,7 @@
         </w:tc>
         <w:tc>
           <w:tcPr>
-            <w:tcW w:w="1908" w:type="dxa"/>
+            <w:tcW w:w="1909" w:type="dxa"/>
             <w:tcBorders/>
             <w:shd w:fill="auto" w:val="clear"/>
           </w:tcPr>
@@ -5311,7 +5311,7 @@
         </w:tc>
         <w:tc>
           <w:tcPr>
-            <w:tcW w:w="3684" w:type="dxa"/>
+            <w:tcW w:w="3703" w:type="dxa"/>
             <w:tcBorders/>
             <w:shd w:fill="auto" w:val="clear"/>
           </w:tcPr>
@@ -5376,7 +5376,7 @@
         </w:tc>
         <w:tc>
           <w:tcPr>
-            <w:tcW w:w="1908" w:type="dxa"/>
+            <w:tcW w:w="1909" w:type="dxa"/>
             <w:tcBorders/>
             <w:shd w:fill="auto" w:val="clear"/>
           </w:tcPr>
@@ -5395,7 +5395,7 @@
         </w:tc>
         <w:tc>
           <w:tcPr>
-            <w:tcW w:w="3684" w:type="dxa"/>
+            <w:tcW w:w="3703" w:type="dxa"/>
             <w:tcBorders/>
             <w:shd w:fill="auto" w:val="clear"/>
           </w:tcPr>
@@ -5460,7 +5460,7 @@
         </w:tc>
         <w:tc>
           <w:tcPr>
-            <w:tcW w:w="1908" w:type="dxa"/>
+            <w:tcW w:w="1909" w:type="dxa"/>
             <w:tcBorders/>
             <w:shd w:fill="auto" w:val="clear"/>
           </w:tcPr>
@@ -5479,7 +5479,7 @@
         </w:tc>
         <w:tc>
           <w:tcPr>
-            <w:tcW w:w="3684" w:type="dxa"/>
+            <w:tcW w:w="3703" w:type="dxa"/>
             <w:tcBorders/>
             <w:shd w:fill="auto" w:val="clear"/>
           </w:tcPr>
@@ -5544,7 +5544,7 @@
         </w:tc>
         <w:tc>
           <w:tcPr>
-            <w:tcW w:w="1908" w:type="dxa"/>
+            <w:tcW w:w="1909" w:type="dxa"/>
             <w:tcBorders/>
             <w:shd w:fill="auto" w:val="clear"/>
           </w:tcPr>
@@ -5563,7 +5563,7 @@
         </w:tc>
         <w:tc>
           <w:tcPr>
-            <w:tcW w:w="3684" w:type="dxa"/>
+            <w:tcW w:w="3703" w:type="dxa"/>
             <w:tcBorders/>
             <w:shd w:fill="auto" w:val="clear"/>
           </w:tcPr>
@@ -5633,7 +5633,7 @@
         </w:tc>
         <w:tc>
           <w:tcPr>
-            <w:tcW w:w="1908" w:type="dxa"/>
+            <w:tcW w:w="1909" w:type="dxa"/>
             <w:tcBorders>
               <w:left w:val="nil"/>
               <w:right w:val="nil"/>
@@ -5655,7 +5655,7 @@
         </w:tc>
         <w:tc>
           <w:tcPr>
-            <w:tcW w:w="3684" w:type="dxa"/>
+            <w:tcW w:w="3703" w:type="dxa"/>
             <w:tcBorders>
               <w:left w:val="nil"/>
             </w:tcBorders>
@@ -5755,7 +5755,7 @@
         </w:tc>
         <w:tc>
           <w:tcPr>
-            <w:tcW w:w="1908" w:type="dxa"/>
+            <w:tcW w:w="1909" w:type="dxa"/>
             <w:tcBorders/>
             <w:shd w:fill="auto" w:val="clear"/>
           </w:tcPr>
@@ -5774,7 +5774,7 @@
         </w:tc>
         <w:tc>
           <w:tcPr>
-            <w:tcW w:w="3684" w:type="dxa"/>
+            <w:tcW w:w="3703" w:type="dxa"/>
             <w:tcBorders/>
             <w:shd w:fill="auto" w:val="clear"/>
           </w:tcPr>
@@ -5839,7 +5839,7 @@
         </w:tc>
         <w:tc>
           <w:tcPr>
-            <w:tcW w:w="1908" w:type="dxa"/>
+            <w:tcW w:w="1909" w:type="dxa"/>
             <w:tcBorders/>
             <w:shd w:fill="auto" w:val="clear"/>
           </w:tcPr>
@@ -5858,7 +5858,7 @@
         </w:tc>
         <w:tc>
           <w:tcPr>
-            <w:tcW w:w="3684" w:type="dxa"/>
+            <w:tcW w:w="3703" w:type="dxa"/>
             <w:tcBorders/>
             <w:shd w:fill="auto" w:val="clear"/>
           </w:tcPr>
@@ -5923,7 +5923,7 @@
         </w:tc>
         <w:tc>
           <w:tcPr>
-            <w:tcW w:w="1908" w:type="dxa"/>
+            <w:tcW w:w="1909" w:type="dxa"/>
             <w:tcBorders/>
             <w:shd w:fill="auto" w:val="clear"/>
           </w:tcPr>
@@ -5942,7 +5942,7 @@
         </w:tc>
         <w:tc>
           <w:tcPr>
-            <w:tcW w:w="3684" w:type="dxa"/>
+            <w:tcW w:w="3703" w:type="dxa"/>
             <w:tcBorders/>
             <w:shd w:fill="auto" w:val="clear"/>
           </w:tcPr>
@@ -6007,7 +6007,7 @@
         </w:tc>
         <w:tc>
           <w:tcPr>
-            <w:tcW w:w="1908" w:type="dxa"/>
+            <w:tcW w:w="1909" w:type="dxa"/>
             <w:tcBorders/>
             <w:shd w:fill="auto" w:val="clear"/>
           </w:tcPr>
@@ -6026,7 +6026,7 @@
         </w:tc>
         <w:tc>
           <w:tcPr>
-            <w:tcW w:w="3684" w:type="dxa"/>
+            <w:tcW w:w="3703" w:type="dxa"/>
             <w:tcBorders/>
             <w:shd w:fill="auto" w:val="clear"/>
           </w:tcPr>
@@ -6091,7 +6091,7 @@
         </w:tc>
         <w:tc>
           <w:tcPr>
-            <w:tcW w:w="1908" w:type="dxa"/>
+            <w:tcW w:w="1909" w:type="dxa"/>
             <w:tcBorders/>
             <w:shd w:fill="auto" w:val="clear"/>
           </w:tcPr>
@@ -6110,7 +6110,7 @@
         </w:tc>
         <w:tc>
           <w:tcPr>
-            <w:tcW w:w="3684" w:type="dxa"/>
+            <w:tcW w:w="3703" w:type="dxa"/>
             <w:tcBorders/>
             <w:shd w:fill="auto" w:val="clear"/>
           </w:tcPr>
@@ -6175,7 +6175,7 @@
         </w:tc>
         <w:tc>
           <w:tcPr>
-            <w:tcW w:w="1908" w:type="dxa"/>
+            <w:tcW w:w="1909" w:type="dxa"/>
             <w:tcBorders/>
             <w:shd w:fill="auto" w:val="clear"/>
           </w:tcPr>
@@ -6194,7 +6194,7 @@
         </w:tc>
         <w:tc>
           <w:tcPr>
-            <w:tcW w:w="3684" w:type="dxa"/>
+            <w:tcW w:w="3703" w:type="dxa"/>
             <w:tcBorders/>
             <w:shd w:fill="auto" w:val="clear"/>
           </w:tcPr>
@@ -6264,7 +6264,7 @@
         </w:tc>
         <w:tc>
           <w:tcPr>
-            <w:tcW w:w="1908" w:type="dxa"/>
+            <w:tcW w:w="1909" w:type="dxa"/>
             <w:tcBorders>
               <w:left w:val="nil"/>
               <w:right w:val="nil"/>
@@ -6286,7 +6286,7 @@
         </w:tc>
         <w:tc>
           <w:tcPr>
-            <w:tcW w:w="3684" w:type="dxa"/>
+            <w:tcW w:w="3703" w:type="dxa"/>
             <w:tcBorders>
               <w:left w:val="nil"/>
             </w:tcBorders>
@@ -6364,7 +6364,7 @@
         </w:tc>
         <w:tc>
           <w:tcPr>
-            <w:tcW w:w="1908" w:type="dxa"/>
+            <w:tcW w:w="1909" w:type="dxa"/>
             <w:tcBorders/>
             <w:shd w:fill="auto" w:val="clear"/>
           </w:tcPr>
@@ -6383,7 +6383,7 @@
         </w:tc>
         <w:tc>
           <w:tcPr>
-            <w:tcW w:w="3684" w:type="dxa"/>
+            <w:tcW w:w="3703" w:type="dxa"/>
             <w:tcBorders/>
             <w:shd w:fill="auto" w:val="clear"/>
           </w:tcPr>
@@ -6448,7 +6448,7 @@
         </w:tc>
         <w:tc>
           <w:tcPr>
-            <w:tcW w:w="1908" w:type="dxa"/>
+            <w:tcW w:w="1909" w:type="dxa"/>
             <w:tcBorders/>
             <w:shd w:fill="auto" w:val="clear"/>
           </w:tcPr>
@@ -6467,7 +6467,7 @@
         </w:tc>
         <w:tc>
           <w:tcPr>
-            <w:tcW w:w="3684" w:type="dxa"/>
+            <w:tcW w:w="3703" w:type="dxa"/>
             <w:tcBorders/>
             <w:shd w:fill="auto" w:val="clear"/>
           </w:tcPr>
@@ -6537,7 +6537,7 @@
         </w:tc>
         <w:tc>
           <w:tcPr>
-            <w:tcW w:w="1908" w:type="dxa"/>
+            <w:tcW w:w="1909" w:type="dxa"/>
             <w:tcBorders>
               <w:left w:val="nil"/>
               <w:right w:val="nil"/>
@@ -6559,7 +6559,7 @@
         </w:tc>
         <w:tc>
           <w:tcPr>
-            <w:tcW w:w="3684" w:type="dxa"/>
+            <w:tcW w:w="3703" w:type="dxa"/>
             <w:tcBorders>
               <w:left w:val="nil"/>
             </w:tcBorders>
@@ -6625,7 +6625,7 @@
         </w:tc>
         <w:tc>
           <w:tcPr>
-            <w:tcW w:w="1908" w:type="dxa"/>
+            <w:tcW w:w="1909" w:type="dxa"/>
             <w:tcBorders/>
             <w:shd w:fill="auto" w:val="clear"/>
           </w:tcPr>
@@ -6644,7 +6644,7 @@
         </w:tc>
         <w:tc>
           <w:tcPr>
-            <w:tcW w:w="3684" w:type="dxa"/>
+            <w:tcW w:w="3703" w:type="dxa"/>
             <w:tcBorders/>
             <w:shd w:fill="auto" w:val="clear"/>
           </w:tcPr>
@@ -6714,7 +6714,7 @@
         </w:tc>
         <w:tc>
           <w:tcPr>
-            <w:tcW w:w="1908" w:type="dxa"/>
+            <w:tcW w:w="1909" w:type="dxa"/>
             <w:tcBorders>
               <w:left w:val="nil"/>
               <w:right w:val="nil"/>
@@ -6736,7 +6736,7 @@
         </w:tc>
         <w:tc>
           <w:tcPr>
-            <w:tcW w:w="3684" w:type="dxa"/>
+            <w:tcW w:w="3703" w:type="dxa"/>
             <w:tcBorders>
               <w:left w:val="nil"/>
             </w:tcBorders>
@@ -6845,7 +6845,7 @@
         </w:tc>
         <w:tc>
           <w:tcPr>
-            <w:tcW w:w="1908" w:type="dxa"/>
+            <w:tcW w:w="1909" w:type="dxa"/>
             <w:tcBorders/>
             <w:shd w:fill="auto" w:val="clear"/>
           </w:tcPr>
@@ -6864,7 +6864,7 @@
         </w:tc>
         <w:tc>
           <w:tcPr>
-            <w:tcW w:w="3684" w:type="dxa"/>
+            <w:tcW w:w="3703" w:type="dxa"/>
             <w:tcBorders/>
             <w:shd w:fill="auto" w:val="clear"/>
           </w:tcPr>
@@ -6929,7 +6929,7 @@
         </w:tc>
         <w:tc>
           <w:tcPr>
-            <w:tcW w:w="1908" w:type="dxa"/>
+            <w:tcW w:w="1909" w:type="dxa"/>
             <w:tcBorders/>
             <w:shd w:fill="auto" w:val="clear"/>
           </w:tcPr>
@@ -6948,7 +6948,7 @@
         </w:tc>
         <w:tc>
           <w:tcPr>
-            <w:tcW w:w="3684" w:type="dxa"/>
+            <w:tcW w:w="3703" w:type="dxa"/>
             <w:tcBorders/>
             <w:shd w:fill="auto" w:val="clear"/>
           </w:tcPr>
@@ -7013,7 +7013,7 @@
         </w:tc>
         <w:tc>
           <w:tcPr>
-            <w:tcW w:w="1908" w:type="dxa"/>
+            <w:tcW w:w="1909" w:type="dxa"/>
             <w:tcBorders/>
             <w:shd w:fill="auto" w:val="clear"/>
           </w:tcPr>
@@ -7032,7 +7032,7 @@
         </w:tc>
         <w:tc>
           <w:tcPr>
-            <w:tcW w:w="3684" w:type="dxa"/>
+            <w:tcW w:w="3703" w:type="dxa"/>
             <w:tcBorders/>
             <w:shd w:fill="auto" w:val="clear"/>
           </w:tcPr>
@@ -7097,7 +7097,7 @@
         </w:tc>
         <w:tc>
           <w:tcPr>
-            <w:tcW w:w="1908" w:type="dxa"/>
+            <w:tcW w:w="1909" w:type="dxa"/>
             <w:tcBorders/>
             <w:shd w:fill="auto" w:val="clear"/>
           </w:tcPr>
@@ -7116,7 +7116,7 @@
         </w:tc>
         <w:tc>
           <w:tcPr>
-            <w:tcW w:w="3684" w:type="dxa"/>
+            <w:tcW w:w="3703" w:type="dxa"/>
             <w:tcBorders/>
             <w:shd w:fill="auto" w:val="clear"/>
           </w:tcPr>
@@ -7181,7 +7181,7 @@
         </w:tc>
         <w:tc>
           <w:tcPr>
-            <w:tcW w:w="1908" w:type="dxa"/>
+            <w:tcW w:w="1909" w:type="dxa"/>
             <w:tcBorders/>
             <w:shd w:fill="auto" w:val="clear"/>
           </w:tcPr>
@@ -7200,7 +7200,7 @@
         </w:tc>
         <w:tc>
           <w:tcPr>
-            <w:tcW w:w="3684" w:type="dxa"/>
+            <w:tcW w:w="3703" w:type="dxa"/>
             <w:tcBorders/>
             <w:shd w:fill="auto" w:val="clear"/>
           </w:tcPr>
@@ -7265,7 +7265,7 @@
         </w:tc>
         <w:tc>
           <w:tcPr>
-            <w:tcW w:w="1908" w:type="dxa"/>
+            <w:tcW w:w="1909" w:type="dxa"/>
             <w:tcBorders/>
             <w:shd w:fill="auto" w:val="clear"/>
           </w:tcPr>
@@ -7284,7 +7284,7 @@
         </w:tc>
         <w:tc>
           <w:tcPr>
-            <w:tcW w:w="3684" w:type="dxa"/>
+            <w:tcW w:w="3703" w:type="dxa"/>
             <w:tcBorders/>
             <w:shd w:fill="auto" w:val="clear"/>
           </w:tcPr>
@@ -7354,7 +7354,7 @@
         </w:tc>
         <w:tc>
           <w:tcPr>
-            <w:tcW w:w="1908" w:type="dxa"/>
+            <w:tcW w:w="1909" w:type="dxa"/>
             <w:tcBorders>
               <w:left w:val="nil"/>
               <w:right w:val="nil"/>
@@ -7376,7 +7376,7 @@
         </w:tc>
         <w:tc>
           <w:tcPr>
-            <w:tcW w:w="3684" w:type="dxa"/>
+            <w:tcW w:w="3703" w:type="dxa"/>
             <w:tcBorders>
               <w:left w:val="nil"/>
             </w:tcBorders>
@@ -7508,7 +7508,7 @@
         </w:tc>
         <w:tc>
           <w:tcPr>
-            <w:tcW w:w="1908" w:type="dxa"/>
+            <w:tcW w:w="1909" w:type="dxa"/>
             <w:tcBorders/>
             <w:shd w:fill="auto" w:val="clear"/>
           </w:tcPr>
@@ -7527,7 +7527,7 @@
         </w:tc>
         <w:tc>
           <w:tcPr>
-            <w:tcW w:w="3684" w:type="dxa"/>
+            <w:tcW w:w="3703" w:type="dxa"/>
             <w:tcBorders/>
             <w:shd w:fill="auto" w:val="clear"/>
           </w:tcPr>
@@ -7592,7 +7592,7 @@
         </w:tc>
         <w:tc>
           <w:tcPr>
-            <w:tcW w:w="1908" w:type="dxa"/>
+            <w:tcW w:w="1909" w:type="dxa"/>
             <w:tcBorders/>
             <w:shd w:fill="auto" w:val="clear"/>
           </w:tcPr>
@@ -7611,7 +7611,7 @@
         </w:tc>
         <w:tc>
           <w:tcPr>
-            <w:tcW w:w="3684" w:type="dxa"/>
+            <w:tcW w:w="3703" w:type="dxa"/>
             <w:tcBorders/>
             <w:shd w:fill="auto" w:val="clear"/>
           </w:tcPr>
@@ -7676,7 +7676,7 @@
         </w:tc>
         <w:tc>
           <w:tcPr>
-            <w:tcW w:w="1908" w:type="dxa"/>
+            <w:tcW w:w="1909" w:type="dxa"/>
             <w:tcBorders/>
             <w:shd w:fill="auto" w:val="clear"/>
           </w:tcPr>
@@ -7695,7 +7695,7 @@
         </w:tc>
         <w:tc>
           <w:tcPr>
-            <w:tcW w:w="3684" w:type="dxa"/>
+            <w:tcW w:w="3703" w:type="dxa"/>
             <w:tcBorders/>
             <w:shd w:fill="auto" w:val="clear"/>
           </w:tcPr>
@@ -7760,7 +7760,7 @@
         </w:tc>
         <w:tc>
           <w:tcPr>
-            <w:tcW w:w="1908" w:type="dxa"/>
+            <w:tcW w:w="1909" w:type="dxa"/>
             <w:tcBorders/>
             <w:shd w:fill="auto" w:val="clear"/>
           </w:tcPr>
@@ -7779,7 +7779,7 @@
         </w:tc>
         <w:tc>
           <w:tcPr>
-            <w:tcW w:w="3684" w:type="dxa"/>
+            <w:tcW w:w="3703" w:type="dxa"/>
             <w:tcBorders/>
             <w:shd w:fill="auto" w:val="clear"/>
           </w:tcPr>
@@ -7844,7 +7844,7 @@
         </w:tc>
         <w:tc>
           <w:tcPr>
-            <w:tcW w:w="1908" w:type="dxa"/>
+            <w:tcW w:w="1909" w:type="dxa"/>
             <w:tcBorders/>
             <w:shd w:fill="auto" w:val="clear"/>
           </w:tcPr>
@@ -7863,7 +7863,7 @@
         </w:tc>
         <w:tc>
           <w:tcPr>
-            <w:tcW w:w="3684" w:type="dxa"/>
+            <w:tcW w:w="3703" w:type="dxa"/>
             <w:tcBorders/>
             <w:shd w:fill="auto" w:val="clear"/>
           </w:tcPr>
@@ -7928,7 +7928,7 @@
         </w:tc>
         <w:tc>
           <w:tcPr>
-            <w:tcW w:w="1908" w:type="dxa"/>
+            <w:tcW w:w="1909" w:type="dxa"/>
             <w:tcBorders/>
             <w:shd w:fill="auto" w:val="clear"/>
           </w:tcPr>
@@ -7947,7 +7947,7 @@
         </w:tc>
         <w:tc>
           <w:tcPr>
-            <w:tcW w:w="3684" w:type="dxa"/>
+            <w:tcW w:w="3703" w:type="dxa"/>
             <w:tcBorders/>
             <w:shd w:fill="auto" w:val="clear"/>
           </w:tcPr>
@@ -8006,13 +8006,17 @@
             </w:pPr>
             <w:r>
               <w:rPr/>
-              <w:t>Carrito (FK Carrito)</w:t>
-            </w:r>
-          </w:p>
-        </w:tc>
-        <w:tc>
-          <w:tcPr>
-            <w:tcW w:w="1908" w:type="dxa"/>
+              <w:t xml:space="preserve">Carrito (FK Carrito) </w:t>
+            </w:r>
+            <w:r>
+              <w:rPr/>
+              <w:t>Unique</w:t>
+            </w:r>
+          </w:p>
+        </w:tc>
+        <w:tc>
+          <w:tcPr>
+            <w:tcW w:w="1909" w:type="dxa"/>
             <w:tcBorders/>
             <w:shd w:fill="auto" w:val="clear"/>
           </w:tcPr>
@@ -8031,7 +8035,7 @@
         </w:tc>
         <w:tc>
           <w:tcPr>
-            <w:tcW w:w="3684" w:type="dxa"/>
+            <w:tcW w:w="3703" w:type="dxa"/>
             <w:tcBorders/>
             <w:shd w:fill="auto" w:val="clear"/>
           </w:tcPr>
@@ -8045,6 +8049,17 @@
             <w:r>
               <w:rPr/>
               <w:t>Código único del carrito.</w:t>
+            </w:r>
+          </w:p>
+          <w:p>
+            <w:pPr>
+              <w:pStyle w:val="Normal"/>
+              <w:spacing w:lineRule="auto" w:line="240" w:before="0" w:after="0"/>
+              <w:jc w:val="both"/>
+              <w:rPr/>
+            </w:pPr>
+            <w:r>
+              <w:rPr/>
             </w:r>
           </w:p>
         </w:tc>
@@ -8057,7 +8072,9 @@
           <w:tcPr>
             <w:tcW w:w="2068" w:type="dxa"/>
             <w:vMerge w:val="continue"/>
-            <w:tcBorders/>
+            <w:tcBorders>
+              <w:top w:val="nil"/>
+            </w:tcBorders>
             <w:shd w:fill="auto" w:val="clear"/>
           </w:tcPr>
           <w:p>
@@ -8075,7 +8092,9 @@
         <w:tc>
           <w:tcPr>
             <w:tcW w:w="2415" w:type="dxa"/>
-            <w:tcBorders/>
+            <w:tcBorders>
+              <w:top w:val="nil"/>
+            </w:tcBorders>
             <w:shd w:fill="auto" w:val="clear"/>
           </w:tcPr>
           <w:p>
@@ -8096,8 +8115,10 @@
         </w:tc>
         <w:tc>
           <w:tcPr>
-            <w:tcW w:w="1908" w:type="dxa"/>
-            <w:tcBorders/>
+            <w:tcW w:w="1909" w:type="dxa"/>
+            <w:tcBorders>
+              <w:top w:val="nil"/>
+            </w:tcBorders>
             <w:shd w:fill="auto" w:val="clear"/>
           </w:tcPr>
           <w:p>
@@ -8115,8 +8136,10 @@
         </w:tc>
         <w:tc>
           <w:tcPr>
-            <w:tcW w:w="3684" w:type="dxa"/>
-            <w:tcBorders/>
+            <w:tcW w:w="3703" w:type="dxa"/>
+            <w:tcBorders>
+              <w:top w:val="nil"/>
+            </w:tcBorders>
             <w:shd w:fill="auto" w:val="clear"/>
           </w:tcPr>
           <w:p>
@@ -8129,6 +8152,90 @@
             <w:r>
               <w:rPr/>
               <w:t>Email del usuario.</w:t>
+            </w:r>
+          </w:p>
+        </w:tc>
+      </w:tr>
+      <w:tr>
+        <w:trPr>
+          <w:trHeight w:val="30" w:hRule="atLeast"/>
+        </w:trPr>
+        <w:tc>
+          <w:tcPr>
+            <w:tcW w:w="2068" w:type="dxa"/>
+            <w:vMerge w:val="continue"/>
+            <w:tcBorders/>
+            <w:shd w:fill="auto" w:val="clear"/>
+          </w:tcPr>
+          <w:p>
+            <w:pPr>
+              <w:pStyle w:val="Normal"/>
+              <w:spacing w:lineRule="auto" w:line="240" w:before="0" w:after="0"/>
+              <w:jc w:val="center"/>
+              <w:rPr/>
+            </w:pPr>
+            <w:r>
+              <w:rPr/>
+            </w:r>
+          </w:p>
+        </w:tc>
+        <w:tc>
+          <w:tcPr>
+            <w:tcW w:w="2415" w:type="dxa"/>
+            <w:tcBorders/>
+            <w:shd w:fill="auto" w:val="clear"/>
+          </w:tcPr>
+          <w:p>
+            <w:pPr>
+              <w:pStyle w:val="Normal"/>
+              <w:tabs>
+                <w:tab w:val="left" w:pos="195" w:leader="none"/>
+              </w:tabs>
+              <w:spacing w:lineRule="auto" w:line="240" w:before="0" w:after="0"/>
+              <w:jc w:val="center"/>
+              <w:rPr/>
+            </w:pPr>
+            <w:r>
+              <w:rPr/>
+              <w:t xml:space="preserve">Estado </w:t>
+            </w:r>
+          </w:p>
+        </w:tc>
+        <w:tc>
+          <w:tcPr>
+            <w:tcW w:w="1909" w:type="dxa"/>
+            <w:tcBorders/>
+            <w:shd w:fill="auto" w:val="clear"/>
+          </w:tcPr>
+          <w:p>
+            <w:pPr>
+              <w:pStyle w:val="Normal"/>
+              <w:spacing w:lineRule="auto" w:line="240" w:before="0" w:after="0"/>
+              <w:jc w:val="center"/>
+              <w:rPr/>
+            </w:pPr>
+            <w:r>
+              <w:rPr/>
+              <w:t>Varchar (30) Not null</w:t>
+            </w:r>
+          </w:p>
+        </w:tc>
+        <w:tc>
+          <w:tcPr>
+            <w:tcW w:w="3703" w:type="dxa"/>
+            <w:tcBorders/>
+            <w:shd w:fill="auto" w:val="clear"/>
+          </w:tcPr>
+          <w:p>
+            <w:pPr>
+              <w:pStyle w:val="Normal"/>
+              <w:spacing w:lineRule="auto" w:line="240" w:before="0" w:after="0"/>
+              <w:jc w:val="both"/>
+              <w:rPr/>
+            </w:pPr>
+            <w:r>
+              <w:rPr/>
+              <w:t xml:space="preserve">Estado actual de la compra. Los valores posibles son: Cancelada, Espera y Finalizada. El valor por defecto es Espera. </w:t>
             </w:r>
           </w:p>
         </w:tc>
@@ -8179,7 +8286,7 @@
         <w:docPartGallery w:val="Page Numbers (Top of Page)"/>
         <w:docPartUnique w:val="true"/>
       </w:docPartObj>
-      <w:id w:val="1101809279"/>
+      <w:id w:val="1058196499"/>
     </w:sdtPr>
     <w:sdtContent>
       <w:p>
@@ -8228,7 +8335,7 @@
             <w:szCs w:val="24"/>
             <w:bCs/>
           </w:rPr>
-          <w:t>3</w:t>
+          <w:t>4</w:t>
         </w:r>
         <w:r>
           <w:rPr>

</xml_diff>